<commit_message>
update file document and enterprise architecture
</commit_message>
<xml_diff>
--- a/Xác định yêu cầu_Edit.docx
+++ b/Xác định yêu cầu_Edit.docx
@@ -1,6 +1,6 @@
 
 <file path=word/document.xml><?xml version="1.0" encoding="utf-8"?>
-<w:document xmlns:wpc="http://schemas.microsoft.com/office/word/2010/wordprocessingCanvas" xmlns:mc="http://schemas.openxmlformats.org/markup-compatibility/2006" xmlns:o="urn:schemas-microsoft-com:office:office" xmlns:r="http://schemas.openxmlformats.org/officeDocument/2006/relationships" xmlns:m="http://schemas.openxmlformats.org/officeDocument/2006/math" xmlns:v="urn:schemas-microsoft-com:vml" xmlns:wp14="http://schemas.microsoft.com/office/word/2010/wordprocessingDrawing" xmlns:wp="http://schemas.openxmlformats.org/drawingml/2006/wordprocessingDrawing" xmlns:w10="urn:schemas-microsoft-com:office:word" xmlns:w="http://schemas.openxmlformats.org/wordprocessingml/2006/main" xmlns:w14="http://schemas.microsoft.com/office/word/2010/wordml" xmlns:wpg="http://schemas.microsoft.com/office/word/2010/wordprocessingGroup" xmlns:wpi="http://schemas.microsoft.com/office/word/2010/wordprocessingInk" xmlns:wne="http://schemas.microsoft.com/office/word/2006/wordml" xmlns:wps="http://schemas.microsoft.com/office/word/2010/wordprocessingShape" mc:Ignorable="w14 wp14">
+<w:document xmlns:wpc="http://schemas.microsoft.com/office/word/2010/wordprocessingCanvas" xmlns:cx="http://schemas.microsoft.com/office/drawing/2014/chartex" xmlns:mc="http://schemas.openxmlformats.org/markup-compatibility/2006" xmlns:o="urn:schemas-microsoft-com:office:office" xmlns:r="http://schemas.openxmlformats.org/officeDocument/2006/relationships" xmlns:m="http://schemas.openxmlformats.org/officeDocument/2006/math" xmlns:v="urn:schemas-microsoft-com:vml" xmlns:wp14="http://schemas.microsoft.com/office/word/2010/wordprocessingDrawing" xmlns:wp="http://schemas.openxmlformats.org/drawingml/2006/wordprocessingDrawing" xmlns:w10="urn:schemas-microsoft-com:office:word" xmlns:w="http://schemas.openxmlformats.org/wordprocessingml/2006/main" xmlns:w14="http://schemas.microsoft.com/office/word/2010/wordml" xmlns:w15="http://schemas.microsoft.com/office/word/2012/wordml" xmlns:w16se="http://schemas.microsoft.com/office/word/2015/wordml/symex" xmlns:wpg="http://schemas.microsoft.com/office/word/2010/wordprocessingGroup" xmlns:wpi="http://schemas.microsoft.com/office/word/2010/wordprocessingInk" xmlns:wne="http://schemas.microsoft.com/office/word/2006/wordml" xmlns:wps="http://schemas.microsoft.com/office/word/2010/wordprocessingShape" mc:Ignorable="w14 w15 w16se wp14">
   <w:body>
     <w:p>
       <w:pPr>
@@ -72,77 +72,13 @@
           <w:szCs w:val="26"/>
         </w:rPr>
       </w:pPr>
-      <w:proofErr w:type="gramStart"/>
       <w:r>
         <w:rPr>
           <w:rFonts w:ascii="Times New Roman" w:hAnsi="Times New Roman" w:cs="Times New Roman"/>
           <w:sz w:val="26"/>
           <w:szCs w:val="26"/>
         </w:rPr>
-        <w:t>Ngày nay với sự phát triển mạnh mẽ của công nghệ thông tin và những ứng dụng của nó trong đời sống.</w:t>
-      </w:r>
-      <w:proofErr w:type="gramEnd"/>
-      <w:r>
-        <w:rPr>
-          <w:rFonts w:ascii="Times New Roman" w:hAnsi="Times New Roman" w:cs="Times New Roman"/>
-          <w:sz w:val="26"/>
-          <w:szCs w:val="26"/>
-        </w:rPr>
-        <w:t xml:space="preserve"> Trong nền kinh tế hiện nay, với xu thế toàn cầu hóa nền kinh tế thế giới, mọi mặt của đời sống xã hội ngày càng được nâng cao, đặc biệt là nhu cầu trao đổi hàng hóa của con người ngày càng tăng cả về số lượng và chất lượng. </w:t>
-      </w:r>
-      <w:proofErr w:type="gramStart"/>
-      <w:r>
-        <w:rPr>
-          <w:rFonts w:ascii="Times New Roman" w:hAnsi="Times New Roman" w:cs="Times New Roman"/>
-          <w:sz w:val="26"/>
-          <w:szCs w:val="26"/>
-        </w:rPr>
-        <w:t>Hiện nay các công ty tin học hàng đầu thế giới không ngừng đầu tư và cải thiện các giải pháp cũng như các sản phẩm nhằm cho phép tiến hành thương mại hóa trên internet.</w:t>
-      </w:r>
-      <w:proofErr w:type="gramEnd"/>
-      <w:r>
-        <w:rPr>
-          <w:rFonts w:ascii="Times New Roman" w:hAnsi="Times New Roman" w:cs="Times New Roman"/>
-          <w:sz w:val="26"/>
-          <w:szCs w:val="26"/>
-        </w:rPr>
-        <w:t xml:space="preserve"> Thông qua các sản phẩm và công nghệ này, chúng ta dễ dàng nhận ra tầm quan trọng và tính tất yếu của thương mại điện tử, với những thao tác đơn giản trên máy có nối mạng internet khách hàng sẽ tận </w:t>
-      </w:r>
-      <w:proofErr w:type="gramStart"/>
-      <w:r>
-        <w:rPr>
-          <w:rFonts w:ascii="Times New Roman" w:hAnsi="Times New Roman" w:cs="Times New Roman"/>
-          <w:sz w:val="26"/>
-          <w:szCs w:val="26"/>
-        </w:rPr>
-        <w:t>tay</w:t>
-      </w:r>
-      <w:proofErr w:type="gramEnd"/>
-      <w:r>
-        <w:rPr>
-          <w:rFonts w:ascii="Times New Roman" w:hAnsi="Times New Roman" w:cs="Times New Roman"/>
-          <w:sz w:val="26"/>
-          <w:szCs w:val="26"/>
-        </w:rPr>
-        <w:t xml:space="preserve"> mua những thứ mình cần mà không quá mất nhiều thời gian. Khách hàng chỉ cần click vào những gì họ cần, các nhà dịch vụ sẽ mang tới tận nhà. Để tiếp cận và góp phần đẩy mạnh sự phổ biến của thương mại điện tử ở Việt Nam, nhóm chúng em đã tìm hiểu và cài đặt “ Website bán hàng trực tuyến” với mặt hàng là: Điện thoại di động. Về phía </w:t>
-      </w:r>
-      <w:proofErr w:type="gramStart"/>
-      <w:r>
-        <w:rPr>
-          <w:rFonts w:ascii="Times New Roman" w:hAnsi="Times New Roman" w:cs="Times New Roman"/>
-          <w:sz w:val="26"/>
-          <w:szCs w:val="26"/>
-        </w:rPr>
-        <w:t>công  ty</w:t>
-      </w:r>
-      <w:proofErr w:type="gramEnd"/>
-      <w:r>
-        <w:rPr>
-          <w:rFonts w:ascii="Times New Roman" w:hAnsi="Times New Roman" w:cs="Times New Roman"/>
-          <w:sz w:val="26"/>
-          <w:szCs w:val="26"/>
-        </w:rPr>
-        <w:t xml:space="preserve"> đã có một bộ phân chuyên biệt bảo trì website khá lớn nhưng vẫn có một số rủi ro nhất định làm nguy hại tới trang web bán di động như:</w:t>
+        <w:t>Ngày nay với sự phát triển mạnh mẽ của công nghệ thông tin và những ứng dụng của nó trong đời sống. Trong nền kinh tế hiện nay, với xu thế toàn cầu hóa nền kinh tế thế giới, mọi mặt của đời sống xã hội ngày càng được nâng cao, đặc biệt là nhu cầu trao đổi hàng hóa của con người ngày càng tăng cả về số lượng và chất lượng. Hiện nay các công ty tin học hàng đầu thế giới không ngừng đầu tư và cải thiện các giải pháp cũng như các sản phẩm nhằm cho phép tiến hành thương mại hóa trên internet. Thông qua các sản phẩm và công nghệ này, chúng ta dễ dàng nhận ra tầm quan trọng và tính tất yếu của thương mại điện tử, với những thao tác đơn giản trên máy có nối mạng internet khách hàng sẽ tận tay mua những thứ mình cần mà không quá mất nhiều thời gian. Khách hàng chỉ cần click vào những gì họ cần, các nhà dịch vụ sẽ mang tới tận nhà. Để tiếp cận và góp phần đẩy mạnh sự phổ biến của thương mại điện tử ở Việt Nam, nhóm chúng em đã tìm hiểu và cài đặt “ Website bán hàng trực tuyến” với mặt hàng là: Điện thoại di động. Về phía công  ty đã có một bộ phân chuyên biệt bảo trì website khá lớn nhưng vẫn có một số rủi ro nhất định làm nguy hại tới trang web bán di động như:</w:t>
       </w:r>
     </w:p>
     <w:p>
@@ -561,25 +497,7 @@
           <w:sz w:val="26"/>
           <w:szCs w:val="26"/>
         </w:rPr>
-        <w:t xml:space="preserve">Về các quy định của nhà nước về kinh doanh online, công ty đảm bảo tuân thủ nghiêm ngặt quy trình phát triển website, đăng kí các chứng chỉ cần thiết và đóng thuế </w:t>
-      </w:r>
-      <w:proofErr w:type="gramStart"/>
-      <w:r>
-        <w:rPr>
-          <w:rFonts w:ascii="Times New Roman" w:eastAsia="Times New Roman" w:hAnsi="Times New Roman" w:cs="Times New Roman"/>
-          <w:sz w:val="26"/>
-          <w:szCs w:val="26"/>
-        </w:rPr>
-        <w:t>thu</w:t>
-      </w:r>
-      <w:proofErr w:type="gramEnd"/>
-      <w:r>
-        <w:rPr>
-          <w:rFonts w:ascii="Times New Roman" w:eastAsia="Times New Roman" w:hAnsi="Times New Roman" w:cs="Times New Roman"/>
-          <w:sz w:val="26"/>
-          <w:szCs w:val="26"/>
-        </w:rPr>
-        <w:t xml:space="preserve"> nhập.</w:t>
+        <w:t>Về các quy định của nhà nước về kinh doanh online, công ty đảm bảo tuân thủ nghiêm ngặt quy trình phát triển website, đăng kí các chứng chỉ cần thiết và đóng thuế thu nhập.</w:t>
       </w:r>
     </w:p>
     <w:p>
@@ -600,41 +518,24 @@
           <w:sz w:val="26"/>
           <w:szCs w:val="26"/>
         </w:rPr>
-        <w:t xml:space="preserve">Tiếp </w:t>
+        <w:t>Tiếp theo, nhóm chúng em sẽ tiến hành khảo sát ba website bán hàng phổ biến nhất Việt Nam được nhiều người sử dụng nhất hiện nay.</w:t>
       </w:r>
-      <w:proofErr w:type="gramStart"/>
-      <w:r>
+    </w:p>
+    <w:p>
+      <w:pPr>
+        <w:spacing w:after="0" w:line="360" w:lineRule="auto"/>
+        <w:jc w:val="both"/>
+        <w:textAlignment w:val="baseline"/>
         <w:rPr>
           <w:rFonts w:ascii="Times New Roman" w:eastAsia="Times New Roman" w:hAnsi="Times New Roman" w:cs="Times New Roman"/>
           <w:sz w:val="26"/>
           <w:szCs w:val="26"/>
         </w:rPr>
-        <w:t>theo</w:t>
-      </w:r>
-      <w:proofErr w:type="gramEnd"/>
+      </w:pPr>
       <w:r>
         <w:rPr>
-          <w:rFonts w:ascii="Times New Roman" w:eastAsia="Times New Roman" w:hAnsi="Times New Roman" w:cs="Times New Roman"/>
-          <w:sz w:val="26"/>
-          <w:szCs w:val="26"/>
-        </w:rPr>
-        <w:t>, nhóm chúng em sẽ tiến hành khảo sát ba website bán hàng phổ biến nhất Việt Nam được nhiều người sử dụng nhất hiện nay.</w:t>
-      </w:r>
-    </w:p>
-    <w:p>
-      <w:pPr>
-        <w:spacing w:after="0" w:line="360" w:lineRule="auto"/>
-        <w:jc w:val="both"/>
-        <w:textAlignment w:val="baseline"/>
-        <w:rPr>
-          <w:rFonts w:ascii="Times New Roman" w:eastAsia="Times New Roman" w:hAnsi="Times New Roman" w:cs="Times New Roman"/>
-          <w:sz w:val="26"/>
-          <w:szCs w:val="26"/>
-        </w:rPr>
-      </w:pPr>
-      <w:r>
-        <w:rPr>
           <w:noProof/>
+          <w:lang w:eastAsia="ja-JP"/>
         </w:rPr>
         <w:drawing>
           <wp:inline distT="0" distB="0" distL="0" distR="0" wp14:anchorId="7A04FF75" wp14:editId="3B511F81">
@@ -652,7 +553,7 @@
                     <pic:cNvPicPr/>
                   </pic:nvPicPr>
                   <pic:blipFill>
-                    <a:blip r:embed="rId6"/>
+                    <a:blip r:embed="rId5"/>
                     <a:stretch>
                       <a:fillRect/>
                     </a:stretch>
@@ -727,16 +628,15 @@
           <w:sz w:val="26"/>
           <w:szCs w:val="26"/>
         </w:rPr>
-        <w:t xml:space="preserve"> gồm có trang chủ, các doanh mục bán hàng điện thoại</w:t>
+        <w:t xml:space="preserve"> gồm có trang chủ, các doanh mục bán hàng điện thoại,</w:t>
       </w:r>
-      <w:proofErr w:type="gramStart"/>
       <w:r>
         <w:rPr>
           <w:rFonts w:ascii="Times New Roman" w:eastAsia="Times New Roman" w:hAnsi="Times New Roman" w:cs="Times New Roman"/>
           <w:sz w:val="26"/>
           <w:szCs w:val="26"/>
         </w:rPr>
-        <w:t>,</w:t>
+        <w:t>tai nghe,</w:t>
       </w:r>
       <w:r>
         <w:rPr>
@@ -744,58 +644,32 @@
           <w:sz w:val="26"/>
           <w:szCs w:val="26"/>
         </w:rPr>
-        <w:t>tai</w:t>
+        <w:t xml:space="preserve"> phụ kiện, khuyến mãi. Bên cạnh đó website còn có chức năn</w:t>
       </w:r>
-      <w:proofErr w:type="gramEnd"/>
       <w:r>
         <w:rPr>
           <w:rFonts w:ascii="Times New Roman" w:eastAsia="Times New Roman" w:hAnsi="Times New Roman" w:cs="Times New Roman"/>
           <w:sz w:val="26"/>
           <w:szCs w:val="26"/>
         </w:rPr>
-        <w:t xml:space="preserve"> nghe,</w:t>
+        <w:t>g chăm sóc khách hàng.</w:t>
       </w:r>
-      <w:r>
+    </w:p>
+    <w:p>
+      <w:pPr>
+        <w:spacing w:after="0" w:line="360" w:lineRule="auto"/>
+        <w:jc w:val="both"/>
+        <w:textAlignment w:val="baseline"/>
         <w:rPr>
           <w:rFonts w:ascii="Times New Roman" w:eastAsia="Times New Roman" w:hAnsi="Times New Roman" w:cs="Times New Roman"/>
           <w:sz w:val="26"/>
           <w:szCs w:val="26"/>
         </w:rPr>
-        <w:t xml:space="preserve"> phụ kiện, khuyến mãi. </w:t>
-      </w:r>
-      <w:proofErr w:type="gramStart"/>
+      </w:pPr>
       <w:r>
         <w:rPr>
-          <w:rFonts w:ascii="Times New Roman" w:eastAsia="Times New Roman" w:hAnsi="Times New Roman" w:cs="Times New Roman"/>
-          <w:sz w:val="26"/>
-          <w:szCs w:val="26"/>
-        </w:rPr>
-        <w:t>Bên cạnh đó website còn có chức năn</w:t>
-      </w:r>
-      <w:r>
-        <w:rPr>
-          <w:rFonts w:ascii="Times New Roman" w:eastAsia="Times New Roman" w:hAnsi="Times New Roman" w:cs="Times New Roman"/>
-          <w:sz w:val="26"/>
-          <w:szCs w:val="26"/>
-        </w:rPr>
-        <w:t>g chăm sóc khách hàng.</w:t>
-      </w:r>
-      <w:proofErr w:type="gramEnd"/>
-    </w:p>
-    <w:p>
-      <w:pPr>
-        <w:spacing w:after="0" w:line="360" w:lineRule="auto"/>
-        <w:jc w:val="both"/>
-        <w:textAlignment w:val="baseline"/>
-        <w:rPr>
-          <w:rFonts w:ascii="Times New Roman" w:eastAsia="Times New Roman" w:hAnsi="Times New Roman" w:cs="Times New Roman"/>
-          <w:sz w:val="26"/>
-          <w:szCs w:val="26"/>
-        </w:rPr>
-      </w:pPr>
-      <w:r>
-        <w:rPr>
           <w:noProof/>
+          <w:lang w:eastAsia="ja-JP"/>
         </w:rPr>
         <w:lastRenderedPageBreak/>
         <w:drawing>
@@ -814,7 +688,7 @@
                     <pic:cNvPicPr/>
                   </pic:nvPicPr>
                   <pic:blipFill>
-                    <a:blip r:embed="rId7"/>
+                    <a:blip r:embed="rId6"/>
                     <a:stretch>
                       <a:fillRect/>
                     </a:stretch>
@@ -891,6 +765,7 @@
       <w:r>
         <w:rPr>
           <w:noProof/>
+          <w:lang w:eastAsia="ja-JP"/>
         </w:rPr>
         <w:drawing>
           <wp:inline distT="0" distB="0" distL="0" distR="0" wp14:anchorId="52807F75" wp14:editId="26A68B57">
@@ -908,7 +783,7 @@
                     <pic:cNvPicPr/>
                   </pic:nvPicPr>
                   <pic:blipFill>
-                    <a:blip r:embed="rId8"/>
+                    <a:blip r:embed="rId7"/>
                     <a:stretch>
                       <a:fillRect/>
                     </a:stretch>
@@ -960,7 +835,6 @@
           <w:szCs w:val="26"/>
         </w:rPr>
       </w:pPr>
-      <w:proofErr w:type="gramStart"/>
       <w:r>
         <w:rPr>
           <w:rFonts w:ascii="Times New Roman" w:eastAsia="Times New Roman" w:hAnsi="Times New Roman" w:cs="Times New Roman"/>
@@ -976,16 +850,7 @@
           <w:szCs w:val="26"/>
         </w:rPr>
         <w:lastRenderedPageBreak/>
-        <w:t>nay.</w:t>
-      </w:r>
-      <w:proofErr w:type="gramEnd"/>
-      <w:r>
-        <w:rPr>
-          <w:rFonts w:ascii="Times New Roman" w:eastAsia="Times New Roman" w:hAnsi="Times New Roman" w:cs="Times New Roman"/>
-          <w:sz w:val="26"/>
-          <w:szCs w:val="26"/>
-        </w:rPr>
-        <w:t xml:space="preserve"> Trên Tiki cũng đã có những chức năng cơ bản của một website bán hàng như giỏ hàng, tìm kiếm, catalog.</w:t>
+        <w:t>nay. Trên Tiki cũng đã có những chức năng cơ bản của một website bán hàng như giỏ hàng, tìm kiếm, catalog.</w:t>
       </w:r>
     </w:p>
     <w:p>
@@ -1079,25 +944,27 @@
           <w:sz w:val="26"/>
           <w:szCs w:val="26"/>
         </w:rPr>
-        <w:t xml:space="preserve">- Quản lí khách </w:t>
+        <w:t>- Quản lí khách hàng(thêm xóa sửa)</w:t>
       </w:r>
-      <w:proofErr w:type="gramStart"/>
-      <w:r>
+    </w:p>
+    <w:p>
+      <w:pPr>
+        <w:spacing w:after="0" w:line="360" w:lineRule="auto"/>
+        <w:jc w:val="both"/>
+        <w:textAlignment w:val="baseline"/>
         <w:rPr>
           <w:rFonts w:ascii="Times New Roman" w:eastAsia="Times New Roman" w:hAnsi="Times New Roman" w:cs="Times New Roman"/>
           <w:sz w:val="26"/>
           <w:szCs w:val="26"/>
         </w:rPr>
-        <w:t>hàng(</w:t>
-      </w:r>
-      <w:proofErr w:type="gramEnd"/>
+      </w:pPr>
       <w:r>
         <w:rPr>
           <w:rFonts w:ascii="Times New Roman" w:eastAsia="Times New Roman" w:hAnsi="Times New Roman" w:cs="Times New Roman"/>
           <w:sz w:val="26"/>
           <w:szCs w:val="26"/>
         </w:rPr>
-        <w:t>thêm xóa sửa)</w:t>
+        <w:t>- Quản lí nhân viên(thêm xóa sửa)</w:t>
       </w:r>
     </w:p>
     <w:p>
@@ -1117,63 +984,7 @@
           <w:sz w:val="26"/>
           <w:szCs w:val="26"/>
         </w:rPr>
-        <w:t xml:space="preserve">- Quản lí nhân </w:t>
-      </w:r>
-      <w:proofErr w:type="gramStart"/>
-      <w:r>
-        <w:rPr>
-          <w:rFonts w:ascii="Times New Roman" w:eastAsia="Times New Roman" w:hAnsi="Times New Roman" w:cs="Times New Roman"/>
-          <w:sz w:val="26"/>
-          <w:szCs w:val="26"/>
-        </w:rPr>
-        <w:t>viên(</w:t>
-      </w:r>
-      <w:proofErr w:type="gramEnd"/>
-      <w:r>
-        <w:rPr>
-          <w:rFonts w:ascii="Times New Roman" w:eastAsia="Times New Roman" w:hAnsi="Times New Roman" w:cs="Times New Roman"/>
-          <w:sz w:val="26"/>
-          <w:szCs w:val="26"/>
-        </w:rPr>
-        <w:t>thêm xóa sửa)</w:t>
-      </w:r>
-    </w:p>
-    <w:p>
-      <w:pPr>
-        <w:spacing w:after="0" w:line="360" w:lineRule="auto"/>
-        <w:jc w:val="both"/>
-        <w:textAlignment w:val="baseline"/>
-        <w:rPr>
-          <w:rFonts w:ascii="Times New Roman" w:eastAsia="Times New Roman" w:hAnsi="Times New Roman" w:cs="Times New Roman"/>
-          <w:sz w:val="26"/>
-          <w:szCs w:val="26"/>
-        </w:rPr>
-      </w:pPr>
-      <w:r>
-        <w:rPr>
-          <w:rFonts w:ascii="Times New Roman" w:eastAsia="Times New Roman" w:hAnsi="Times New Roman" w:cs="Times New Roman"/>
-          <w:sz w:val="26"/>
-          <w:szCs w:val="26"/>
-        </w:rPr>
-        <w:t xml:space="preserve">- Quản lí sản </w:t>
-      </w:r>
-      <w:proofErr w:type="gramStart"/>
-      <w:r>
-        <w:rPr>
-          <w:rFonts w:ascii="Times New Roman" w:eastAsia="Times New Roman" w:hAnsi="Times New Roman" w:cs="Times New Roman"/>
-          <w:sz w:val="26"/>
-          <w:szCs w:val="26"/>
-        </w:rPr>
-        <w:t>phẩm(</w:t>
-      </w:r>
-      <w:proofErr w:type="gramEnd"/>
-      <w:r>
-        <w:rPr>
-          <w:rFonts w:ascii="Times New Roman" w:eastAsia="Times New Roman" w:hAnsi="Times New Roman" w:cs="Times New Roman"/>
-          <w:sz w:val="26"/>
-          <w:szCs w:val="26"/>
-        </w:rPr>
-        <w:t>thêm xóa sửa)</w:t>
+        <w:t>- Quản lí sản phẩm(thêm xóa sửa)</w:t>
       </w:r>
     </w:p>
     <w:p>
@@ -1267,23 +1078,13 @@
           <w:szCs w:val="26"/>
         </w:rPr>
       </w:pPr>
-      <w:proofErr w:type="gramStart"/>
       <w:r>
         <w:rPr>
           <w:rFonts w:ascii="Times New Roman" w:eastAsia="Times New Roman" w:hAnsi="Times New Roman" w:cs="Times New Roman"/>
           <w:sz w:val="26"/>
           <w:szCs w:val="26"/>
         </w:rPr>
-        <w:t>- Chat</w:t>
-      </w:r>
-      <w:proofErr w:type="gramEnd"/>
-      <w:r>
-        <w:rPr>
-          <w:rFonts w:ascii="Times New Roman" w:eastAsia="Times New Roman" w:hAnsi="Times New Roman" w:cs="Times New Roman"/>
-          <w:sz w:val="26"/>
-          <w:szCs w:val="26"/>
-        </w:rPr>
-        <w:t xml:space="preserve"> với khách hàng</w:t>
+        <w:t>- Chat với khách hàng</w:t>
       </w:r>
     </w:p>
     <w:p>
@@ -1475,6 +1276,7 @@
           <w:noProof/>
           <w:sz w:val="26"/>
           <w:szCs w:val="26"/>
+          <w:lang w:eastAsia="ja-JP"/>
         </w:rPr>
         <w:drawing>
           <wp:inline distT="0" distB="0" distL="0" distR="0">
@@ -1494,7 +1296,7 @@
                     </pic:cNvPicPr>
                   </pic:nvPicPr>
                   <pic:blipFill>
-                    <a:blip r:embed="rId9">
+                    <a:blip r:embed="rId8">
                       <a:extLst>
                         <a:ext uri="{28A0092B-C50C-407E-A947-70E740481C1C}">
                           <a14:useLocalDpi xmlns:a14="http://schemas.microsoft.com/office/drawing/2010/main" val="0"/>
@@ -1562,6 +1364,7 @@
       <w:r>
         <w:rPr>
           <w:noProof/>
+          <w:lang w:eastAsia="ja-JP"/>
         </w:rPr>
         <w:lastRenderedPageBreak/>
         <w:drawing>
@@ -1580,7 +1383,7 @@
                     <pic:cNvPicPr/>
                   </pic:nvPicPr>
                   <pic:blipFill>
-                    <a:blip r:embed="rId10"/>
+                    <a:blip r:embed="rId9"/>
                     <a:stretch>
                       <a:fillRect/>
                     </a:stretch>
@@ -2738,6 +2541,7 @@
           <w:rFonts w:ascii="Times New Roman" w:eastAsia="Times New Roman" w:hAnsi="Times New Roman" w:cs="Times New Roman"/>
           <w:sz w:val="26"/>
           <w:szCs w:val="26"/>
+          <w:lang w:val="vi-VN"/>
         </w:rPr>
       </w:pPr>
       <w:r>
@@ -2754,6 +2558,7 @@
           <w:rFonts w:ascii="Times New Roman" w:eastAsia="Times New Roman" w:hAnsi="Times New Roman" w:cs="Times New Roman"/>
           <w:sz w:val="26"/>
           <w:szCs w:val="26"/>
+          <w:lang w:val="vi-VN"/>
         </w:rPr>
         <w:t>Mô tả quản lí khách hàng</w:t>
       </w:r>
@@ -2883,6 +2688,7 @@
           <w:rFonts w:ascii="Times New Roman" w:eastAsia="Times New Roman" w:hAnsi="Times New Roman" w:cs="Times New Roman"/>
           <w:sz w:val="26"/>
           <w:szCs w:val="26"/>
+          <w:lang w:val="vi-VN"/>
         </w:rPr>
       </w:pPr>
     </w:p>
@@ -3976,6 +3782,7 @@
           <w:rFonts w:ascii="Times New Roman" w:eastAsia="Times New Roman" w:hAnsi="Times New Roman" w:cs="Times New Roman"/>
           <w:sz w:val="26"/>
           <w:szCs w:val="26"/>
+          <w:lang w:val="vi-VN"/>
         </w:rPr>
       </w:pPr>
       <w:r>
@@ -3983,6 +3790,7 @@
           <w:rFonts w:ascii="Times New Roman" w:eastAsia="Times New Roman" w:hAnsi="Times New Roman" w:cs="Times New Roman"/>
           <w:sz w:val="26"/>
           <w:szCs w:val="26"/>
+          <w:lang w:val="vi-VN"/>
         </w:rPr>
         <w:t>Bảng 2.2: Mô tả quản lí nhân viên</w:t>
       </w:r>
@@ -4111,6 +3919,7 @@
           <w:rFonts w:ascii="Times New Roman" w:eastAsia="Times New Roman" w:hAnsi="Times New Roman" w:cs="Times New Roman"/>
           <w:sz w:val="26"/>
           <w:szCs w:val="26"/>
+          <w:lang w:val="vi-VN"/>
         </w:rPr>
       </w:pPr>
     </w:p>
@@ -4578,6 +4387,7 @@
                 <w:rFonts w:ascii="Times New Roman" w:eastAsia="Times New Roman" w:hAnsi="Times New Roman" w:cs="Times New Roman"/>
                 <w:sz w:val="26"/>
                 <w:szCs w:val="26"/>
+                <w:lang w:val="vi-VN"/>
               </w:rPr>
             </w:pPr>
             <w:r>
@@ -4594,6 +4404,7 @@
                 <w:rFonts w:ascii="Times New Roman" w:eastAsia="Times New Roman" w:hAnsi="Times New Roman" w:cs="Times New Roman"/>
                 <w:sz w:val="26"/>
                 <w:szCs w:val="26"/>
+                <w:lang w:val="vi-VN"/>
               </w:rPr>
               <w:t> </w:t>
             </w:r>
@@ -4607,6 +4418,7 @@
                 <w:rFonts w:ascii="Times New Roman" w:eastAsia="Times New Roman" w:hAnsi="Times New Roman" w:cs="Times New Roman"/>
                 <w:sz w:val="26"/>
                 <w:szCs w:val="26"/>
+                <w:lang w:val="vi-VN"/>
               </w:rPr>
             </w:pPr>
             <w:r>
@@ -4623,6 +4435,7 @@
                 <w:rFonts w:ascii="Times New Roman" w:eastAsia="Times New Roman" w:hAnsi="Times New Roman" w:cs="Times New Roman"/>
                 <w:sz w:val="26"/>
                 <w:szCs w:val="26"/>
+                <w:lang w:val="vi-VN"/>
               </w:rPr>
               <w:t> </w:t>
             </w:r>
@@ -5212,16 +5025,9 @@
           <w:rFonts w:ascii="Times New Roman" w:eastAsia="Times New Roman" w:hAnsi="Times New Roman" w:cs="Times New Roman"/>
           <w:sz w:val="26"/>
           <w:szCs w:val="26"/>
-        </w:rPr>
-      </w:pPr>
-      <w:r>
-        <w:rPr>
-          <w:rFonts w:ascii="Times New Roman" w:eastAsia="Times New Roman" w:hAnsi="Times New Roman" w:cs="Times New Roman"/>
-          <w:sz w:val="26"/>
-          <w:szCs w:val="26"/>
-        </w:rPr>
-        <w:t xml:space="preserve">Bảng 2.3: Mô tả </w:t>
-      </w:r>
+          <w:lang w:val="vi-VN"/>
+        </w:rPr>
+      </w:pPr>
       <w:r>
         <w:rPr>
           <w:rFonts w:ascii="Times New Roman" w:eastAsia="Times New Roman" w:hAnsi="Times New Roman" w:cs="Times New Roman"/>
@@ -5229,6 +5035,15 @@
           <w:szCs w:val="26"/>
           <w:lang w:val="vi-VN"/>
         </w:rPr>
+        <w:t xml:space="preserve">Bảng 2.3: Mô tả </w:t>
+      </w:r>
+      <w:r>
+        <w:rPr>
+          <w:rFonts w:ascii="Times New Roman" w:eastAsia="Times New Roman" w:hAnsi="Times New Roman" w:cs="Times New Roman"/>
+          <w:sz w:val="26"/>
+          <w:szCs w:val="26"/>
+          <w:lang w:val="vi-VN"/>
+        </w:rPr>
         <w:t>Quản lí sản phẩm</w:t>
       </w:r>
     </w:p>
@@ -5319,6 +5134,7 @@
           <w:rFonts w:ascii="Times New Roman" w:eastAsia="Times New Roman" w:hAnsi="Times New Roman" w:cs="Times New Roman"/>
           <w:sz w:val="26"/>
           <w:szCs w:val="26"/>
+          <w:lang w:val="vi-VN"/>
         </w:rPr>
       </w:pPr>
     </w:p>
@@ -5786,6 +5602,7 @@
                 <w:rFonts w:ascii="Times New Roman" w:eastAsia="Times New Roman" w:hAnsi="Times New Roman" w:cs="Times New Roman"/>
                 <w:sz w:val="26"/>
                 <w:szCs w:val="26"/>
+                <w:lang w:val="vi-VN"/>
               </w:rPr>
             </w:pPr>
             <w:r>
@@ -5802,6 +5619,7 @@
                 <w:rFonts w:ascii="Times New Roman" w:eastAsia="Times New Roman" w:hAnsi="Times New Roman" w:cs="Times New Roman"/>
                 <w:sz w:val="26"/>
                 <w:szCs w:val="26"/>
+                <w:lang w:val="vi-VN"/>
               </w:rPr>
               <w:t> </w:t>
             </w:r>
@@ -6207,6 +6025,7 @@
                 <w:rFonts w:ascii="Times New Roman" w:eastAsia="Times New Roman" w:hAnsi="Times New Roman" w:cs="Times New Roman"/>
                 <w:sz w:val="26"/>
                 <w:szCs w:val="26"/>
+                <w:lang w:val="vi-VN"/>
               </w:rPr>
             </w:pPr>
             <w:r>
@@ -6223,6 +6042,7 @@
                 <w:rFonts w:ascii="Times New Roman" w:eastAsia="Times New Roman" w:hAnsi="Times New Roman" w:cs="Times New Roman"/>
                 <w:sz w:val="26"/>
                 <w:szCs w:val="26"/>
+                <w:lang w:val="vi-VN"/>
               </w:rPr>
               <w:t> </w:t>
             </w:r>
@@ -6240,6 +6060,7 @@
                 <w:rFonts w:ascii="Times New Roman" w:eastAsia="Times New Roman" w:hAnsi="Times New Roman" w:cs="Times New Roman"/>
                 <w:sz w:val="26"/>
                 <w:szCs w:val="26"/>
+                <w:lang w:val="vi-VN"/>
               </w:rPr>
             </w:pPr>
             <w:r>
@@ -6256,6 +6077,7 @@
                 <w:rFonts w:ascii="Times New Roman" w:eastAsia="Times New Roman" w:hAnsi="Times New Roman" w:cs="Times New Roman"/>
                 <w:sz w:val="26"/>
                 <w:szCs w:val="26"/>
+                <w:lang w:val="vi-VN"/>
               </w:rPr>
               <w:t> </w:t>
             </w:r>
@@ -6273,6 +6095,7 @@
                 <w:rFonts w:ascii="Times New Roman" w:eastAsia="Times New Roman" w:hAnsi="Times New Roman" w:cs="Times New Roman"/>
                 <w:sz w:val="26"/>
                 <w:szCs w:val="26"/>
+                <w:lang w:val="vi-VN"/>
               </w:rPr>
             </w:pPr>
             <w:r>
@@ -6289,6 +6112,7 @@
                 <w:rFonts w:ascii="Times New Roman" w:eastAsia="Times New Roman" w:hAnsi="Times New Roman" w:cs="Times New Roman"/>
                 <w:sz w:val="26"/>
                 <w:szCs w:val="26"/>
+                <w:lang w:val="vi-VN"/>
               </w:rPr>
               <w:t> </w:t>
             </w:r>
@@ -6306,6 +6130,7 @@
                 <w:rFonts w:ascii="Times New Roman" w:eastAsia="Times New Roman" w:hAnsi="Times New Roman" w:cs="Times New Roman"/>
                 <w:sz w:val="26"/>
                 <w:szCs w:val="26"/>
+                <w:lang w:val="vi-VN"/>
               </w:rPr>
             </w:pPr>
             <w:r>
@@ -6322,6 +6147,7 @@
                 <w:rFonts w:ascii="Times New Roman" w:eastAsia="Times New Roman" w:hAnsi="Times New Roman" w:cs="Times New Roman"/>
                 <w:sz w:val="26"/>
                 <w:szCs w:val="26"/>
+                <w:lang w:val="vi-VN"/>
               </w:rPr>
               <w:t> </w:t>
             </w:r>
@@ -6476,16 +6302,9 @@
           <w:rFonts w:ascii="Times New Roman" w:eastAsia="Times New Roman" w:hAnsi="Times New Roman" w:cs="Times New Roman"/>
           <w:sz w:val="26"/>
           <w:szCs w:val="26"/>
-        </w:rPr>
-      </w:pPr>
-      <w:r>
-        <w:rPr>
-          <w:rFonts w:ascii="Times New Roman" w:eastAsia="Times New Roman" w:hAnsi="Times New Roman" w:cs="Times New Roman"/>
-          <w:sz w:val="26"/>
-          <w:szCs w:val="26"/>
-        </w:rPr>
-        <w:t xml:space="preserve">Bảng 2.4: Mô tả </w:t>
-      </w:r>
+          <w:lang w:val="vi-VN"/>
+        </w:rPr>
+      </w:pPr>
       <w:r>
         <w:rPr>
           <w:rFonts w:ascii="Times New Roman" w:eastAsia="Times New Roman" w:hAnsi="Times New Roman" w:cs="Times New Roman"/>
@@ -6493,6 +6312,15 @@
           <w:szCs w:val="26"/>
           <w:lang w:val="vi-VN"/>
         </w:rPr>
+        <w:t xml:space="preserve">Bảng 2.4: Mô tả </w:t>
+      </w:r>
+      <w:r>
+        <w:rPr>
+          <w:rFonts w:ascii="Times New Roman" w:eastAsia="Times New Roman" w:hAnsi="Times New Roman" w:cs="Times New Roman"/>
+          <w:sz w:val="26"/>
+          <w:szCs w:val="26"/>
+          <w:lang w:val="vi-VN"/>
+        </w:rPr>
         <w:t>Thêm khách hàng</w:t>
       </w:r>
     </w:p>
@@ -6580,6 +6408,7 @@
           <w:rFonts w:ascii="Times New Roman" w:eastAsia="Times New Roman" w:hAnsi="Times New Roman" w:cs="Times New Roman"/>
           <w:sz w:val="26"/>
           <w:szCs w:val="26"/>
+          <w:lang w:val="vi-VN"/>
         </w:rPr>
       </w:pPr>
     </w:p>
@@ -7046,6 +6875,7 @@
                 <w:rFonts w:ascii="Times New Roman" w:eastAsia="Times New Roman" w:hAnsi="Times New Roman" w:cs="Times New Roman"/>
                 <w:sz w:val="26"/>
                 <w:szCs w:val="26"/>
+                <w:lang w:val="vi-VN"/>
               </w:rPr>
             </w:pPr>
             <w:r>
@@ -7062,6 +6892,7 @@
                 <w:rFonts w:ascii="Times New Roman" w:eastAsia="Times New Roman" w:hAnsi="Times New Roman" w:cs="Times New Roman"/>
                 <w:sz w:val="26"/>
                 <w:szCs w:val="26"/>
+                <w:lang w:val="vi-VN"/>
               </w:rPr>
               <w:t> </w:t>
             </w:r>
@@ -7457,6 +7288,7 @@
                 <w:rFonts w:ascii="Times New Roman" w:eastAsia="Times New Roman" w:hAnsi="Times New Roman" w:cs="Times New Roman"/>
                 <w:sz w:val="26"/>
                 <w:szCs w:val="26"/>
+                <w:lang w:val="vi-VN"/>
               </w:rPr>
             </w:pPr>
             <w:r>
@@ -7473,6 +7305,7 @@
                 <w:rFonts w:ascii="Times New Roman" w:eastAsia="Times New Roman" w:hAnsi="Times New Roman" w:cs="Times New Roman"/>
                 <w:sz w:val="26"/>
                 <w:szCs w:val="26"/>
+                <w:lang w:val="vi-VN"/>
               </w:rPr>
               <w:t> </w:t>
             </w:r>
@@ -7490,6 +7323,7 @@
                 <w:rFonts w:ascii="Times New Roman" w:eastAsia="Times New Roman" w:hAnsi="Times New Roman" w:cs="Times New Roman"/>
                 <w:sz w:val="26"/>
                 <w:szCs w:val="26"/>
+                <w:lang w:val="vi-VN"/>
               </w:rPr>
             </w:pPr>
             <w:r>
@@ -7506,6 +7340,7 @@
                 <w:rFonts w:ascii="Times New Roman" w:eastAsia="Times New Roman" w:hAnsi="Times New Roman" w:cs="Times New Roman"/>
                 <w:sz w:val="26"/>
                 <w:szCs w:val="26"/>
+                <w:lang w:val="vi-VN"/>
               </w:rPr>
               <w:t> </w:t>
             </w:r>
@@ -7523,6 +7358,7 @@
                 <w:rFonts w:ascii="Times New Roman" w:eastAsia="Times New Roman" w:hAnsi="Times New Roman" w:cs="Times New Roman"/>
                 <w:sz w:val="26"/>
                 <w:szCs w:val="26"/>
+                <w:lang w:val="vi-VN"/>
               </w:rPr>
             </w:pPr>
             <w:r>
@@ -7539,6 +7375,7 @@
                 <w:rFonts w:ascii="Times New Roman" w:eastAsia="Times New Roman" w:hAnsi="Times New Roman" w:cs="Times New Roman"/>
                 <w:sz w:val="26"/>
                 <w:szCs w:val="26"/>
+                <w:lang w:val="vi-VN"/>
               </w:rPr>
               <w:t> </w:t>
             </w:r>
@@ -7726,16 +7563,9 @@
           <w:rFonts w:ascii="Times New Roman" w:eastAsia="Times New Roman" w:hAnsi="Times New Roman" w:cs="Times New Roman"/>
           <w:sz w:val="26"/>
           <w:szCs w:val="26"/>
-        </w:rPr>
-      </w:pPr>
-      <w:r>
-        <w:rPr>
-          <w:rFonts w:ascii="Times New Roman" w:eastAsia="Times New Roman" w:hAnsi="Times New Roman" w:cs="Times New Roman"/>
-          <w:sz w:val="26"/>
-          <w:szCs w:val="26"/>
-        </w:rPr>
-        <w:t xml:space="preserve">Bảng 2.5: Mô tả </w:t>
-      </w:r>
+          <w:lang w:val="vi-VN"/>
+        </w:rPr>
+      </w:pPr>
       <w:r>
         <w:rPr>
           <w:rFonts w:ascii="Times New Roman" w:eastAsia="Times New Roman" w:hAnsi="Times New Roman" w:cs="Times New Roman"/>
@@ -7743,6 +7573,15 @@
           <w:szCs w:val="26"/>
           <w:lang w:val="vi-VN"/>
         </w:rPr>
+        <w:t xml:space="preserve">Bảng 2.5: Mô tả </w:t>
+      </w:r>
+      <w:r>
+        <w:rPr>
+          <w:rFonts w:ascii="Times New Roman" w:eastAsia="Times New Roman" w:hAnsi="Times New Roman" w:cs="Times New Roman"/>
+          <w:sz w:val="26"/>
+          <w:szCs w:val="26"/>
+          <w:lang w:val="vi-VN"/>
+        </w:rPr>
         <w:t>Thêm nhân viên</w:t>
       </w:r>
     </w:p>
@@ -7846,6 +7685,7 @@
           <w:rFonts w:ascii="Times New Roman" w:eastAsia="Times New Roman" w:hAnsi="Times New Roman" w:cs="Times New Roman"/>
           <w:sz w:val="26"/>
           <w:szCs w:val="26"/>
+          <w:lang w:val="vi-VN"/>
         </w:rPr>
       </w:pPr>
     </w:p>
@@ -8313,6 +8153,7 @@
                 <w:rFonts w:ascii="Times New Roman" w:eastAsia="Times New Roman" w:hAnsi="Times New Roman" w:cs="Times New Roman"/>
                 <w:sz w:val="26"/>
                 <w:szCs w:val="26"/>
+                <w:lang w:val="vi-VN"/>
               </w:rPr>
             </w:pPr>
             <w:r>
@@ -8339,6 +8180,7 @@
                 <w:rFonts w:ascii="Times New Roman" w:eastAsia="Times New Roman" w:hAnsi="Times New Roman" w:cs="Times New Roman"/>
                 <w:sz w:val="26"/>
                 <w:szCs w:val="26"/>
+                <w:lang w:val="vi-VN"/>
               </w:rPr>
               <w:t> </w:t>
             </w:r>
@@ -9011,6 +8853,7 @@
           <w:rFonts w:ascii="Times New Roman" w:eastAsia="Times New Roman" w:hAnsi="Times New Roman" w:cs="Times New Roman"/>
           <w:sz w:val="26"/>
           <w:szCs w:val="26"/>
+          <w:lang w:val="vi-VN"/>
         </w:rPr>
       </w:pPr>
       <w:r>
@@ -9018,6 +8861,7 @@
           <w:rFonts w:ascii="Times New Roman" w:eastAsia="Times New Roman" w:hAnsi="Times New Roman" w:cs="Times New Roman"/>
           <w:sz w:val="26"/>
           <w:szCs w:val="26"/>
+          <w:lang w:val="vi-VN"/>
         </w:rPr>
         <w:t>Bảng 2.6: Mô tả thêm sản phẩm</w:t>
       </w:r>
@@ -9069,6 +8913,7 @@
           <w:rFonts w:ascii="Times New Roman" w:eastAsia="Times New Roman" w:hAnsi="Times New Roman" w:cs="Times New Roman"/>
           <w:sz w:val="26"/>
           <w:szCs w:val="26"/>
+          <w:lang w:val="vi-VN"/>
         </w:rPr>
       </w:pPr>
     </w:p>
@@ -9584,6 +9429,7 @@
                 <w:rFonts w:ascii="Times New Roman" w:eastAsia="Times New Roman" w:hAnsi="Times New Roman" w:cs="Times New Roman"/>
                 <w:sz w:val="26"/>
                 <w:szCs w:val="26"/>
+                <w:lang w:val="vi-VN"/>
               </w:rPr>
               <w:t> </w:t>
             </w:r>
@@ -9597,6 +9443,7 @@
                 <w:rFonts w:ascii="Times New Roman" w:eastAsia="Times New Roman" w:hAnsi="Times New Roman" w:cs="Times New Roman"/>
                 <w:sz w:val="26"/>
                 <w:szCs w:val="26"/>
+                <w:lang w:val="vi-VN"/>
               </w:rPr>
             </w:pPr>
             <w:r>
@@ -9613,6 +9460,7 @@
                 <w:rFonts w:ascii="Times New Roman" w:eastAsia="Times New Roman" w:hAnsi="Times New Roman" w:cs="Times New Roman"/>
                 <w:sz w:val="26"/>
                 <w:szCs w:val="26"/>
+                <w:lang w:val="vi-VN"/>
               </w:rPr>
               <w:t> </w:t>
             </w:r>
@@ -10124,6 +9972,7 @@
                 <w:rFonts w:ascii="Times New Roman" w:eastAsia="Times New Roman" w:hAnsi="Times New Roman" w:cs="Times New Roman"/>
                 <w:sz w:val="26"/>
                 <w:szCs w:val="26"/>
+                <w:lang w:val="vi-VN"/>
               </w:rPr>
             </w:pPr>
             <w:r>
@@ -10140,6 +9989,7 @@
                 <w:rFonts w:ascii="Times New Roman" w:eastAsia="Times New Roman" w:hAnsi="Times New Roman" w:cs="Times New Roman"/>
                 <w:sz w:val="26"/>
                 <w:szCs w:val="26"/>
+                <w:lang w:val="vi-VN"/>
               </w:rPr>
               <w:t> </w:t>
             </w:r>
@@ -10157,6 +10007,7 @@
                 <w:rFonts w:ascii="Times New Roman" w:eastAsia="Times New Roman" w:hAnsi="Times New Roman" w:cs="Times New Roman"/>
                 <w:sz w:val="26"/>
                 <w:szCs w:val="26"/>
+                <w:lang w:val="vi-VN"/>
               </w:rPr>
             </w:pPr>
             <w:r>
@@ -10173,6 +10024,7 @@
                 <w:rFonts w:ascii="Times New Roman" w:eastAsia="Times New Roman" w:hAnsi="Times New Roman" w:cs="Times New Roman"/>
                 <w:sz w:val="26"/>
                 <w:szCs w:val="26"/>
+                <w:lang w:val="vi-VN"/>
               </w:rPr>
               <w:t> </w:t>
             </w:r>
@@ -10190,6 +10042,7 @@
                 <w:rFonts w:ascii="Times New Roman" w:eastAsia="Times New Roman" w:hAnsi="Times New Roman" w:cs="Times New Roman"/>
                 <w:sz w:val="26"/>
                 <w:szCs w:val="26"/>
+                <w:lang w:val="vi-VN"/>
               </w:rPr>
             </w:pPr>
             <w:r>
@@ -10206,6 +10059,7 @@
                 <w:rFonts w:ascii="Times New Roman" w:eastAsia="Times New Roman" w:hAnsi="Times New Roman" w:cs="Times New Roman"/>
                 <w:sz w:val="26"/>
                 <w:szCs w:val="26"/>
+                <w:lang w:val="vi-VN"/>
               </w:rPr>
               <w:t> </w:t>
             </w:r>
@@ -10223,6 +10077,7 @@
                 <w:rFonts w:ascii="Times New Roman" w:eastAsia="Times New Roman" w:hAnsi="Times New Roman" w:cs="Times New Roman"/>
                 <w:sz w:val="26"/>
                 <w:szCs w:val="26"/>
+                <w:lang w:val="vi-VN"/>
               </w:rPr>
             </w:pPr>
             <w:r>
@@ -10239,6 +10094,7 @@
                 <w:rFonts w:ascii="Times New Roman" w:eastAsia="Times New Roman" w:hAnsi="Times New Roman" w:cs="Times New Roman"/>
                 <w:sz w:val="26"/>
                 <w:szCs w:val="26"/>
+                <w:lang w:val="vi-VN"/>
               </w:rPr>
               <w:t> </w:t>
             </w:r>
@@ -10360,6 +10216,7 @@
           <w:rFonts w:ascii="Times New Roman" w:eastAsia="Times New Roman" w:hAnsi="Times New Roman" w:cs="Times New Roman"/>
           <w:sz w:val="26"/>
           <w:szCs w:val="26"/>
+          <w:lang w:val="vi-VN"/>
         </w:rPr>
       </w:pPr>
       <w:r>
@@ -10367,6 +10224,7 @@
           <w:rFonts w:ascii="Times New Roman" w:eastAsia="Times New Roman" w:hAnsi="Times New Roman" w:cs="Times New Roman"/>
           <w:sz w:val="26"/>
           <w:szCs w:val="26"/>
+          <w:lang w:val="vi-VN"/>
         </w:rPr>
         <w:t>Bảng 2.7 : Mô tả đăng kí thành viên</w:t>
       </w:r>
@@ -10442,6 +10300,7 @@
           <w:rFonts w:ascii="Times New Roman" w:eastAsia="Times New Roman" w:hAnsi="Times New Roman" w:cs="Times New Roman"/>
           <w:sz w:val="26"/>
           <w:szCs w:val="26"/>
+          <w:lang w:val="vi-VN"/>
         </w:rPr>
       </w:pPr>
     </w:p>
@@ -11598,16 +11457,9 @@
           <w:rFonts w:ascii="Times New Roman" w:eastAsia="Times New Roman" w:hAnsi="Times New Roman" w:cs="Times New Roman"/>
           <w:sz w:val="26"/>
           <w:szCs w:val="26"/>
-        </w:rPr>
-      </w:pPr>
-      <w:r>
-        <w:rPr>
-          <w:rFonts w:ascii="Times New Roman" w:eastAsia="Times New Roman" w:hAnsi="Times New Roman" w:cs="Times New Roman"/>
-          <w:sz w:val="26"/>
-          <w:szCs w:val="26"/>
-        </w:rPr>
-        <w:t xml:space="preserve">Bảng 2.8: Mô tả </w:t>
-      </w:r>
+          <w:lang w:val="vi-VN"/>
+        </w:rPr>
+      </w:pPr>
       <w:r>
         <w:rPr>
           <w:rFonts w:ascii="Times New Roman" w:eastAsia="Times New Roman" w:hAnsi="Times New Roman" w:cs="Times New Roman"/>
@@ -11615,6 +11467,15 @@
           <w:szCs w:val="26"/>
           <w:lang w:val="vi-VN"/>
         </w:rPr>
+        <w:t xml:space="preserve">Bảng 2.8: Mô tả </w:t>
+      </w:r>
+      <w:r>
+        <w:rPr>
+          <w:rFonts w:ascii="Times New Roman" w:eastAsia="Times New Roman" w:hAnsi="Times New Roman" w:cs="Times New Roman"/>
+          <w:sz w:val="26"/>
+          <w:szCs w:val="26"/>
+          <w:lang w:val="vi-VN"/>
+        </w:rPr>
         <w:t>Mua sản phẩm</w:t>
       </w:r>
     </w:p>
@@ -11626,6 +11487,7 @@
           <w:rFonts w:ascii="Times New Roman" w:eastAsia="Times New Roman" w:hAnsi="Times New Roman" w:cs="Times New Roman"/>
           <w:sz w:val="26"/>
           <w:szCs w:val="26"/>
+          <w:lang w:val="vi-VN"/>
         </w:rPr>
       </w:pPr>
     </w:p>
@@ -12533,6 +12395,7 @@
                 <w:rFonts w:ascii="Times New Roman" w:eastAsia="Times New Roman" w:hAnsi="Times New Roman" w:cs="Times New Roman"/>
                 <w:sz w:val="26"/>
                 <w:szCs w:val="26"/>
+                <w:lang w:val="vi-VN"/>
               </w:rPr>
             </w:pPr>
             <w:r>
@@ -12549,6 +12412,7 @@
                 <w:rFonts w:ascii="Times New Roman" w:eastAsia="Times New Roman" w:hAnsi="Times New Roman" w:cs="Times New Roman"/>
                 <w:sz w:val="26"/>
                 <w:szCs w:val="26"/>
+                <w:lang w:val="vi-VN"/>
               </w:rPr>
               <w:t> </w:t>
             </w:r>
@@ -12566,6 +12430,7 @@
                 <w:rFonts w:ascii="Times New Roman" w:eastAsia="Times New Roman" w:hAnsi="Times New Roman" w:cs="Times New Roman"/>
                 <w:sz w:val="26"/>
                 <w:szCs w:val="26"/>
+                <w:lang w:val="vi-VN"/>
               </w:rPr>
             </w:pPr>
             <w:r>
@@ -12582,6 +12447,7 @@
                 <w:rFonts w:ascii="Times New Roman" w:eastAsia="Times New Roman" w:hAnsi="Times New Roman" w:cs="Times New Roman"/>
                 <w:sz w:val="26"/>
                 <w:szCs w:val="26"/>
+                <w:lang w:val="vi-VN"/>
               </w:rPr>
               <w:t> </w:t>
             </w:r>
@@ -12599,6 +12465,7 @@
                 <w:rFonts w:ascii="Times New Roman" w:eastAsia="Times New Roman" w:hAnsi="Times New Roman" w:cs="Times New Roman"/>
                 <w:sz w:val="26"/>
                 <w:szCs w:val="26"/>
+                <w:lang w:val="vi-VN"/>
               </w:rPr>
             </w:pPr>
             <w:r>
@@ -12615,6 +12482,7 @@
                 <w:rFonts w:ascii="Times New Roman" w:eastAsia="Times New Roman" w:hAnsi="Times New Roman" w:cs="Times New Roman"/>
                 <w:sz w:val="26"/>
                 <w:szCs w:val="26"/>
+                <w:lang w:val="vi-VN"/>
               </w:rPr>
               <w:t> </w:t>
             </w:r>
@@ -12632,6 +12500,7 @@
                 <w:rFonts w:ascii="Times New Roman" w:eastAsia="Times New Roman" w:hAnsi="Times New Roman" w:cs="Times New Roman"/>
                 <w:sz w:val="26"/>
                 <w:szCs w:val="26"/>
+                <w:lang w:val="vi-VN"/>
               </w:rPr>
             </w:pPr>
             <w:r>
@@ -12648,6 +12517,7 @@
                 <w:rFonts w:ascii="Times New Roman" w:eastAsia="Times New Roman" w:hAnsi="Times New Roman" w:cs="Times New Roman"/>
                 <w:sz w:val="26"/>
                 <w:szCs w:val="26"/>
+                <w:lang w:val="vi-VN"/>
               </w:rPr>
               <w:t> </w:t>
             </w:r>
@@ -12769,16 +12639,9 @@
           <w:rFonts w:ascii="Times New Roman" w:eastAsia="Times New Roman" w:hAnsi="Times New Roman" w:cs="Times New Roman"/>
           <w:sz w:val="26"/>
           <w:szCs w:val="26"/>
-        </w:rPr>
-      </w:pPr>
-      <w:r>
-        <w:rPr>
-          <w:rFonts w:ascii="Times New Roman" w:eastAsia="Times New Roman" w:hAnsi="Times New Roman" w:cs="Times New Roman"/>
-          <w:sz w:val="26"/>
-          <w:szCs w:val="26"/>
-        </w:rPr>
-        <w:t xml:space="preserve">Bảng 2.9: Mô tả </w:t>
-      </w:r>
+          <w:lang w:val="vi-VN"/>
+        </w:rPr>
+      </w:pPr>
       <w:r>
         <w:rPr>
           <w:rFonts w:ascii="Times New Roman" w:eastAsia="Times New Roman" w:hAnsi="Times New Roman" w:cs="Times New Roman"/>
@@ -12786,6 +12649,15 @@
           <w:szCs w:val="26"/>
           <w:lang w:val="vi-VN"/>
         </w:rPr>
+        <w:t xml:space="preserve">Bảng 2.9: Mô tả </w:t>
+      </w:r>
+      <w:r>
+        <w:rPr>
+          <w:rFonts w:ascii="Times New Roman" w:eastAsia="Times New Roman" w:hAnsi="Times New Roman" w:cs="Times New Roman"/>
+          <w:sz w:val="26"/>
+          <w:szCs w:val="26"/>
+          <w:lang w:val="vi-VN"/>
+        </w:rPr>
         <w:t>Đổi trả sản phẩm</w:t>
       </w:r>
     </w:p>
@@ -12876,6 +12748,7 @@
           <w:rFonts w:ascii="Times New Roman" w:eastAsia="Times New Roman" w:hAnsi="Times New Roman" w:cs="Times New Roman"/>
           <w:sz w:val="26"/>
           <w:szCs w:val="26"/>
+          <w:lang w:val="vi-VN"/>
         </w:rPr>
       </w:pPr>
     </w:p>
@@ -13952,16 +13825,9 @@
           <w:rFonts w:ascii="Times New Roman" w:eastAsia="Times New Roman" w:hAnsi="Times New Roman" w:cs="Times New Roman"/>
           <w:sz w:val="26"/>
           <w:szCs w:val="26"/>
-        </w:rPr>
-      </w:pPr>
-      <w:r>
-        <w:rPr>
-          <w:rFonts w:ascii="Times New Roman" w:eastAsia="Times New Roman" w:hAnsi="Times New Roman" w:cs="Times New Roman"/>
-          <w:sz w:val="26"/>
-          <w:szCs w:val="26"/>
-        </w:rPr>
-        <w:t xml:space="preserve">Bảng 2.10: Mô tả </w:t>
-      </w:r>
+          <w:lang w:val="vi-VN"/>
+        </w:rPr>
+      </w:pPr>
       <w:r>
         <w:rPr>
           <w:rFonts w:ascii="Times New Roman" w:eastAsia="Times New Roman" w:hAnsi="Times New Roman" w:cs="Times New Roman"/>
@@ -13969,6 +13835,15 @@
           <w:szCs w:val="26"/>
           <w:lang w:val="vi-VN"/>
         </w:rPr>
+        <w:t xml:space="preserve">Bảng 2.10: Mô tả </w:t>
+      </w:r>
+      <w:r>
+        <w:rPr>
+          <w:rFonts w:ascii="Times New Roman" w:eastAsia="Times New Roman" w:hAnsi="Times New Roman" w:cs="Times New Roman"/>
+          <w:sz w:val="26"/>
+          <w:szCs w:val="26"/>
+          <w:lang w:val="vi-VN"/>
+        </w:rPr>
         <w:t>Cập nhật Khách hàng</w:t>
       </w:r>
     </w:p>
@@ -14123,6 +13998,7 @@
           <w:rFonts w:ascii="Times New Roman" w:eastAsia="Times New Roman" w:hAnsi="Times New Roman" w:cs="Times New Roman"/>
           <w:sz w:val="26"/>
           <w:szCs w:val="26"/>
+          <w:lang w:val="vi-VN"/>
         </w:rPr>
       </w:pPr>
     </w:p>
@@ -15254,6 +15130,7 @@
           <w:rFonts w:ascii="Times New Roman" w:eastAsia="Times New Roman" w:hAnsi="Times New Roman" w:cs="Times New Roman"/>
           <w:sz w:val="26"/>
           <w:szCs w:val="26"/>
+          <w:lang w:val="vi-VN"/>
         </w:rPr>
       </w:pPr>
       <w:r>
@@ -15261,6 +15138,7 @@
           <w:rFonts w:ascii="Times New Roman" w:eastAsia="Times New Roman" w:hAnsi="Times New Roman" w:cs="Times New Roman"/>
           <w:sz w:val="26"/>
           <w:szCs w:val="26"/>
+          <w:lang w:val="vi-VN"/>
         </w:rPr>
         <w:t>Bảng 2.11: Mô tả cập nhật thông tin nhân viên</w:t>
       </w:r>
@@ -15430,6 +15308,7 @@
           <w:rFonts w:ascii="Times New Roman" w:eastAsia="Times New Roman" w:hAnsi="Times New Roman" w:cs="Times New Roman"/>
           <w:sz w:val="26"/>
           <w:szCs w:val="26"/>
+          <w:lang w:val="vi-VN"/>
         </w:rPr>
       </w:pPr>
     </w:p>
@@ -16516,16 +16395,9 @@
           <w:rFonts w:ascii="Times New Roman" w:eastAsia="Times New Roman" w:hAnsi="Times New Roman" w:cs="Times New Roman"/>
           <w:sz w:val="26"/>
           <w:szCs w:val="26"/>
-        </w:rPr>
-      </w:pPr>
-      <w:r>
-        <w:rPr>
-          <w:rFonts w:ascii="Times New Roman" w:eastAsia="Times New Roman" w:hAnsi="Times New Roman" w:cs="Times New Roman"/>
-          <w:sz w:val="26"/>
-          <w:szCs w:val="26"/>
-        </w:rPr>
-        <w:t xml:space="preserve">Bảng 2.12: Mô tả </w:t>
-      </w:r>
+          <w:lang w:val="vi-VN"/>
+        </w:rPr>
+      </w:pPr>
       <w:r>
         <w:rPr>
           <w:rFonts w:ascii="Times New Roman" w:eastAsia="Times New Roman" w:hAnsi="Times New Roman" w:cs="Times New Roman"/>
@@ -16533,6 +16405,15 @@
           <w:szCs w:val="26"/>
           <w:lang w:val="vi-VN"/>
         </w:rPr>
+        <w:t xml:space="preserve">Bảng 2.12: Mô tả </w:t>
+      </w:r>
+      <w:r>
+        <w:rPr>
+          <w:rFonts w:ascii="Times New Roman" w:eastAsia="Times New Roman" w:hAnsi="Times New Roman" w:cs="Times New Roman"/>
+          <w:sz w:val="26"/>
+          <w:szCs w:val="26"/>
+          <w:lang w:val="vi-VN"/>
+        </w:rPr>
         <w:t>Cập nhật sản phẩm</w:t>
       </w:r>
     </w:p>
@@ -16649,6 +16530,7 @@
           <w:rFonts w:ascii="Times New Roman" w:eastAsia="Times New Roman" w:hAnsi="Times New Roman" w:cs="Times New Roman"/>
           <w:sz w:val="26"/>
           <w:szCs w:val="26"/>
+          <w:lang w:val="vi-VN"/>
         </w:rPr>
       </w:pPr>
     </w:p>
@@ -17390,6 +17272,7 @@
                 <w:rFonts w:ascii="Times New Roman" w:eastAsia="Times New Roman" w:hAnsi="Times New Roman" w:cs="Times New Roman"/>
                 <w:sz w:val="26"/>
                 <w:szCs w:val="26"/>
+                <w:lang w:val="vi-VN"/>
               </w:rPr>
             </w:pPr>
             <w:r>
@@ -17406,6 +17289,7 @@
                 <w:rFonts w:ascii="Times New Roman" w:eastAsia="Times New Roman" w:hAnsi="Times New Roman" w:cs="Times New Roman"/>
                 <w:sz w:val="26"/>
                 <w:szCs w:val="26"/>
+                <w:lang w:val="vi-VN"/>
               </w:rPr>
               <w:t> </w:t>
             </w:r>
@@ -17419,6 +17303,7 @@
                 <w:rFonts w:ascii="Times New Roman" w:eastAsia="Times New Roman" w:hAnsi="Times New Roman" w:cs="Times New Roman"/>
                 <w:sz w:val="26"/>
                 <w:szCs w:val="26"/>
+                <w:lang w:val="vi-VN"/>
               </w:rPr>
             </w:pPr>
             <w:r>
@@ -17435,6 +17320,7 @@
                 <w:rFonts w:ascii="Times New Roman" w:eastAsia="Times New Roman" w:hAnsi="Times New Roman" w:cs="Times New Roman"/>
                 <w:sz w:val="26"/>
                 <w:szCs w:val="26"/>
+                <w:lang w:val="vi-VN"/>
               </w:rPr>
               <w:t> </w:t>
             </w:r>
@@ -17448,6 +17334,7 @@
                 <w:rFonts w:ascii="Times New Roman" w:eastAsia="Times New Roman" w:hAnsi="Times New Roman" w:cs="Times New Roman"/>
                 <w:sz w:val="26"/>
                 <w:szCs w:val="26"/>
+                <w:lang w:val="vi-VN"/>
               </w:rPr>
             </w:pPr>
             <w:r>
@@ -17464,6 +17351,7 @@
                 <w:rFonts w:ascii="Times New Roman" w:eastAsia="Times New Roman" w:hAnsi="Times New Roman" w:cs="Times New Roman"/>
                 <w:sz w:val="26"/>
                 <w:szCs w:val="26"/>
+                <w:lang w:val="vi-VN"/>
               </w:rPr>
               <w:t> </w:t>
             </w:r>
@@ -17707,16 +17595,9 @@
           <w:rFonts w:ascii="Times New Roman" w:eastAsia="Times New Roman" w:hAnsi="Times New Roman" w:cs="Times New Roman"/>
           <w:sz w:val="26"/>
           <w:szCs w:val="26"/>
-        </w:rPr>
-      </w:pPr>
-      <w:r>
-        <w:rPr>
-          <w:rFonts w:ascii="Times New Roman" w:eastAsia="Times New Roman" w:hAnsi="Times New Roman" w:cs="Times New Roman"/>
-          <w:sz w:val="26"/>
-          <w:szCs w:val="26"/>
-        </w:rPr>
-        <w:t xml:space="preserve">Bảng 2.13: Mô tả </w:t>
-      </w:r>
+          <w:lang w:val="vi-VN"/>
+        </w:rPr>
+      </w:pPr>
       <w:r>
         <w:rPr>
           <w:rFonts w:ascii="Times New Roman" w:eastAsia="Times New Roman" w:hAnsi="Times New Roman" w:cs="Times New Roman"/>
@@ -17724,6 +17605,15 @@
           <w:szCs w:val="26"/>
           <w:lang w:val="vi-VN"/>
         </w:rPr>
+        <w:t xml:space="preserve">Bảng 2.13: Mô tả </w:t>
+      </w:r>
+      <w:r>
+        <w:rPr>
+          <w:rFonts w:ascii="Times New Roman" w:eastAsia="Times New Roman" w:hAnsi="Times New Roman" w:cs="Times New Roman"/>
+          <w:sz w:val="26"/>
+          <w:szCs w:val="26"/>
+          <w:lang w:val="vi-VN"/>
+        </w:rPr>
         <w:t>Chăm sóc khách hàng</w:t>
       </w:r>
     </w:p>
@@ -17892,6 +17782,7 @@
           <w:rFonts w:ascii="Times New Roman" w:eastAsia="Times New Roman" w:hAnsi="Times New Roman" w:cs="Times New Roman"/>
           <w:sz w:val="26"/>
           <w:szCs w:val="26"/>
+          <w:lang w:val="vi-VN"/>
         </w:rPr>
       </w:pPr>
     </w:p>
@@ -18632,6 +18523,7 @@
                 <w:rFonts w:ascii="Times New Roman" w:eastAsia="Times New Roman" w:hAnsi="Times New Roman" w:cs="Times New Roman"/>
                 <w:sz w:val="26"/>
                 <w:szCs w:val="26"/>
+                <w:lang w:val="vi-VN"/>
               </w:rPr>
             </w:pPr>
             <w:r>
@@ -18648,6 +18540,7 @@
                 <w:rFonts w:ascii="Times New Roman" w:eastAsia="Times New Roman" w:hAnsi="Times New Roman" w:cs="Times New Roman"/>
                 <w:sz w:val="26"/>
                 <w:szCs w:val="26"/>
+                <w:lang w:val="vi-VN"/>
               </w:rPr>
               <w:t> </w:t>
             </w:r>
@@ -18661,6 +18554,7 @@
                 <w:rFonts w:ascii="Times New Roman" w:eastAsia="Times New Roman" w:hAnsi="Times New Roman" w:cs="Times New Roman"/>
                 <w:sz w:val="26"/>
                 <w:szCs w:val="26"/>
+                <w:lang w:val="vi-VN"/>
               </w:rPr>
             </w:pPr>
             <w:r>
@@ -18677,6 +18571,7 @@
                 <w:rFonts w:ascii="Times New Roman" w:eastAsia="Times New Roman" w:hAnsi="Times New Roman" w:cs="Times New Roman"/>
                 <w:sz w:val="26"/>
                 <w:szCs w:val="26"/>
+                <w:lang w:val="vi-VN"/>
               </w:rPr>
               <w:t> </w:t>
             </w:r>
@@ -19137,8 +19032,8 @@
         <w:tblLook w:val="04A0" w:firstRow="1" w:lastRow="0" w:firstColumn="1" w:lastColumn="0" w:noHBand="0" w:noVBand="1"/>
       </w:tblPr>
       <w:tblGrid>
-        <w:gridCol w:w="2138"/>
-        <w:gridCol w:w="7238"/>
+        <w:gridCol w:w="2141"/>
+        <w:gridCol w:w="7235"/>
       </w:tblGrid>
       <w:tr>
         <w:trPr>
@@ -19648,6 +19543,7 @@
                 <w:rFonts w:ascii="Times New Roman" w:eastAsia="Times New Roman" w:hAnsi="Times New Roman" w:cs="Times New Roman"/>
                 <w:sz w:val="26"/>
                 <w:szCs w:val="26"/>
+                <w:lang w:val="vi-VN"/>
               </w:rPr>
               <w:t> </w:t>
             </w:r>
@@ -19661,13 +19557,15 @@
                 <w:rFonts w:ascii="Times New Roman" w:eastAsia="Times New Roman" w:hAnsi="Times New Roman" w:cs="Times New Roman"/>
                 <w:sz w:val="26"/>
                 <w:szCs w:val="26"/>
-              </w:rPr>
-            </w:pPr>
-            <w:r>
-              <w:rPr>
-                <w:rFonts w:ascii="Times New Roman" w:eastAsia="Times New Roman" w:hAnsi="Times New Roman" w:cs="Times New Roman"/>
-                <w:sz w:val="26"/>
-                <w:szCs w:val="26"/>
+                <w:lang w:val="vi-VN"/>
+              </w:rPr>
+            </w:pPr>
+            <w:r>
+              <w:rPr>
+                <w:rFonts w:ascii="Times New Roman" w:eastAsia="Times New Roman" w:hAnsi="Times New Roman" w:cs="Times New Roman"/>
+                <w:sz w:val="26"/>
+                <w:szCs w:val="26"/>
+                <w:lang w:val="vi-VN"/>
               </w:rPr>
               <w:t>Thông tin sai lệch hoặc hàng hóa không rõ nguồn gốc khách hàng bấm vào nút report</w:t>
             </w:r>
@@ -20358,6 +20256,7 @@
           <w:rFonts w:ascii="Times New Roman" w:eastAsia="Times New Roman" w:hAnsi="Times New Roman" w:cs="Times New Roman"/>
           <w:sz w:val="26"/>
           <w:szCs w:val="26"/>
+          <w:lang w:val="vi-VN"/>
         </w:rPr>
       </w:pPr>
       <w:r>
@@ -20365,6 +20264,7 @@
           <w:rFonts w:ascii="Times New Roman" w:eastAsia="Times New Roman" w:hAnsi="Times New Roman" w:cs="Times New Roman"/>
           <w:sz w:val="26"/>
           <w:szCs w:val="26"/>
+          <w:lang w:val="vi-VN"/>
         </w:rPr>
         <w:lastRenderedPageBreak/>
         <w:t xml:space="preserve">Bảng 2.14: Mô tả </w:t>
@@ -20387,6 +20287,7 @@
           <w:rFonts w:ascii="Times New Roman" w:eastAsia="Times New Roman" w:hAnsi="Times New Roman" w:cs="Times New Roman"/>
           <w:sz w:val="26"/>
           <w:szCs w:val="26"/>
+          <w:lang w:val="vi-VN"/>
         </w:rPr>
       </w:pPr>
     </w:p>
@@ -20412,6 +20313,7 @@
           <w:rFonts w:ascii="Times New Roman" w:eastAsia="Times New Roman" w:hAnsi="Times New Roman" w:cs="Times New Roman"/>
           <w:sz w:val="26"/>
           <w:szCs w:val="26"/>
+          <w:lang w:val="vi-VN"/>
         </w:rPr>
       </w:pPr>
     </w:p>
@@ -21430,6 +21332,7 @@
           <w:color w:val="000000" w:themeColor="text1"/>
           <w:sz w:val="26"/>
           <w:szCs w:val="26"/>
+          <w:lang w:val="vi-VN"/>
         </w:rPr>
       </w:pPr>
       <w:bookmarkStart w:id="8" w:name="_Toc532397420"/>
@@ -21440,17 +21343,9 @@
           <w:color w:val="000000" w:themeColor="text1"/>
           <w:sz w:val="26"/>
           <w:szCs w:val="26"/>
+          <w:lang w:val="vi-VN"/>
         </w:rPr>
         <w:t xml:space="preserve">Bảng 2.15: Mô tả </w:t>
-      </w:r>
-      <w:r>
-        <w:rPr>
-          <w:rFonts w:ascii="Times New Roman" w:eastAsia="Times New Roman" w:hAnsi="Times New Roman" w:cs="Times New Roman"/>
-          <w:color w:val="000000" w:themeColor="text1"/>
-          <w:sz w:val="26"/>
-          <w:szCs w:val="26"/>
-        </w:rPr>
-        <w:t xml:space="preserve">Hiển thị </w:t>
       </w:r>
       <w:r>
         <w:rPr>
@@ -21460,6 +21355,16 @@
           <w:szCs w:val="26"/>
           <w:lang w:val="vi-VN"/>
         </w:rPr>
+        <w:t xml:space="preserve">Hiển thị </w:t>
+      </w:r>
+      <w:r>
+        <w:rPr>
+          <w:rFonts w:ascii="Times New Roman" w:eastAsia="Times New Roman" w:hAnsi="Times New Roman" w:cs="Times New Roman"/>
+          <w:color w:val="000000" w:themeColor="text1"/>
+          <w:sz w:val="26"/>
+          <w:szCs w:val="26"/>
+          <w:lang w:val="vi-VN"/>
+        </w:rPr>
         <w:t>Tin Tức</w:t>
       </w:r>
       <w:bookmarkEnd w:id="8"/>
@@ -21470,12 +21375,25 @@
           <w:color w:val="000000" w:themeColor="text1"/>
           <w:sz w:val="26"/>
           <w:szCs w:val="26"/>
+          <w:lang w:val="vi-VN"/>
         </w:rPr>
         <w:t> </w:t>
       </w:r>
     </w:p>
-    <w:p/>
-    <w:p/>
+    <w:p>
+      <w:pPr>
+        <w:rPr>
+          <w:lang w:val="vi-VN"/>
+        </w:rPr>
+      </w:pPr>
+    </w:p>
+    <w:p>
+      <w:pPr>
+        <w:rPr>
+          <w:lang w:val="vi-VN"/>
+        </w:rPr>
+      </w:pPr>
+    </w:p>
     <w:tbl>
       <w:tblPr>
         <w:tblW w:w="9344" w:type="dxa"/>
@@ -23316,6 +23234,7 @@
                 <w:rFonts w:ascii="Times New Roman" w:eastAsia="Times New Roman" w:hAnsi="Times New Roman" w:cs="Times New Roman"/>
                 <w:sz w:val="26"/>
                 <w:szCs w:val="26"/>
+                <w:lang w:val="vi-VN"/>
               </w:rPr>
               <w:t xml:space="preserve"> </w:t>
             </w:r>
@@ -23775,6 +23694,7 @@
       <w:r>
         <w:rPr>
           <w:noProof/>
+          <w:lang w:eastAsia="ja-JP"/>
         </w:rPr>
         <w:drawing>
           <wp:inline distT="0" distB="0" distL="0" distR="0" wp14:anchorId="34F436EA" wp14:editId="3E5E8780">
@@ -23792,7 +23712,7 @@
                     <pic:cNvPicPr/>
                   </pic:nvPicPr>
                   <pic:blipFill>
-                    <a:blip r:embed="rId11"/>
+                    <a:blip r:embed="rId10"/>
                     <a:stretch>
                       <a:fillRect/>
                     </a:stretch>
@@ -23885,6 +23805,7 @@
       <w:r>
         <w:rPr>
           <w:noProof/>
+          <w:lang w:eastAsia="ja-JP"/>
         </w:rPr>
         <w:drawing>
           <wp:inline distT="0" distB="0" distL="0" distR="0" wp14:anchorId="45A33933" wp14:editId="59A9922C">
@@ -23902,7 +23823,7 @@
                     <pic:cNvPicPr/>
                   </pic:nvPicPr>
                   <pic:blipFill>
-                    <a:blip r:embed="rId12"/>
+                    <a:blip r:embed="rId11"/>
                     <a:stretch>
                       <a:fillRect/>
                     </a:stretch>
@@ -23922,8 +23843,6 @@
           </wp:inline>
         </w:drawing>
       </w:r>
-      <w:bookmarkStart w:id="15" w:name="_GoBack"/>
-      <w:bookmarkEnd w:id="15"/>
     </w:p>
     <w:p>
       <w:pPr>
@@ -23967,6 +23886,7 @@
       <w:r>
         <w:rPr>
           <w:noProof/>
+          <w:lang w:eastAsia="ja-JP"/>
         </w:rPr>
         <w:lastRenderedPageBreak/>
         <w:drawing>
@@ -23985,7 +23905,7 @@
                     <pic:cNvPicPr/>
                   </pic:nvPicPr>
                   <pic:blipFill>
-                    <a:blip r:embed="rId13"/>
+                    <a:blip r:embed="rId12"/>
                     <a:stretch>
                       <a:fillRect/>
                     </a:stretch>
@@ -24048,6 +23968,7 @@
       <w:r>
         <w:rPr>
           <w:noProof/>
+          <w:lang w:eastAsia="ja-JP"/>
         </w:rPr>
         <w:lastRenderedPageBreak/>
         <w:drawing>
@@ -24066,7 +23987,7 @@
                     <pic:cNvPicPr/>
                   </pic:nvPicPr>
                   <pic:blipFill>
-                    <a:blip r:embed="rId14"/>
+                    <a:blip r:embed="rId13"/>
                     <a:stretch>
                       <a:fillRect/>
                     </a:stretch>
@@ -24129,6 +24050,7 @@
       <w:r>
         <w:rPr>
           <w:noProof/>
+          <w:lang w:eastAsia="ja-JP"/>
         </w:rPr>
         <w:lastRenderedPageBreak/>
         <w:drawing>
@@ -24147,7 +24069,7 @@
                     <pic:cNvPicPr/>
                   </pic:nvPicPr>
                   <pic:blipFill>
-                    <a:blip r:embed="rId15"/>
+                    <a:blip r:embed="rId14"/>
                     <a:stretch>
                       <a:fillRect/>
                     </a:stretch>
@@ -24212,6 +24134,7 @@
           <w:noProof/>
           <w:sz w:val="26"/>
           <w:szCs w:val="26"/>
+          <w:lang w:eastAsia="ja-JP"/>
         </w:rPr>
         <w:lastRenderedPageBreak/>
         <w:drawing>
@@ -24230,7 +24153,7 @@
                     <pic:cNvPicPr/>
                   </pic:nvPicPr>
                   <pic:blipFill>
-                    <a:blip r:embed="rId16"/>
+                    <a:blip r:embed="rId15"/>
                     <a:stretch>
                       <a:fillRect/>
                     </a:stretch>
@@ -24307,6 +24230,7 @@
           <w:noProof/>
           <w:sz w:val="26"/>
           <w:szCs w:val="26"/>
+          <w:lang w:eastAsia="ja-JP"/>
         </w:rPr>
         <w:drawing>
           <wp:inline distT="0" distB="0" distL="0" distR="0" wp14:anchorId="64D36F46" wp14:editId="1E60C911">
@@ -24324,7 +24248,7 @@
                     <pic:cNvPicPr/>
                   </pic:nvPicPr>
                   <pic:blipFill>
-                    <a:blip r:embed="rId17"/>
+                    <a:blip r:embed="rId16"/>
                     <a:stretch>
                       <a:fillRect/>
                     </a:stretch>
@@ -24390,6 +24314,7 @@
           <w:noProof/>
           <w:sz w:val="26"/>
           <w:szCs w:val="26"/>
+          <w:lang w:eastAsia="ja-JP"/>
         </w:rPr>
         <w:drawing>
           <wp:inline distT="0" distB="0" distL="0" distR="0" wp14:anchorId="020E5597" wp14:editId="7AF62F1C">
@@ -24407,7 +24332,7 @@
                     <pic:cNvPicPr/>
                   </pic:nvPicPr>
                   <pic:blipFill>
-                    <a:blip r:embed="rId18"/>
+                    <a:blip r:embed="rId17"/>
                     <a:stretch>
                       <a:fillRect/>
                     </a:stretch>
@@ -24472,6 +24397,7 @@
           <w:noProof/>
           <w:sz w:val="26"/>
           <w:szCs w:val="26"/>
+          <w:lang w:eastAsia="ja-JP"/>
         </w:rPr>
         <w:lastRenderedPageBreak/>
         <w:drawing>
@@ -24490,7 +24416,7 @@
                     <pic:cNvPicPr/>
                   </pic:nvPicPr>
                   <pic:blipFill>
-                    <a:blip r:embed="rId19"/>
+                    <a:blip r:embed="rId18"/>
                     <a:stretch>
                       <a:fillRect/>
                     </a:stretch>
@@ -24555,6 +24481,7 @@
           <w:noProof/>
           <w:sz w:val="26"/>
           <w:szCs w:val="26"/>
+          <w:lang w:eastAsia="ja-JP"/>
         </w:rPr>
         <w:drawing>
           <wp:inline distT="0" distB="0" distL="0" distR="0" wp14:anchorId="796A25B9" wp14:editId="783634E5">
@@ -24572,7 +24499,7 @@
                     <pic:cNvPicPr/>
                   </pic:nvPicPr>
                   <pic:blipFill>
-                    <a:blip r:embed="rId20"/>
+                    <a:blip r:embed="rId19"/>
                     <a:stretch>
                       <a:fillRect/>
                     </a:stretch>
@@ -24638,6 +24565,7 @@
           <w:noProof/>
           <w:sz w:val="26"/>
           <w:szCs w:val="26"/>
+          <w:lang w:eastAsia="ja-JP"/>
         </w:rPr>
         <w:drawing>
           <wp:inline distT="0" distB="0" distL="0" distR="0" wp14:anchorId="52983DC9" wp14:editId="358726F4">
@@ -24655,7 +24583,7 @@
                     <pic:cNvPicPr/>
                   </pic:nvPicPr>
                   <pic:blipFill>
-                    <a:blip r:embed="rId21"/>
+                    <a:blip r:embed="rId20"/>
                     <a:stretch>
                       <a:fillRect/>
                     </a:stretch>
@@ -24687,9 +24615,9 @@
           <w:szCs w:val="26"/>
         </w:rPr>
       </w:pPr>
-      <w:bookmarkStart w:id="16" w:name="OLE_LINK3"/>
-      <w:bookmarkStart w:id="17" w:name="OLE_LINK4"/>
-      <w:bookmarkStart w:id="18" w:name="OLE_LINK5"/>
+      <w:bookmarkStart w:id="15" w:name="OLE_LINK3"/>
+      <w:bookmarkStart w:id="16" w:name="OLE_LINK4"/>
+      <w:bookmarkStart w:id="17" w:name="OLE_LINK5"/>
       <w:r>
         <w:rPr>
           <w:rFonts w:ascii="Times New Roman" w:eastAsia="Times New Roman" w:hAnsi="Times New Roman" w:cs="Times New Roman"/>
@@ -24707,9 +24635,9 @@
         <w:t>: Lập thẻ thành viên</w:t>
       </w:r>
     </w:p>
+    <w:bookmarkEnd w:id="15"/>
     <w:bookmarkEnd w:id="16"/>
     <w:bookmarkEnd w:id="17"/>
-    <w:bookmarkEnd w:id="18"/>
     <w:p>
       <w:pPr>
         <w:spacing w:after="0" w:line="360" w:lineRule="auto"/>
@@ -24726,6 +24654,7 @@
           <w:noProof/>
           <w:sz w:val="26"/>
           <w:szCs w:val="26"/>
+          <w:lang w:eastAsia="ja-JP"/>
         </w:rPr>
         <w:drawing>
           <wp:inline distT="0" distB="0" distL="0" distR="0" wp14:anchorId="1CEE3DCD" wp14:editId="7AC5AF2C">
@@ -24743,7 +24672,7 @@
                     <pic:cNvPicPr/>
                   </pic:nvPicPr>
                   <pic:blipFill>
-                    <a:blip r:embed="rId22"/>
+                    <a:blip r:embed="rId21"/>
                     <a:stretch>
                       <a:fillRect/>
                     </a:stretch>
@@ -24801,12 +24730,13 @@
       <w:r>
         <w:rPr>
           <w:noProof/>
+          <w:lang w:eastAsia="ja-JP"/>
         </w:rPr>
         <w:drawing>
-          <wp:inline distT="0" distB="0" distL="0" distR="0" wp14:anchorId="43E148B5" wp14:editId="3DC274BA">
-            <wp:extent cx="5943600" cy="2878455"/>
+          <wp:inline distT="0" distB="0" distL="0" distR="0" wp14:anchorId="616F1888" wp14:editId="7C8C3880">
+            <wp:extent cx="5943600" cy="3034665"/>
             <wp:effectExtent l="0" t="0" r="0" b="0"/>
-            <wp:docPr id="9" name="Picture 9"/>
+            <wp:docPr id="4" name="Picture 4"/>
             <wp:cNvGraphicFramePr>
               <a:graphicFrameLocks xmlns:a="http://schemas.openxmlformats.org/drawingml/2006/main" noChangeAspect="1"/>
             </wp:cNvGraphicFramePr>
@@ -24814,11 +24744,11 @@
               <a:graphicData uri="http://schemas.openxmlformats.org/drawingml/2006/picture">
                 <pic:pic xmlns:pic="http://schemas.openxmlformats.org/drawingml/2006/picture">
                   <pic:nvPicPr>
-                    <pic:cNvPr id="0" name=""/>
+                    <pic:cNvPr id="1" name=""/>
                     <pic:cNvPicPr/>
                   </pic:nvPicPr>
                   <pic:blipFill>
-                    <a:blip r:embed="rId23"/>
+                    <a:blip r:embed="rId22"/>
                     <a:stretch>
                       <a:fillRect/>
                     </a:stretch>
@@ -24826,7 +24756,7 @@
                   <pic:spPr>
                     <a:xfrm>
                       <a:off x="0" y="0"/>
-                      <a:ext cx="5943600" cy="2878455"/>
+                      <a:ext cx="5943600" cy="3034665"/>
                     </a:xfrm>
                     <a:prstGeom prst="rect">
                       <a:avLst/>
@@ -24863,7 +24793,10 @@
     <w:p/>
     <w:p/>
     <w:p/>
-    <w:p/>
+    <w:p>
+      <w:bookmarkStart w:id="18" w:name="_GoBack"/>
+      <w:bookmarkEnd w:id="18"/>
+    </w:p>
     <w:p/>
     <w:p/>
     <w:p/>
@@ -24884,8 +24817,8 @@
 </file>
 
 <file path=word/numbering.xml><?xml version="1.0" encoding="utf-8"?>
-<w:numbering xmlns:wpc="http://schemas.microsoft.com/office/word/2010/wordprocessingCanvas" xmlns:mc="http://schemas.openxmlformats.org/markup-compatibility/2006" xmlns:o="urn:schemas-microsoft-com:office:office" xmlns:r="http://schemas.openxmlformats.org/officeDocument/2006/relationships" xmlns:m="http://schemas.openxmlformats.org/officeDocument/2006/math" xmlns:v="urn:schemas-microsoft-com:vml" xmlns:wp14="http://schemas.microsoft.com/office/word/2010/wordprocessingDrawing" xmlns:wp="http://schemas.openxmlformats.org/drawingml/2006/wordprocessingDrawing" xmlns:w10="urn:schemas-microsoft-com:office:word" xmlns:w="http://schemas.openxmlformats.org/wordprocessingml/2006/main" xmlns:w14="http://schemas.microsoft.com/office/word/2010/wordml" xmlns:wpg="http://schemas.microsoft.com/office/word/2010/wordprocessingGroup" xmlns:wpi="http://schemas.microsoft.com/office/word/2010/wordprocessingInk" xmlns:wne="http://schemas.microsoft.com/office/word/2006/wordml" xmlns:wps="http://schemas.microsoft.com/office/word/2010/wordprocessingShape" mc:Ignorable="w14 wp14">
-  <w:abstractNum w:abstractNumId="0">
+<w:numbering xmlns:wpc="http://schemas.microsoft.com/office/word/2010/wordprocessingCanvas" xmlns:cx="http://schemas.microsoft.com/office/drawing/2014/chartex" xmlns:mc="http://schemas.openxmlformats.org/markup-compatibility/2006" xmlns:o="urn:schemas-microsoft-com:office:office" xmlns:r="http://schemas.openxmlformats.org/officeDocument/2006/relationships" xmlns:m="http://schemas.openxmlformats.org/officeDocument/2006/math" xmlns:v="urn:schemas-microsoft-com:vml" xmlns:wp14="http://schemas.microsoft.com/office/word/2010/wordprocessingDrawing" xmlns:wp="http://schemas.openxmlformats.org/drawingml/2006/wordprocessingDrawing" xmlns:w10="urn:schemas-microsoft-com:office:word" xmlns:w="http://schemas.openxmlformats.org/wordprocessingml/2006/main" xmlns:w14="http://schemas.microsoft.com/office/word/2010/wordml" xmlns:w15="http://schemas.microsoft.com/office/word/2012/wordml" xmlns:w16se="http://schemas.microsoft.com/office/word/2015/wordml/symex" xmlns:wpg="http://schemas.microsoft.com/office/word/2010/wordprocessingGroup" xmlns:wpi="http://schemas.microsoft.com/office/word/2010/wordprocessingInk" xmlns:wne="http://schemas.microsoft.com/office/word/2006/wordml" xmlns:wps="http://schemas.microsoft.com/office/word/2010/wordprocessingShape" mc:Ignorable="w14 w15 w16se wp14">
+  <w:abstractNum w:abstractNumId="0" w15:restartNumberingAfterBreak="0">
     <w:nsid w:val="01CA41D6"/>
     <w:multiLevelType w:val="multilevel"/>
     <w:tmpl w:val="F52C531A"/>
@@ -25034,7 +24967,7 @@
       </w:rPr>
     </w:lvl>
   </w:abstractNum>
-  <w:abstractNum w:abstractNumId="1">
+  <w:abstractNum w:abstractNumId="1" w15:restartNumberingAfterBreak="0">
     <w:nsid w:val="03FD1F61"/>
     <w:multiLevelType w:val="multilevel"/>
     <w:tmpl w:val="1016969E"/>
@@ -25147,7 +25080,7 @@
       </w:pPr>
     </w:lvl>
   </w:abstractNum>
-  <w:abstractNum w:abstractNumId="2">
+  <w:abstractNum w:abstractNumId="2" w15:restartNumberingAfterBreak="0">
     <w:nsid w:val="0800259A"/>
     <w:multiLevelType w:val="multilevel"/>
     <w:tmpl w:val="671E77C2"/>
@@ -25260,7 +25193,7 @@
       </w:pPr>
     </w:lvl>
   </w:abstractNum>
-  <w:abstractNum w:abstractNumId="3">
+  <w:abstractNum w:abstractNumId="3" w15:restartNumberingAfterBreak="0">
     <w:nsid w:val="089157A1"/>
     <w:multiLevelType w:val="multilevel"/>
     <w:tmpl w:val="25CC651C"/>
@@ -25373,7 +25306,7 @@
       </w:pPr>
     </w:lvl>
   </w:abstractNum>
-  <w:abstractNum w:abstractNumId="4">
+  <w:abstractNum w:abstractNumId="4" w15:restartNumberingAfterBreak="0">
     <w:nsid w:val="08A00AC1"/>
     <w:multiLevelType w:val="multilevel"/>
     <w:tmpl w:val="6688D36C"/>
@@ -25486,7 +25419,7 @@
       </w:pPr>
     </w:lvl>
   </w:abstractNum>
-  <w:abstractNum w:abstractNumId="5">
+  <w:abstractNum w:abstractNumId="5" w15:restartNumberingAfterBreak="0">
     <w:nsid w:val="097A48CB"/>
     <w:multiLevelType w:val="multilevel"/>
     <w:tmpl w:val="B59007E8"/>
@@ -25599,7 +25532,7 @@
       </w:pPr>
     </w:lvl>
   </w:abstractNum>
-  <w:abstractNum w:abstractNumId="6">
+  <w:abstractNum w:abstractNumId="6" w15:restartNumberingAfterBreak="0">
     <w:nsid w:val="0A503FAF"/>
     <w:multiLevelType w:val="multilevel"/>
     <w:tmpl w:val="D1DC8E1C"/>
@@ -25712,7 +25645,7 @@
       </w:pPr>
     </w:lvl>
   </w:abstractNum>
-  <w:abstractNum w:abstractNumId="7">
+  <w:abstractNum w:abstractNumId="7" w15:restartNumberingAfterBreak="0">
     <w:nsid w:val="0C147FC5"/>
     <w:multiLevelType w:val="multilevel"/>
     <w:tmpl w:val="0764CC7A"/>
@@ -25825,7 +25758,7 @@
       </w:pPr>
     </w:lvl>
   </w:abstractNum>
-  <w:abstractNum w:abstractNumId="8">
+  <w:abstractNum w:abstractNumId="8" w15:restartNumberingAfterBreak="0">
     <w:nsid w:val="0C8B61A7"/>
     <w:multiLevelType w:val="multilevel"/>
     <w:tmpl w:val="0F406F86"/>
@@ -25938,7 +25871,7 @@
       </w:pPr>
     </w:lvl>
   </w:abstractNum>
-  <w:abstractNum w:abstractNumId="9">
+  <w:abstractNum w:abstractNumId="9" w15:restartNumberingAfterBreak="0">
     <w:nsid w:val="0D245439"/>
     <w:multiLevelType w:val="multilevel"/>
     <w:tmpl w:val="92E00F8A"/>
@@ -26051,7 +25984,7 @@
       </w:pPr>
     </w:lvl>
   </w:abstractNum>
-  <w:abstractNum w:abstractNumId="10">
+  <w:abstractNum w:abstractNumId="10" w15:restartNumberingAfterBreak="0">
     <w:nsid w:val="0D3C62B1"/>
     <w:multiLevelType w:val="multilevel"/>
     <w:tmpl w:val="C5968C1E"/>
@@ -26164,7 +26097,7 @@
       </w:pPr>
     </w:lvl>
   </w:abstractNum>
-  <w:abstractNum w:abstractNumId="11">
+  <w:abstractNum w:abstractNumId="11" w15:restartNumberingAfterBreak="0">
     <w:nsid w:val="0E8D6942"/>
     <w:multiLevelType w:val="multilevel"/>
     <w:tmpl w:val="935479A8"/>
@@ -26277,7 +26210,7 @@
       </w:pPr>
     </w:lvl>
   </w:abstractNum>
-  <w:abstractNum w:abstractNumId="12">
+  <w:abstractNum w:abstractNumId="12" w15:restartNumberingAfterBreak="0">
     <w:nsid w:val="117D0DAF"/>
     <w:multiLevelType w:val="multilevel"/>
     <w:tmpl w:val="4826438A"/>
@@ -26390,7 +26323,7 @@
       </w:pPr>
     </w:lvl>
   </w:abstractNum>
-  <w:abstractNum w:abstractNumId="13">
+  <w:abstractNum w:abstractNumId="13" w15:restartNumberingAfterBreak="0">
     <w:nsid w:val="13584E2A"/>
     <w:multiLevelType w:val="multilevel"/>
     <w:tmpl w:val="E0EC649E"/>
@@ -26503,7 +26436,7 @@
       </w:pPr>
     </w:lvl>
   </w:abstractNum>
-  <w:abstractNum w:abstractNumId="14">
+  <w:abstractNum w:abstractNumId="14" w15:restartNumberingAfterBreak="0">
     <w:nsid w:val="138871B3"/>
     <w:multiLevelType w:val="multilevel"/>
     <w:tmpl w:val="4AD431D2"/>
@@ -26616,7 +26549,7 @@
       </w:pPr>
     </w:lvl>
   </w:abstractNum>
-  <w:abstractNum w:abstractNumId="15">
+  <w:abstractNum w:abstractNumId="15" w15:restartNumberingAfterBreak="0">
     <w:nsid w:val="155B78D8"/>
     <w:multiLevelType w:val="multilevel"/>
     <w:tmpl w:val="A88CAC36"/>
@@ -26729,7 +26662,7 @@
       </w:pPr>
     </w:lvl>
   </w:abstractNum>
-  <w:abstractNum w:abstractNumId="16">
+  <w:abstractNum w:abstractNumId="16" w15:restartNumberingAfterBreak="0">
     <w:nsid w:val="16D47433"/>
     <w:multiLevelType w:val="multilevel"/>
     <w:tmpl w:val="3754E276"/>
@@ -26842,7 +26775,7 @@
       </w:pPr>
     </w:lvl>
   </w:abstractNum>
-  <w:abstractNum w:abstractNumId="17">
+  <w:abstractNum w:abstractNumId="17" w15:restartNumberingAfterBreak="0">
     <w:nsid w:val="17F701F9"/>
     <w:multiLevelType w:val="multilevel"/>
     <w:tmpl w:val="B65C9DE0"/>
@@ -26982,7 +26915,7 @@
       </w:rPr>
     </w:lvl>
   </w:abstractNum>
-  <w:abstractNum w:abstractNumId="18">
+  <w:abstractNum w:abstractNumId="18" w15:restartNumberingAfterBreak="0">
     <w:nsid w:val="1965798F"/>
     <w:multiLevelType w:val="multilevel"/>
     <w:tmpl w:val="846EF3FC"/>
@@ -27095,7 +27028,7 @@
       </w:pPr>
     </w:lvl>
   </w:abstractNum>
-  <w:abstractNum w:abstractNumId="19">
+  <w:abstractNum w:abstractNumId="19" w15:restartNumberingAfterBreak="0">
     <w:nsid w:val="1A54420D"/>
     <w:multiLevelType w:val="multilevel"/>
     <w:tmpl w:val="73F01F68"/>
@@ -27208,7 +27141,7 @@
       </w:pPr>
     </w:lvl>
   </w:abstractNum>
-  <w:abstractNum w:abstractNumId="20">
+  <w:abstractNum w:abstractNumId="20" w15:restartNumberingAfterBreak="0">
     <w:nsid w:val="1A82265E"/>
     <w:multiLevelType w:val="multilevel"/>
     <w:tmpl w:val="47A63790"/>
@@ -27321,7 +27254,7 @@
       </w:pPr>
     </w:lvl>
   </w:abstractNum>
-  <w:abstractNum w:abstractNumId="21">
+  <w:abstractNum w:abstractNumId="21" w15:restartNumberingAfterBreak="0">
     <w:nsid w:val="1BDE4243"/>
     <w:multiLevelType w:val="multilevel"/>
     <w:tmpl w:val="84425BF8"/>
@@ -27434,7 +27367,7 @@
       </w:pPr>
     </w:lvl>
   </w:abstractNum>
-  <w:abstractNum w:abstractNumId="22">
+  <w:abstractNum w:abstractNumId="22" w15:restartNumberingAfterBreak="0">
     <w:nsid w:val="1EA60853"/>
     <w:multiLevelType w:val="hybridMultilevel"/>
     <w:tmpl w:val="B7F0F280"/>
@@ -27547,7 +27480,7 @@
       </w:rPr>
     </w:lvl>
   </w:abstractNum>
-  <w:abstractNum w:abstractNumId="23">
+  <w:abstractNum w:abstractNumId="23" w15:restartNumberingAfterBreak="0">
     <w:nsid w:val="20087EDC"/>
     <w:multiLevelType w:val="multilevel"/>
     <w:tmpl w:val="40403600"/>
@@ -27660,7 +27593,7 @@
       </w:pPr>
     </w:lvl>
   </w:abstractNum>
-  <w:abstractNum w:abstractNumId="24">
+  <w:abstractNum w:abstractNumId="24" w15:restartNumberingAfterBreak="0">
     <w:nsid w:val="20BD3302"/>
     <w:multiLevelType w:val="multilevel"/>
     <w:tmpl w:val="2630695E"/>
@@ -27773,7 +27706,7 @@
       </w:pPr>
     </w:lvl>
   </w:abstractNum>
-  <w:abstractNum w:abstractNumId="25">
+  <w:abstractNum w:abstractNumId="25" w15:restartNumberingAfterBreak="0">
     <w:nsid w:val="212E0786"/>
     <w:multiLevelType w:val="multilevel"/>
     <w:tmpl w:val="8C121EC0"/>
@@ -27886,7 +27819,7 @@
       </w:pPr>
     </w:lvl>
   </w:abstractNum>
-  <w:abstractNum w:abstractNumId="26">
+  <w:abstractNum w:abstractNumId="26" w15:restartNumberingAfterBreak="0">
     <w:nsid w:val="224B596A"/>
     <w:multiLevelType w:val="multilevel"/>
     <w:tmpl w:val="EC505A1C"/>
@@ -27999,7 +27932,7 @@
       </w:pPr>
     </w:lvl>
   </w:abstractNum>
-  <w:abstractNum w:abstractNumId="27">
+  <w:abstractNum w:abstractNumId="27" w15:restartNumberingAfterBreak="0">
     <w:nsid w:val="22902AA1"/>
     <w:multiLevelType w:val="multilevel"/>
     <w:tmpl w:val="1D2468E0"/>
@@ -28112,7 +28045,7 @@
       </w:pPr>
     </w:lvl>
   </w:abstractNum>
-  <w:abstractNum w:abstractNumId="28">
+  <w:abstractNum w:abstractNumId="28" w15:restartNumberingAfterBreak="0">
     <w:nsid w:val="231761F1"/>
     <w:multiLevelType w:val="multilevel"/>
     <w:tmpl w:val="44EC8894"/>
@@ -28225,7 +28158,7 @@
       </w:pPr>
     </w:lvl>
   </w:abstractNum>
-  <w:abstractNum w:abstractNumId="29">
+  <w:abstractNum w:abstractNumId="29" w15:restartNumberingAfterBreak="0">
     <w:nsid w:val="25EB5113"/>
     <w:multiLevelType w:val="multilevel"/>
     <w:tmpl w:val="3A2034B4"/>
@@ -28338,7 +28271,7 @@
       </w:pPr>
     </w:lvl>
   </w:abstractNum>
-  <w:abstractNum w:abstractNumId="30">
+  <w:abstractNum w:abstractNumId="30" w15:restartNumberingAfterBreak="0">
     <w:nsid w:val="270701B1"/>
     <w:multiLevelType w:val="multilevel"/>
     <w:tmpl w:val="1C08CB48"/>
@@ -28451,7 +28384,7 @@
       </w:pPr>
     </w:lvl>
   </w:abstractNum>
-  <w:abstractNum w:abstractNumId="31">
+  <w:abstractNum w:abstractNumId="31" w15:restartNumberingAfterBreak="0">
     <w:nsid w:val="27535B79"/>
     <w:multiLevelType w:val="multilevel"/>
     <w:tmpl w:val="194A9A40"/>
@@ -28564,7 +28497,7 @@
       </w:pPr>
     </w:lvl>
   </w:abstractNum>
-  <w:abstractNum w:abstractNumId="32">
+  <w:abstractNum w:abstractNumId="32" w15:restartNumberingAfterBreak="0">
     <w:nsid w:val="2A314FD2"/>
     <w:multiLevelType w:val="multilevel"/>
     <w:tmpl w:val="02DE3928"/>
@@ -28677,7 +28610,7 @@
       </w:pPr>
     </w:lvl>
   </w:abstractNum>
-  <w:abstractNum w:abstractNumId="33">
+  <w:abstractNum w:abstractNumId="33" w15:restartNumberingAfterBreak="0">
     <w:nsid w:val="2AB21DB0"/>
     <w:multiLevelType w:val="multilevel"/>
     <w:tmpl w:val="60F88128"/>
@@ -28790,7 +28723,7 @@
       </w:pPr>
     </w:lvl>
   </w:abstractNum>
-  <w:abstractNum w:abstractNumId="34">
+  <w:abstractNum w:abstractNumId="34" w15:restartNumberingAfterBreak="0">
     <w:nsid w:val="2CCE0CA3"/>
     <w:multiLevelType w:val="multilevel"/>
     <w:tmpl w:val="09AEBA76"/>
@@ -28903,7 +28836,7 @@
       </w:pPr>
     </w:lvl>
   </w:abstractNum>
-  <w:abstractNum w:abstractNumId="35">
+  <w:abstractNum w:abstractNumId="35" w15:restartNumberingAfterBreak="0">
     <w:nsid w:val="2D4F7928"/>
     <w:multiLevelType w:val="multilevel"/>
     <w:tmpl w:val="66E005D4"/>
@@ -29016,7 +28949,7 @@
       </w:pPr>
     </w:lvl>
   </w:abstractNum>
-  <w:abstractNum w:abstractNumId="36">
+  <w:abstractNum w:abstractNumId="36" w15:restartNumberingAfterBreak="0">
     <w:nsid w:val="2FFD30B8"/>
     <w:multiLevelType w:val="multilevel"/>
     <w:tmpl w:val="8546629E"/>
@@ -29129,7 +29062,7 @@
       </w:pPr>
     </w:lvl>
   </w:abstractNum>
-  <w:abstractNum w:abstractNumId="37">
+  <w:abstractNum w:abstractNumId="37" w15:restartNumberingAfterBreak="0">
     <w:nsid w:val="321342D3"/>
     <w:multiLevelType w:val="multilevel"/>
     <w:tmpl w:val="DAA0AD1C"/>
@@ -29242,7 +29175,7 @@
       </w:pPr>
     </w:lvl>
   </w:abstractNum>
-  <w:abstractNum w:abstractNumId="38">
+  <w:abstractNum w:abstractNumId="38" w15:restartNumberingAfterBreak="0">
     <w:nsid w:val="35FE0254"/>
     <w:multiLevelType w:val="multilevel"/>
     <w:tmpl w:val="F8C8BF86"/>
@@ -29355,7 +29288,7 @@
       </w:pPr>
     </w:lvl>
   </w:abstractNum>
-  <w:abstractNum w:abstractNumId="39">
+  <w:abstractNum w:abstractNumId="39" w15:restartNumberingAfterBreak="0">
     <w:nsid w:val="36187340"/>
     <w:multiLevelType w:val="multilevel"/>
     <w:tmpl w:val="37F8851E"/>
@@ -29468,7 +29401,7 @@
       </w:pPr>
     </w:lvl>
   </w:abstractNum>
-  <w:abstractNum w:abstractNumId="40">
+  <w:abstractNum w:abstractNumId="40" w15:restartNumberingAfterBreak="0">
     <w:nsid w:val="36EC437C"/>
     <w:multiLevelType w:val="multilevel"/>
     <w:tmpl w:val="71FC4DE2"/>
@@ -29581,7 +29514,7 @@
       </w:pPr>
     </w:lvl>
   </w:abstractNum>
-  <w:abstractNum w:abstractNumId="41">
+  <w:abstractNum w:abstractNumId="41" w15:restartNumberingAfterBreak="0">
     <w:nsid w:val="373E030C"/>
     <w:multiLevelType w:val="multilevel"/>
     <w:tmpl w:val="10642044"/>
@@ -29694,7 +29627,7 @@
       </w:pPr>
     </w:lvl>
   </w:abstractNum>
-  <w:abstractNum w:abstractNumId="42">
+  <w:abstractNum w:abstractNumId="42" w15:restartNumberingAfterBreak="0">
     <w:nsid w:val="3A2F54A2"/>
     <w:multiLevelType w:val="multilevel"/>
     <w:tmpl w:val="36C0AE6C"/>
@@ -29843,7 +29776,7 @@
       </w:rPr>
     </w:lvl>
   </w:abstractNum>
-  <w:abstractNum w:abstractNumId="43">
+  <w:abstractNum w:abstractNumId="43" w15:restartNumberingAfterBreak="0">
     <w:nsid w:val="3A9B7C78"/>
     <w:multiLevelType w:val="multilevel"/>
     <w:tmpl w:val="B2CA7B78"/>
@@ -29956,7 +29889,7 @@
       </w:pPr>
     </w:lvl>
   </w:abstractNum>
-  <w:abstractNum w:abstractNumId="44">
+  <w:abstractNum w:abstractNumId="44" w15:restartNumberingAfterBreak="0">
     <w:nsid w:val="3AAD3D90"/>
     <w:multiLevelType w:val="multilevel"/>
     <w:tmpl w:val="072C727A"/>
@@ -30069,7 +30002,7 @@
       </w:pPr>
     </w:lvl>
   </w:abstractNum>
-  <w:abstractNum w:abstractNumId="45">
+  <w:abstractNum w:abstractNumId="45" w15:restartNumberingAfterBreak="0">
     <w:nsid w:val="3B741350"/>
     <w:multiLevelType w:val="multilevel"/>
     <w:tmpl w:val="2684E7EE"/>
@@ -30182,7 +30115,7 @@
       </w:pPr>
     </w:lvl>
   </w:abstractNum>
-  <w:abstractNum w:abstractNumId="46">
+  <w:abstractNum w:abstractNumId="46" w15:restartNumberingAfterBreak="0">
     <w:nsid w:val="3B7663B7"/>
     <w:multiLevelType w:val="multilevel"/>
     <w:tmpl w:val="856CE966"/>
@@ -30295,7 +30228,7 @@
       </w:pPr>
     </w:lvl>
   </w:abstractNum>
-  <w:abstractNum w:abstractNumId="47">
+  <w:abstractNum w:abstractNumId="47" w15:restartNumberingAfterBreak="0">
     <w:nsid w:val="3B950126"/>
     <w:multiLevelType w:val="multilevel"/>
     <w:tmpl w:val="6B12EC40"/>
@@ -30408,7 +30341,7 @@
       </w:pPr>
     </w:lvl>
   </w:abstractNum>
-  <w:abstractNum w:abstractNumId="48">
+  <w:abstractNum w:abstractNumId="48" w15:restartNumberingAfterBreak="0">
     <w:nsid w:val="3C3A31C9"/>
     <w:multiLevelType w:val="multilevel"/>
     <w:tmpl w:val="5E682084"/>
@@ -30521,7 +30454,7 @@
       </w:pPr>
     </w:lvl>
   </w:abstractNum>
-  <w:abstractNum w:abstractNumId="49">
+  <w:abstractNum w:abstractNumId="49" w15:restartNumberingAfterBreak="0">
     <w:nsid w:val="3D384F42"/>
     <w:multiLevelType w:val="multilevel"/>
     <w:tmpl w:val="D9C87016"/>
@@ -30634,7 +30567,7 @@
       </w:pPr>
     </w:lvl>
   </w:abstractNum>
-  <w:abstractNum w:abstractNumId="50">
+  <w:abstractNum w:abstractNumId="50" w15:restartNumberingAfterBreak="0">
     <w:nsid w:val="3FCB1CA5"/>
     <w:multiLevelType w:val="multilevel"/>
     <w:tmpl w:val="4EDE2550"/>
@@ -30747,7 +30680,7 @@
       </w:pPr>
     </w:lvl>
   </w:abstractNum>
-  <w:abstractNum w:abstractNumId="51">
+  <w:abstractNum w:abstractNumId="51" w15:restartNumberingAfterBreak="0">
     <w:nsid w:val="406826C8"/>
     <w:multiLevelType w:val="multilevel"/>
     <w:tmpl w:val="231441DE"/>
@@ -30860,7 +30793,7 @@
       </w:pPr>
     </w:lvl>
   </w:abstractNum>
-  <w:abstractNum w:abstractNumId="52">
+  <w:abstractNum w:abstractNumId="52" w15:restartNumberingAfterBreak="0">
     <w:nsid w:val="40F1191F"/>
     <w:multiLevelType w:val="multilevel"/>
     <w:tmpl w:val="D72A0200"/>
@@ -30973,7 +30906,7 @@
       </w:pPr>
     </w:lvl>
   </w:abstractNum>
-  <w:abstractNum w:abstractNumId="53">
+  <w:abstractNum w:abstractNumId="53" w15:restartNumberingAfterBreak="0">
     <w:nsid w:val="4138399F"/>
     <w:multiLevelType w:val="multilevel"/>
     <w:tmpl w:val="8ABCF41A"/>
@@ -31086,7 +31019,7 @@
       </w:pPr>
     </w:lvl>
   </w:abstractNum>
-  <w:abstractNum w:abstractNumId="54">
+  <w:abstractNum w:abstractNumId="54" w15:restartNumberingAfterBreak="0">
     <w:nsid w:val="45EB0476"/>
     <w:multiLevelType w:val="multilevel"/>
     <w:tmpl w:val="AE3E0426"/>
@@ -31199,7 +31132,7 @@
       </w:pPr>
     </w:lvl>
   </w:abstractNum>
-  <w:abstractNum w:abstractNumId="55">
+  <w:abstractNum w:abstractNumId="55" w15:restartNumberingAfterBreak="0">
     <w:nsid w:val="46A4362E"/>
     <w:multiLevelType w:val="multilevel"/>
     <w:tmpl w:val="84066652"/>
@@ -31312,7 +31245,7 @@
       </w:pPr>
     </w:lvl>
   </w:abstractNum>
-  <w:abstractNum w:abstractNumId="56">
+  <w:abstractNum w:abstractNumId="56" w15:restartNumberingAfterBreak="0">
     <w:nsid w:val="48116FA0"/>
     <w:multiLevelType w:val="multilevel"/>
     <w:tmpl w:val="4276FCF0"/>
@@ -31425,7 +31358,7 @@
       </w:pPr>
     </w:lvl>
   </w:abstractNum>
-  <w:abstractNum w:abstractNumId="57">
+  <w:abstractNum w:abstractNumId="57" w15:restartNumberingAfterBreak="0">
     <w:nsid w:val="487455F8"/>
     <w:multiLevelType w:val="multilevel"/>
     <w:tmpl w:val="9454C94A"/>
@@ -31538,7 +31471,7 @@
       </w:pPr>
     </w:lvl>
   </w:abstractNum>
-  <w:abstractNum w:abstractNumId="58">
+  <w:abstractNum w:abstractNumId="58" w15:restartNumberingAfterBreak="0">
     <w:nsid w:val="48BA4F4B"/>
     <w:multiLevelType w:val="multilevel"/>
     <w:tmpl w:val="619E68D0"/>
@@ -31651,7 +31584,7 @@
       </w:pPr>
     </w:lvl>
   </w:abstractNum>
-  <w:abstractNum w:abstractNumId="59">
+  <w:abstractNum w:abstractNumId="59" w15:restartNumberingAfterBreak="0">
     <w:nsid w:val="49B14020"/>
     <w:multiLevelType w:val="multilevel"/>
     <w:tmpl w:val="A64EA718"/>
@@ -31764,7 +31697,7 @@
       </w:pPr>
     </w:lvl>
   </w:abstractNum>
-  <w:abstractNum w:abstractNumId="60">
+  <w:abstractNum w:abstractNumId="60" w15:restartNumberingAfterBreak="0">
     <w:nsid w:val="4B2754F1"/>
     <w:multiLevelType w:val="multilevel"/>
     <w:tmpl w:val="D492A600"/>
@@ -31877,7 +31810,7 @@
       </w:pPr>
     </w:lvl>
   </w:abstractNum>
-  <w:abstractNum w:abstractNumId="61">
+  <w:abstractNum w:abstractNumId="61" w15:restartNumberingAfterBreak="0">
     <w:nsid w:val="4F3A3B00"/>
     <w:multiLevelType w:val="multilevel"/>
     <w:tmpl w:val="690C779A"/>
@@ -31990,7 +31923,7 @@
       </w:pPr>
     </w:lvl>
   </w:abstractNum>
-  <w:abstractNum w:abstractNumId="62">
+  <w:abstractNum w:abstractNumId="62" w15:restartNumberingAfterBreak="0">
     <w:nsid w:val="4FC20B75"/>
     <w:multiLevelType w:val="multilevel"/>
     <w:tmpl w:val="059207EE"/>
@@ -32130,7 +32063,7 @@
       </w:rPr>
     </w:lvl>
   </w:abstractNum>
-  <w:abstractNum w:abstractNumId="63">
+  <w:abstractNum w:abstractNumId="63" w15:restartNumberingAfterBreak="0">
     <w:nsid w:val="508A113F"/>
     <w:multiLevelType w:val="multilevel"/>
     <w:tmpl w:val="90883916"/>
@@ -32243,7 +32176,7 @@
       </w:pPr>
     </w:lvl>
   </w:abstractNum>
-  <w:abstractNum w:abstractNumId="64">
+  <w:abstractNum w:abstractNumId="64" w15:restartNumberingAfterBreak="0">
     <w:nsid w:val="533F559D"/>
     <w:multiLevelType w:val="multilevel"/>
     <w:tmpl w:val="66788598"/>
@@ -32356,7 +32289,7 @@
       </w:pPr>
     </w:lvl>
   </w:abstractNum>
-  <w:abstractNum w:abstractNumId="65">
+  <w:abstractNum w:abstractNumId="65" w15:restartNumberingAfterBreak="0">
     <w:nsid w:val="54186EF6"/>
     <w:multiLevelType w:val="multilevel"/>
     <w:tmpl w:val="767029B8"/>
@@ -32469,7 +32402,7 @@
       </w:pPr>
     </w:lvl>
   </w:abstractNum>
-  <w:abstractNum w:abstractNumId="66">
+  <w:abstractNum w:abstractNumId="66" w15:restartNumberingAfterBreak="0">
     <w:nsid w:val="544A5CE2"/>
     <w:multiLevelType w:val="multilevel"/>
     <w:tmpl w:val="3EB0368A"/>
@@ -32582,7 +32515,7 @@
       </w:pPr>
     </w:lvl>
   </w:abstractNum>
-  <w:abstractNum w:abstractNumId="67">
+  <w:abstractNum w:abstractNumId="67" w15:restartNumberingAfterBreak="0">
     <w:nsid w:val="54C42CE7"/>
     <w:multiLevelType w:val="multilevel"/>
     <w:tmpl w:val="955EC75E"/>
@@ -32695,7 +32628,7 @@
       </w:pPr>
     </w:lvl>
   </w:abstractNum>
-  <w:abstractNum w:abstractNumId="68">
+  <w:abstractNum w:abstractNumId="68" w15:restartNumberingAfterBreak="0">
     <w:nsid w:val="551A1CEB"/>
     <w:multiLevelType w:val="multilevel"/>
     <w:tmpl w:val="1F402362"/>
@@ -32808,7 +32741,7 @@
       </w:pPr>
     </w:lvl>
   </w:abstractNum>
-  <w:abstractNum w:abstractNumId="69">
+  <w:abstractNum w:abstractNumId="69" w15:restartNumberingAfterBreak="0">
     <w:nsid w:val="579E0A22"/>
     <w:multiLevelType w:val="multilevel"/>
     <w:tmpl w:val="D9B8ECA2"/>
@@ -32921,7 +32854,7 @@
       </w:pPr>
     </w:lvl>
   </w:abstractNum>
-  <w:abstractNum w:abstractNumId="70">
+  <w:abstractNum w:abstractNumId="70" w15:restartNumberingAfterBreak="0">
     <w:nsid w:val="5ACD2627"/>
     <w:multiLevelType w:val="multilevel"/>
     <w:tmpl w:val="A600D67C"/>
@@ -33034,7 +32967,7 @@
       </w:pPr>
     </w:lvl>
   </w:abstractNum>
-  <w:abstractNum w:abstractNumId="71">
+  <w:abstractNum w:abstractNumId="71" w15:restartNumberingAfterBreak="0">
     <w:nsid w:val="5C6434A2"/>
     <w:multiLevelType w:val="multilevel"/>
     <w:tmpl w:val="F50C706C"/>
@@ -33147,7 +33080,7 @@
       </w:pPr>
     </w:lvl>
   </w:abstractNum>
-  <w:abstractNum w:abstractNumId="72">
+  <w:abstractNum w:abstractNumId="72" w15:restartNumberingAfterBreak="0">
     <w:nsid w:val="5DD1586A"/>
     <w:multiLevelType w:val="multilevel"/>
     <w:tmpl w:val="4650B912"/>
@@ -33260,7 +33193,7 @@
       </w:pPr>
     </w:lvl>
   </w:abstractNum>
-  <w:abstractNum w:abstractNumId="73">
+  <w:abstractNum w:abstractNumId="73" w15:restartNumberingAfterBreak="0">
     <w:nsid w:val="5EBB6955"/>
     <w:multiLevelType w:val="multilevel"/>
     <w:tmpl w:val="3BB274AC"/>
@@ -33373,7 +33306,7 @@
       </w:pPr>
     </w:lvl>
   </w:abstractNum>
-  <w:abstractNum w:abstractNumId="74">
+  <w:abstractNum w:abstractNumId="74" w15:restartNumberingAfterBreak="0">
     <w:nsid w:val="5FC26BB5"/>
     <w:multiLevelType w:val="multilevel"/>
     <w:tmpl w:val="B5D670BC"/>
@@ -33486,7 +33419,7 @@
       </w:pPr>
     </w:lvl>
   </w:abstractNum>
-  <w:abstractNum w:abstractNumId="75">
+  <w:abstractNum w:abstractNumId="75" w15:restartNumberingAfterBreak="0">
     <w:nsid w:val="5FD35A16"/>
     <w:multiLevelType w:val="multilevel"/>
     <w:tmpl w:val="7FA43DB8"/>
@@ -33599,7 +33532,7 @@
       </w:pPr>
     </w:lvl>
   </w:abstractNum>
-  <w:abstractNum w:abstractNumId="76">
+  <w:abstractNum w:abstractNumId="76" w15:restartNumberingAfterBreak="0">
     <w:nsid w:val="62A35B78"/>
     <w:multiLevelType w:val="multilevel"/>
     <w:tmpl w:val="C40EF9C2"/>
@@ -33712,7 +33645,7 @@
       </w:pPr>
     </w:lvl>
   </w:abstractNum>
-  <w:abstractNum w:abstractNumId="77">
+  <w:abstractNum w:abstractNumId="77" w15:restartNumberingAfterBreak="0">
     <w:nsid w:val="63950F1C"/>
     <w:multiLevelType w:val="multilevel"/>
     <w:tmpl w:val="D110DB06"/>
@@ -33825,7 +33758,7 @@
       </w:pPr>
     </w:lvl>
   </w:abstractNum>
-  <w:abstractNum w:abstractNumId="78">
+  <w:abstractNum w:abstractNumId="78" w15:restartNumberingAfterBreak="0">
     <w:nsid w:val="640B3846"/>
     <w:multiLevelType w:val="multilevel"/>
     <w:tmpl w:val="4612A826"/>
@@ -33938,7 +33871,7 @@
       </w:pPr>
     </w:lvl>
   </w:abstractNum>
-  <w:abstractNum w:abstractNumId="79">
+  <w:abstractNum w:abstractNumId="79" w15:restartNumberingAfterBreak="0">
     <w:nsid w:val="655D6C6A"/>
     <w:multiLevelType w:val="multilevel"/>
     <w:tmpl w:val="CD7808DE"/>
@@ -34051,7 +33984,7 @@
       </w:pPr>
     </w:lvl>
   </w:abstractNum>
-  <w:abstractNum w:abstractNumId="80">
+  <w:abstractNum w:abstractNumId="80" w15:restartNumberingAfterBreak="0">
     <w:nsid w:val="6D256BC1"/>
     <w:multiLevelType w:val="multilevel"/>
     <w:tmpl w:val="42B21BE2"/>
@@ -34164,7 +34097,7 @@
       </w:pPr>
     </w:lvl>
   </w:abstractNum>
-  <w:abstractNum w:abstractNumId="81">
+  <w:abstractNum w:abstractNumId="81" w15:restartNumberingAfterBreak="0">
     <w:nsid w:val="6DB76071"/>
     <w:multiLevelType w:val="multilevel"/>
     <w:tmpl w:val="49D60320"/>
@@ -34277,7 +34210,7 @@
       </w:pPr>
     </w:lvl>
   </w:abstractNum>
-  <w:abstractNum w:abstractNumId="82">
+  <w:abstractNum w:abstractNumId="82" w15:restartNumberingAfterBreak="0">
     <w:nsid w:val="6EE91E9F"/>
     <w:multiLevelType w:val="multilevel"/>
     <w:tmpl w:val="C36A6EDE"/>
@@ -34390,7 +34323,7 @@
       </w:pPr>
     </w:lvl>
   </w:abstractNum>
-  <w:abstractNum w:abstractNumId="83">
+  <w:abstractNum w:abstractNumId="83" w15:restartNumberingAfterBreak="0">
     <w:nsid w:val="6F8C2741"/>
     <w:multiLevelType w:val="multilevel"/>
     <w:tmpl w:val="AB5C9A3C"/>
@@ -34503,7 +34436,7 @@
       </w:pPr>
     </w:lvl>
   </w:abstractNum>
-  <w:abstractNum w:abstractNumId="84">
+  <w:abstractNum w:abstractNumId="84" w15:restartNumberingAfterBreak="0">
     <w:nsid w:val="70D5666A"/>
     <w:multiLevelType w:val="multilevel"/>
     <w:tmpl w:val="54A4A244"/>
@@ -34616,7 +34549,7 @@
       </w:pPr>
     </w:lvl>
   </w:abstractNum>
-  <w:abstractNum w:abstractNumId="85">
+  <w:abstractNum w:abstractNumId="85" w15:restartNumberingAfterBreak="0">
     <w:nsid w:val="724062FF"/>
     <w:multiLevelType w:val="multilevel"/>
     <w:tmpl w:val="23B68646"/>
@@ -34729,7 +34662,7 @@
       </w:pPr>
     </w:lvl>
   </w:abstractNum>
-  <w:abstractNum w:abstractNumId="86">
+  <w:abstractNum w:abstractNumId="86" w15:restartNumberingAfterBreak="0">
     <w:nsid w:val="72AF74BE"/>
     <w:multiLevelType w:val="multilevel"/>
     <w:tmpl w:val="D4508AA0"/>
@@ -34842,7 +34775,7 @@
       </w:pPr>
     </w:lvl>
   </w:abstractNum>
-  <w:abstractNum w:abstractNumId="87">
+  <w:abstractNum w:abstractNumId="87" w15:restartNumberingAfterBreak="0">
     <w:nsid w:val="74E2420E"/>
     <w:multiLevelType w:val="multilevel"/>
     <w:tmpl w:val="C9461CEC"/>
@@ -34955,7 +34888,7 @@
       </w:pPr>
     </w:lvl>
   </w:abstractNum>
-  <w:abstractNum w:abstractNumId="88">
+  <w:abstractNum w:abstractNumId="88" w15:restartNumberingAfterBreak="0">
     <w:nsid w:val="79C43062"/>
     <w:multiLevelType w:val="multilevel"/>
     <w:tmpl w:val="D4EAD680"/>
@@ -35068,7 +35001,7 @@
       </w:pPr>
     </w:lvl>
   </w:abstractNum>
-  <w:abstractNum w:abstractNumId="89">
+  <w:abstractNum w:abstractNumId="89" w15:restartNumberingAfterBreak="0">
     <w:nsid w:val="7ACF2A10"/>
     <w:multiLevelType w:val="multilevel"/>
     <w:tmpl w:val="ACB4EBF8"/>
@@ -35181,7 +35114,7 @@
       </w:pPr>
     </w:lvl>
   </w:abstractNum>
-  <w:abstractNum w:abstractNumId="90">
+  <w:abstractNum w:abstractNumId="90" w15:restartNumberingAfterBreak="0">
     <w:nsid w:val="7EFB45D8"/>
     <w:multiLevelType w:val="multilevel"/>
     <w:tmpl w:val="532C46BC"/>
@@ -35294,7 +35227,7 @@
       </w:pPr>
     </w:lvl>
   </w:abstractNum>
-  <w:abstractNum w:abstractNumId="91">
+  <w:abstractNum w:abstractNumId="91" w15:restartNumberingAfterBreak="0">
     <w:nsid w:val="7FA40BA4"/>
     <w:multiLevelType w:val="multilevel"/>
     <w:tmpl w:val="93023E68"/>
@@ -35688,7 +35621,7 @@
 </file>
 
 <file path=word/styles.xml><?xml version="1.0" encoding="utf-8"?>
-<w:styles xmlns:mc="http://schemas.openxmlformats.org/markup-compatibility/2006" xmlns:r="http://schemas.openxmlformats.org/officeDocument/2006/relationships" xmlns:w="http://schemas.openxmlformats.org/wordprocessingml/2006/main" xmlns:w14="http://schemas.microsoft.com/office/word/2010/wordml" mc:Ignorable="w14">
+<w:styles xmlns:mc="http://schemas.openxmlformats.org/markup-compatibility/2006" xmlns:r="http://schemas.openxmlformats.org/officeDocument/2006/relationships" xmlns:w="http://schemas.openxmlformats.org/wordprocessingml/2006/main" xmlns:w14="http://schemas.microsoft.com/office/word/2010/wordml" xmlns:w15="http://schemas.microsoft.com/office/word/2012/wordml" xmlns:w16se="http://schemas.microsoft.com/office/word/2015/wordml/symex" mc:Ignorable="w14 w15 w16se">
   <w:docDefaults>
     <w:rPrDefault>
       <w:rPr>
@@ -35704,145 +35637,378 @@
       </w:pPr>
     </w:pPrDefault>
   </w:docDefaults>
-  <w:latentStyles w:defLockedState="0" w:defUIPriority="99" w:defSemiHidden="1" w:defUnhideWhenUsed="1" w:defQFormat="0" w:count="267">
-    <w:lsdException w:name="Normal" w:semiHidden="0" w:uiPriority="0" w:unhideWhenUsed="0" w:qFormat="1"/>
-    <w:lsdException w:name="heading 1" w:semiHidden="0" w:uiPriority="9" w:unhideWhenUsed="0" w:qFormat="1"/>
-    <w:lsdException w:name="heading 2" w:uiPriority="9" w:qFormat="1"/>
-    <w:lsdException w:name="heading 3" w:uiPriority="9" w:qFormat="1"/>
-    <w:lsdException w:name="heading 4" w:uiPriority="9" w:qFormat="1"/>
-    <w:lsdException w:name="heading 5" w:uiPriority="9" w:qFormat="1"/>
-    <w:lsdException w:name="heading 6" w:uiPriority="9" w:qFormat="1"/>
-    <w:lsdException w:name="heading 7" w:uiPriority="9" w:qFormat="1"/>
-    <w:lsdException w:name="heading 8" w:uiPriority="9" w:qFormat="1"/>
-    <w:lsdException w:name="heading 9" w:uiPriority="9" w:qFormat="1"/>
-    <w:lsdException w:name="toc 1" w:uiPriority="39"/>
-    <w:lsdException w:name="toc 2" w:uiPriority="39"/>
-    <w:lsdException w:name="toc 3" w:uiPriority="39"/>
-    <w:lsdException w:name="toc 4" w:uiPriority="39"/>
-    <w:lsdException w:name="toc 5" w:uiPriority="39"/>
-    <w:lsdException w:name="toc 6" w:uiPriority="39"/>
-    <w:lsdException w:name="toc 7" w:uiPriority="39"/>
-    <w:lsdException w:name="toc 8" w:uiPriority="39"/>
-    <w:lsdException w:name="toc 9" w:uiPriority="39"/>
-    <w:lsdException w:name="caption" w:uiPriority="35" w:qFormat="1"/>
-    <w:lsdException w:name="Title" w:semiHidden="0" w:uiPriority="10" w:unhideWhenUsed="0" w:qFormat="1"/>
-    <w:lsdException w:name="Default Paragraph Font" w:uiPriority="1"/>
-    <w:lsdException w:name="Body Text" w:uiPriority="1" w:qFormat="1"/>
-    <w:lsdException w:name="Subtitle" w:semiHidden="0" w:uiPriority="11" w:unhideWhenUsed="0" w:qFormat="1"/>
-    <w:lsdException w:name="Strong" w:semiHidden="0" w:uiPriority="22" w:unhideWhenUsed="0" w:qFormat="1"/>
-    <w:lsdException w:name="Emphasis" w:semiHidden="0" w:uiPriority="20" w:unhideWhenUsed="0" w:qFormat="1"/>
-    <w:lsdException w:name="Table Grid" w:semiHidden="0" w:uiPriority="39" w:unhideWhenUsed="0"/>
-    <w:lsdException w:name="Placeholder Text" w:unhideWhenUsed="0"/>
-    <w:lsdException w:name="No Spacing" w:semiHidden="0" w:uiPriority="1" w:unhideWhenUsed="0" w:qFormat="1"/>
-    <w:lsdException w:name="Light Shading" w:semiHidden="0" w:uiPriority="60" w:unhideWhenUsed="0"/>
-    <w:lsdException w:name="Light List" w:semiHidden="0" w:uiPriority="61" w:unhideWhenUsed="0"/>
-    <w:lsdException w:name="Light Grid" w:semiHidden="0" w:uiPriority="62" w:unhideWhenUsed="0"/>
-    <w:lsdException w:name="Medium Shading 1" w:semiHidden="0" w:uiPriority="63" w:unhideWhenUsed="0"/>
-    <w:lsdException w:name="Medium Shading 2" w:semiHidden="0" w:uiPriority="64" w:unhideWhenUsed="0"/>
-    <w:lsdException w:name="Medium List 1" w:semiHidden="0" w:uiPriority="65" w:unhideWhenUsed="0"/>
-    <w:lsdException w:name="Medium List 2" w:semiHidden="0" w:uiPriority="66" w:unhideWhenUsed="0"/>
-    <w:lsdException w:name="Medium Grid 1" w:semiHidden="0" w:uiPriority="67" w:unhideWhenUsed="0"/>
-    <w:lsdException w:name="Medium Grid 2" w:semiHidden="0" w:uiPriority="68" w:unhideWhenUsed="0"/>
-    <w:lsdException w:name="Medium Grid 3" w:semiHidden="0" w:uiPriority="69" w:unhideWhenUsed="0"/>
-    <w:lsdException w:name="Dark List" w:semiHidden="0" w:uiPriority="70" w:unhideWhenUsed="0"/>
-    <w:lsdException w:name="Colorful Shading" w:semiHidden="0" w:uiPriority="71" w:unhideWhenUsed="0"/>
-    <w:lsdException w:name="Colorful List" w:semiHidden="0" w:uiPriority="72" w:unhideWhenUsed="0"/>
-    <w:lsdException w:name="Colorful Grid" w:semiHidden="0" w:uiPriority="73" w:unhideWhenUsed="0"/>
-    <w:lsdException w:name="Light Shading Accent 1" w:semiHidden="0" w:uiPriority="60" w:unhideWhenUsed="0"/>
-    <w:lsdException w:name="Light List Accent 1" w:semiHidden="0" w:uiPriority="61" w:unhideWhenUsed="0"/>
-    <w:lsdException w:name="Light Grid Accent 1" w:semiHidden="0" w:uiPriority="62" w:unhideWhenUsed="0"/>
-    <w:lsdException w:name="Medium Shading 1 Accent 1" w:semiHidden="0" w:uiPriority="63" w:unhideWhenUsed="0"/>
-    <w:lsdException w:name="Medium Shading 2 Accent 1" w:semiHidden="0" w:uiPriority="64" w:unhideWhenUsed="0"/>
-    <w:lsdException w:name="Medium List 1 Accent 1" w:semiHidden="0" w:uiPriority="65" w:unhideWhenUsed="0"/>
-    <w:lsdException w:name="Revision" w:unhideWhenUsed="0"/>
-    <w:lsdException w:name="List Paragraph" w:semiHidden="0" w:uiPriority="34" w:unhideWhenUsed="0" w:qFormat="1"/>
-    <w:lsdException w:name="Quote" w:semiHidden="0" w:uiPriority="29" w:unhideWhenUsed="0" w:qFormat="1"/>
-    <w:lsdException w:name="Intense Quote" w:semiHidden="0" w:uiPriority="30" w:unhideWhenUsed="0" w:qFormat="1"/>
-    <w:lsdException w:name="Medium List 2 Accent 1" w:semiHidden="0" w:uiPriority="66" w:unhideWhenUsed="0"/>
-    <w:lsdException w:name="Medium Grid 1 Accent 1" w:semiHidden="0" w:uiPriority="67" w:unhideWhenUsed="0"/>
-    <w:lsdException w:name="Medium Grid 2 Accent 1" w:semiHidden="0" w:uiPriority="68" w:unhideWhenUsed="0"/>
-    <w:lsdException w:name="Medium Grid 3 Accent 1" w:semiHidden="0" w:uiPriority="69" w:unhideWhenUsed="0"/>
-    <w:lsdException w:name="Dark List Accent 1" w:semiHidden="0" w:uiPriority="70" w:unhideWhenUsed="0"/>
-    <w:lsdException w:name="Colorful Shading Accent 1" w:semiHidden="0" w:uiPriority="71" w:unhideWhenUsed="0"/>
-    <w:lsdException w:name="Colorful List Accent 1" w:semiHidden="0" w:uiPriority="72" w:unhideWhenUsed="0"/>
-    <w:lsdException w:name="Colorful Grid Accent 1" w:semiHidden="0" w:uiPriority="73" w:unhideWhenUsed="0"/>
-    <w:lsdException w:name="Light Shading Accent 2" w:semiHidden="0" w:uiPriority="60" w:unhideWhenUsed="0"/>
-    <w:lsdException w:name="Light List Accent 2" w:semiHidden="0" w:uiPriority="61" w:unhideWhenUsed="0"/>
-    <w:lsdException w:name="Light Grid Accent 2" w:semiHidden="0" w:uiPriority="62" w:unhideWhenUsed="0"/>
-    <w:lsdException w:name="Medium Shading 1 Accent 2" w:semiHidden="0" w:uiPriority="63" w:unhideWhenUsed="0"/>
-    <w:lsdException w:name="Medium Shading 2 Accent 2" w:semiHidden="0" w:uiPriority="64" w:unhideWhenUsed="0"/>
-    <w:lsdException w:name="Medium List 1 Accent 2" w:semiHidden="0" w:uiPriority="65" w:unhideWhenUsed="0"/>
-    <w:lsdException w:name="Medium List 2 Accent 2" w:semiHidden="0" w:uiPriority="66" w:unhideWhenUsed="0"/>
-    <w:lsdException w:name="Medium Grid 1 Accent 2" w:semiHidden="0" w:uiPriority="67" w:unhideWhenUsed="0"/>
-    <w:lsdException w:name="Medium Grid 2 Accent 2" w:semiHidden="0" w:uiPriority="68" w:unhideWhenUsed="0"/>
-    <w:lsdException w:name="Medium Grid 3 Accent 2" w:semiHidden="0" w:uiPriority="69" w:unhideWhenUsed="0"/>
-    <w:lsdException w:name="Dark List Accent 2" w:semiHidden="0" w:uiPriority="70" w:unhideWhenUsed="0"/>
-    <w:lsdException w:name="Colorful Shading Accent 2" w:semiHidden="0" w:uiPriority="71" w:unhideWhenUsed="0"/>
-    <w:lsdException w:name="Colorful List Accent 2" w:semiHidden="0" w:uiPriority="72" w:unhideWhenUsed="0"/>
-    <w:lsdException w:name="Colorful Grid Accent 2" w:semiHidden="0" w:uiPriority="73" w:unhideWhenUsed="0"/>
-    <w:lsdException w:name="Light Shading Accent 3" w:semiHidden="0" w:uiPriority="60" w:unhideWhenUsed="0"/>
-    <w:lsdException w:name="Light List Accent 3" w:semiHidden="0" w:uiPriority="61" w:unhideWhenUsed="0"/>
-    <w:lsdException w:name="Light Grid Accent 3" w:semiHidden="0" w:uiPriority="62" w:unhideWhenUsed="0"/>
-    <w:lsdException w:name="Medium Shading 1 Accent 3" w:semiHidden="0" w:uiPriority="63" w:unhideWhenUsed="0"/>
-    <w:lsdException w:name="Medium Shading 2 Accent 3" w:semiHidden="0" w:uiPriority="64" w:unhideWhenUsed="0"/>
-    <w:lsdException w:name="Medium List 1 Accent 3" w:semiHidden="0" w:uiPriority="65" w:unhideWhenUsed="0"/>
-    <w:lsdException w:name="Medium List 2 Accent 3" w:semiHidden="0" w:uiPriority="66" w:unhideWhenUsed="0"/>
-    <w:lsdException w:name="Medium Grid 1 Accent 3" w:semiHidden="0" w:uiPriority="67" w:unhideWhenUsed="0"/>
-    <w:lsdException w:name="Medium Grid 2 Accent 3" w:semiHidden="0" w:uiPriority="68" w:unhideWhenUsed="0"/>
-    <w:lsdException w:name="Medium Grid 3 Accent 3" w:semiHidden="0" w:uiPriority="69" w:unhideWhenUsed="0"/>
-    <w:lsdException w:name="Dark List Accent 3" w:semiHidden="0" w:uiPriority="70" w:unhideWhenUsed="0"/>
-    <w:lsdException w:name="Colorful Shading Accent 3" w:semiHidden="0" w:uiPriority="71" w:unhideWhenUsed="0"/>
-    <w:lsdException w:name="Colorful List Accent 3" w:semiHidden="0" w:uiPriority="72" w:unhideWhenUsed="0"/>
-    <w:lsdException w:name="Colorful Grid Accent 3" w:semiHidden="0" w:uiPriority="73" w:unhideWhenUsed="0"/>
-    <w:lsdException w:name="Light Shading Accent 4" w:semiHidden="0" w:uiPriority="60" w:unhideWhenUsed="0"/>
-    <w:lsdException w:name="Light List Accent 4" w:semiHidden="0" w:uiPriority="61" w:unhideWhenUsed="0"/>
-    <w:lsdException w:name="Light Grid Accent 4" w:semiHidden="0" w:uiPriority="62" w:unhideWhenUsed="0"/>
-    <w:lsdException w:name="Medium Shading 1 Accent 4" w:semiHidden="0" w:uiPriority="63" w:unhideWhenUsed="0"/>
-    <w:lsdException w:name="Medium Shading 2 Accent 4" w:semiHidden="0" w:uiPriority="64" w:unhideWhenUsed="0"/>
-    <w:lsdException w:name="Medium List 1 Accent 4" w:semiHidden="0" w:uiPriority="65" w:unhideWhenUsed="0"/>
-    <w:lsdException w:name="Medium List 2 Accent 4" w:semiHidden="0" w:uiPriority="66" w:unhideWhenUsed="0"/>
-    <w:lsdException w:name="Medium Grid 1 Accent 4" w:semiHidden="0" w:uiPriority="67" w:unhideWhenUsed="0"/>
-    <w:lsdException w:name="Medium Grid 2 Accent 4" w:semiHidden="0" w:uiPriority="68" w:unhideWhenUsed="0"/>
-    <w:lsdException w:name="Medium Grid 3 Accent 4" w:semiHidden="0" w:uiPriority="69" w:unhideWhenUsed="0"/>
-    <w:lsdException w:name="Dark List Accent 4" w:semiHidden="0" w:uiPriority="70" w:unhideWhenUsed="0"/>
-    <w:lsdException w:name="Colorful Shading Accent 4" w:semiHidden="0" w:uiPriority="71" w:unhideWhenUsed="0"/>
-    <w:lsdException w:name="Colorful List Accent 4" w:semiHidden="0" w:uiPriority="72" w:unhideWhenUsed="0"/>
-    <w:lsdException w:name="Colorful Grid Accent 4" w:semiHidden="0" w:uiPriority="73" w:unhideWhenUsed="0"/>
-    <w:lsdException w:name="Light Shading Accent 5" w:semiHidden="0" w:uiPriority="60" w:unhideWhenUsed="0"/>
-    <w:lsdException w:name="Light List Accent 5" w:semiHidden="0" w:uiPriority="61" w:unhideWhenUsed="0"/>
-    <w:lsdException w:name="Light Grid Accent 5" w:semiHidden="0" w:uiPriority="62" w:unhideWhenUsed="0"/>
-    <w:lsdException w:name="Medium Shading 1 Accent 5" w:semiHidden="0" w:uiPriority="63" w:unhideWhenUsed="0"/>
-    <w:lsdException w:name="Medium Shading 2 Accent 5" w:semiHidden="0" w:uiPriority="64" w:unhideWhenUsed="0"/>
-    <w:lsdException w:name="Medium List 1 Accent 5" w:semiHidden="0" w:uiPriority="65" w:unhideWhenUsed="0"/>
-    <w:lsdException w:name="Medium List 2 Accent 5" w:semiHidden="0" w:uiPriority="66" w:unhideWhenUsed="0"/>
-    <w:lsdException w:name="Medium Grid 1 Accent 5" w:semiHidden="0" w:uiPriority="67" w:unhideWhenUsed="0"/>
-    <w:lsdException w:name="Medium Grid 2 Accent 5" w:semiHidden="0" w:uiPriority="68" w:unhideWhenUsed="0"/>
-    <w:lsdException w:name="Medium Grid 3 Accent 5" w:semiHidden="0" w:uiPriority="69" w:unhideWhenUsed="0"/>
-    <w:lsdException w:name="Dark List Accent 5" w:semiHidden="0" w:uiPriority="70" w:unhideWhenUsed="0"/>
-    <w:lsdException w:name="Colorful Shading Accent 5" w:semiHidden="0" w:uiPriority="71" w:unhideWhenUsed="0"/>
-    <w:lsdException w:name="Colorful List Accent 5" w:semiHidden="0" w:uiPriority="72" w:unhideWhenUsed="0"/>
-    <w:lsdException w:name="Colorful Grid Accent 5" w:semiHidden="0" w:uiPriority="73" w:unhideWhenUsed="0"/>
-    <w:lsdException w:name="Light Shading Accent 6" w:semiHidden="0" w:uiPriority="60" w:unhideWhenUsed="0"/>
-    <w:lsdException w:name="Light List Accent 6" w:semiHidden="0" w:uiPriority="61" w:unhideWhenUsed="0"/>
-    <w:lsdException w:name="Light Grid Accent 6" w:semiHidden="0" w:uiPriority="62" w:unhideWhenUsed="0"/>
-    <w:lsdException w:name="Medium Shading 1 Accent 6" w:semiHidden="0" w:uiPriority="63" w:unhideWhenUsed="0"/>
-    <w:lsdException w:name="Medium Shading 2 Accent 6" w:semiHidden="0" w:uiPriority="64" w:unhideWhenUsed="0"/>
-    <w:lsdException w:name="Medium List 1 Accent 6" w:semiHidden="0" w:uiPriority="65" w:unhideWhenUsed="0"/>
-    <w:lsdException w:name="Medium List 2 Accent 6" w:semiHidden="0" w:uiPriority="66" w:unhideWhenUsed="0"/>
-    <w:lsdException w:name="Medium Grid 1 Accent 6" w:semiHidden="0" w:uiPriority="67" w:unhideWhenUsed="0"/>
-    <w:lsdException w:name="Medium Grid 2 Accent 6" w:semiHidden="0" w:uiPriority="68" w:unhideWhenUsed="0"/>
-    <w:lsdException w:name="Medium Grid 3 Accent 6" w:semiHidden="0" w:uiPriority="69" w:unhideWhenUsed="0"/>
-    <w:lsdException w:name="Dark List Accent 6" w:semiHidden="0" w:uiPriority="70" w:unhideWhenUsed="0"/>
-    <w:lsdException w:name="Colorful Shading Accent 6" w:semiHidden="0" w:uiPriority="71" w:unhideWhenUsed="0"/>
-    <w:lsdException w:name="Colorful List Accent 6" w:semiHidden="0" w:uiPriority="72" w:unhideWhenUsed="0"/>
-    <w:lsdException w:name="Colorful Grid Accent 6" w:semiHidden="0" w:uiPriority="73" w:unhideWhenUsed="0"/>
-    <w:lsdException w:name="Subtle Emphasis" w:semiHidden="0" w:uiPriority="19" w:unhideWhenUsed="0" w:qFormat="1"/>
-    <w:lsdException w:name="Intense Emphasis" w:semiHidden="0" w:uiPriority="21" w:unhideWhenUsed="0" w:qFormat="1"/>
-    <w:lsdException w:name="Subtle Reference" w:semiHidden="0" w:uiPriority="31" w:unhideWhenUsed="0" w:qFormat="1"/>
-    <w:lsdException w:name="Intense Reference" w:semiHidden="0" w:uiPriority="32" w:unhideWhenUsed="0" w:qFormat="1"/>
-    <w:lsdException w:name="Book Title" w:semiHidden="0" w:uiPriority="33" w:unhideWhenUsed="0" w:qFormat="1"/>
-    <w:lsdException w:name="Bibliography" w:uiPriority="37"/>
-    <w:lsdException w:name="TOC Heading" w:uiPriority="39" w:qFormat="1"/>
+  <w:latentStyles w:defLockedState="0" w:defUIPriority="99" w:defSemiHidden="0" w:defUnhideWhenUsed="0" w:defQFormat="0" w:count="371">
+    <w:lsdException w:name="Normal" w:uiPriority="0" w:qFormat="1"/>
+    <w:lsdException w:name="heading 1" w:uiPriority="9" w:qFormat="1"/>
+    <w:lsdException w:name="heading 2" w:semiHidden="1" w:uiPriority="9" w:unhideWhenUsed="1" w:qFormat="1"/>
+    <w:lsdException w:name="heading 3" w:semiHidden="1" w:uiPriority="9" w:unhideWhenUsed="1" w:qFormat="1"/>
+    <w:lsdException w:name="heading 4" w:semiHidden="1" w:uiPriority="9" w:unhideWhenUsed="1" w:qFormat="1"/>
+    <w:lsdException w:name="heading 5" w:semiHidden="1" w:uiPriority="9" w:unhideWhenUsed="1" w:qFormat="1"/>
+    <w:lsdException w:name="heading 6" w:semiHidden="1" w:uiPriority="9" w:unhideWhenUsed="1" w:qFormat="1"/>
+    <w:lsdException w:name="heading 7" w:semiHidden="1" w:uiPriority="9" w:unhideWhenUsed="1" w:qFormat="1"/>
+    <w:lsdException w:name="heading 8" w:semiHidden="1" w:uiPriority="9" w:unhideWhenUsed="1" w:qFormat="1"/>
+    <w:lsdException w:name="heading 9" w:semiHidden="1" w:uiPriority="9" w:unhideWhenUsed="1" w:qFormat="1"/>
+    <w:lsdException w:name="index 1" w:semiHidden="1" w:unhideWhenUsed="1"/>
+    <w:lsdException w:name="index 2" w:semiHidden="1" w:unhideWhenUsed="1"/>
+    <w:lsdException w:name="index 3" w:semiHidden="1" w:unhideWhenUsed="1"/>
+    <w:lsdException w:name="index 4" w:semiHidden="1" w:unhideWhenUsed="1"/>
+    <w:lsdException w:name="index 5" w:semiHidden="1" w:unhideWhenUsed="1"/>
+    <w:lsdException w:name="index 6" w:semiHidden="1" w:unhideWhenUsed="1"/>
+    <w:lsdException w:name="index 7" w:semiHidden="1" w:unhideWhenUsed="1"/>
+    <w:lsdException w:name="index 8" w:semiHidden="1" w:unhideWhenUsed="1"/>
+    <w:lsdException w:name="index 9" w:semiHidden="1" w:unhideWhenUsed="1"/>
+    <w:lsdException w:name="toc 1" w:semiHidden="1" w:uiPriority="39" w:unhideWhenUsed="1"/>
+    <w:lsdException w:name="toc 2" w:semiHidden="1" w:uiPriority="39" w:unhideWhenUsed="1"/>
+    <w:lsdException w:name="toc 3" w:semiHidden="1" w:uiPriority="39" w:unhideWhenUsed="1"/>
+    <w:lsdException w:name="toc 4" w:semiHidden="1" w:uiPriority="39" w:unhideWhenUsed="1"/>
+    <w:lsdException w:name="toc 5" w:semiHidden="1" w:uiPriority="39" w:unhideWhenUsed="1"/>
+    <w:lsdException w:name="toc 6" w:semiHidden="1" w:uiPriority="39" w:unhideWhenUsed="1"/>
+    <w:lsdException w:name="toc 7" w:semiHidden="1" w:uiPriority="39" w:unhideWhenUsed="1"/>
+    <w:lsdException w:name="toc 8" w:semiHidden="1" w:uiPriority="39" w:unhideWhenUsed="1"/>
+    <w:lsdException w:name="toc 9" w:semiHidden="1" w:uiPriority="39" w:unhideWhenUsed="1"/>
+    <w:lsdException w:name="Normal Indent" w:semiHidden="1" w:unhideWhenUsed="1"/>
+    <w:lsdException w:name="footnote text" w:semiHidden="1" w:unhideWhenUsed="1"/>
+    <w:lsdException w:name="annotation text" w:semiHidden="1" w:unhideWhenUsed="1"/>
+    <w:lsdException w:name="header" w:semiHidden="1" w:unhideWhenUsed="1"/>
+    <w:lsdException w:name="footer" w:semiHidden="1" w:unhideWhenUsed="1"/>
+    <w:lsdException w:name="index heading" w:semiHidden="1" w:unhideWhenUsed="1"/>
+    <w:lsdException w:name="caption" w:semiHidden="1" w:uiPriority="35" w:unhideWhenUsed="1" w:qFormat="1"/>
+    <w:lsdException w:name="table of figures" w:semiHidden="1" w:unhideWhenUsed="1"/>
+    <w:lsdException w:name="envelope address" w:semiHidden="1" w:unhideWhenUsed="1"/>
+    <w:lsdException w:name="envelope return" w:semiHidden="1" w:unhideWhenUsed="1"/>
+    <w:lsdException w:name="footnote reference" w:semiHidden="1" w:unhideWhenUsed="1"/>
+    <w:lsdException w:name="annotation reference" w:semiHidden="1" w:unhideWhenUsed="1"/>
+    <w:lsdException w:name="line number" w:semiHidden="1" w:unhideWhenUsed="1"/>
+    <w:lsdException w:name="page number" w:semiHidden="1" w:unhideWhenUsed="1"/>
+    <w:lsdException w:name="endnote reference" w:semiHidden="1" w:unhideWhenUsed="1"/>
+    <w:lsdException w:name="endnote text" w:semiHidden="1" w:unhideWhenUsed="1"/>
+    <w:lsdException w:name="table of authorities" w:semiHidden="1" w:unhideWhenUsed="1"/>
+    <w:lsdException w:name="macro" w:semiHidden="1" w:unhideWhenUsed="1"/>
+    <w:lsdException w:name="toa heading" w:semiHidden="1" w:unhideWhenUsed="1"/>
+    <w:lsdException w:name="List" w:semiHidden="1" w:unhideWhenUsed="1"/>
+    <w:lsdException w:name="List Bullet" w:semiHidden="1" w:unhideWhenUsed="1"/>
+    <w:lsdException w:name="List Number" w:semiHidden="1" w:unhideWhenUsed="1"/>
+    <w:lsdException w:name="List 2" w:semiHidden="1" w:unhideWhenUsed="1"/>
+    <w:lsdException w:name="List 3" w:semiHidden="1" w:unhideWhenUsed="1"/>
+    <w:lsdException w:name="List 4" w:semiHidden="1" w:unhideWhenUsed="1"/>
+    <w:lsdException w:name="List 5" w:semiHidden="1" w:unhideWhenUsed="1"/>
+    <w:lsdException w:name="List Bullet 2" w:semiHidden="1" w:unhideWhenUsed="1"/>
+    <w:lsdException w:name="List Bullet 3" w:semiHidden="1" w:unhideWhenUsed="1"/>
+    <w:lsdException w:name="List Bullet 4" w:semiHidden="1" w:unhideWhenUsed="1"/>
+    <w:lsdException w:name="List Bullet 5" w:semiHidden="1" w:unhideWhenUsed="1"/>
+    <w:lsdException w:name="List Number 2" w:semiHidden="1" w:unhideWhenUsed="1"/>
+    <w:lsdException w:name="List Number 3" w:semiHidden="1" w:unhideWhenUsed="1"/>
+    <w:lsdException w:name="List Number 4" w:semiHidden="1" w:unhideWhenUsed="1"/>
+    <w:lsdException w:name="List Number 5" w:semiHidden="1" w:unhideWhenUsed="1"/>
+    <w:lsdException w:name="Title" w:uiPriority="10" w:qFormat="1"/>
+    <w:lsdException w:name="Closing" w:semiHidden="1" w:unhideWhenUsed="1"/>
+    <w:lsdException w:name="Signature" w:semiHidden="1" w:unhideWhenUsed="1"/>
+    <w:lsdException w:name="Default Paragraph Font" w:semiHidden="1" w:uiPriority="1" w:unhideWhenUsed="1"/>
+    <w:lsdException w:name="Body Text" w:semiHidden="1" w:uiPriority="1" w:unhideWhenUsed="1" w:qFormat="1"/>
+    <w:lsdException w:name="Body Text Indent" w:semiHidden="1" w:unhideWhenUsed="1"/>
+    <w:lsdException w:name="List Continue" w:semiHidden="1" w:unhideWhenUsed="1"/>
+    <w:lsdException w:name="List Continue 2" w:semiHidden="1" w:unhideWhenUsed="1"/>
+    <w:lsdException w:name="List Continue 3" w:semiHidden="1" w:unhideWhenUsed="1"/>
+    <w:lsdException w:name="List Continue 4" w:semiHidden="1" w:unhideWhenUsed="1"/>
+    <w:lsdException w:name="List Continue 5" w:semiHidden="1" w:unhideWhenUsed="1"/>
+    <w:lsdException w:name="Message Header" w:semiHidden="1" w:unhideWhenUsed="1"/>
+    <w:lsdException w:name="Subtitle" w:uiPriority="11" w:qFormat="1"/>
+    <w:lsdException w:name="Salutation" w:semiHidden="1" w:unhideWhenUsed="1"/>
+    <w:lsdException w:name="Date" w:semiHidden="1" w:unhideWhenUsed="1"/>
+    <w:lsdException w:name="Body Text First Indent" w:semiHidden="1" w:unhideWhenUsed="1"/>
+    <w:lsdException w:name="Body Text First Indent 2" w:semiHidden="1" w:unhideWhenUsed="1"/>
+    <w:lsdException w:name="Note Heading" w:semiHidden="1" w:unhideWhenUsed="1"/>
+    <w:lsdException w:name="Body Text 2" w:semiHidden="1" w:unhideWhenUsed="1"/>
+    <w:lsdException w:name="Body Text 3" w:semiHidden="1" w:unhideWhenUsed="1"/>
+    <w:lsdException w:name="Body Text Indent 2" w:semiHidden="1" w:unhideWhenUsed="1"/>
+    <w:lsdException w:name="Body Text Indent 3" w:semiHidden="1" w:unhideWhenUsed="1"/>
+    <w:lsdException w:name="Block Text" w:semiHidden="1" w:unhideWhenUsed="1"/>
+    <w:lsdException w:name="Hyperlink" w:semiHidden="1" w:unhideWhenUsed="1"/>
+    <w:lsdException w:name="FollowedHyperlink" w:semiHidden="1" w:unhideWhenUsed="1"/>
+    <w:lsdException w:name="Strong" w:uiPriority="22" w:qFormat="1"/>
+    <w:lsdException w:name="Emphasis" w:uiPriority="20" w:qFormat="1"/>
+    <w:lsdException w:name="Document Map" w:semiHidden="1" w:unhideWhenUsed="1"/>
+    <w:lsdException w:name="Plain Text" w:semiHidden="1" w:unhideWhenUsed="1"/>
+    <w:lsdException w:name="E-mail Signature" w:semiHidden="1" w:unhideWhenUsed="1"/>
+    <w:lsdException w:name="HTML Top of Form" w:semiHidden="1" w:unhideWhenUsed="1"/>
+    <w:lsdException w:name="HTML Bottom of Form" w:semiHidden="1" w:unhideWhenUsed="1"/>
+    <w:lsdException w:name="Normal (Web)" w:semiHidden="1" w:unhideWhenUsed="1"/>
+    <w:lsdException w:name="HTML Acronym" w:semiHidden="1" w:unhideWhenUsed="1"/>
+    <w:lsdException w:name="HTML Address" w:semiHidden="1" w:unhideWhenUsed="1"/>
+    <w:lsdException w:name="HTML Cite" w:semiHidden="1" w:unhideWhenUsed="1"/>
+    <w:lsdException w:name="HTML Code" w:semiHidden="1" w:unhideWhenUsed="1"/>
+    <w:lsdException w:name="HTML Definition" w:semiHidden="1" w:unhideWhenUsed="1"/>
+    <w:lsdException w:name="HTML Keyboard" w:semiHidden="1" w:unhideWhenUsed="1"/>
+    <w:lsdException w:name="HTML Preformatted" w:semiHidden="1" w:unhideWhenUsed="1"/>
+    <w:lsdException w:name="HTML Sample" w:semiHidden="1" w:unhideWhenUsed="1"/>
+    <w:lsdException w:name="HTML Typewriter" w:semiHidden="1" w:unhideWhenUsed="1"/>
+    <w:lsdException w:name="HTML Variable" w:semiHidden="1" w:unhideWhenUsed="1"/>
+    <w:lsdException w:name="Normal Table" w:semiHidden="1" w:unhideWhenUsed="1"/>
+    <w:lsdException w:name="annotation subject" w:semiHidden="1" w:unhideWhenUsed="1"/>
+    <w:lsdException w:name="No List" w:semiHidden="1" w:unhideWhenUsed="1"/>
+    <w:lsdException w:name="Outline List 1" w:semiHidden="1" w:unhideWhenUsed="1"/>
+    <w:lsdException w:name="Outline List 2" w:semiHidden="1" w:unhideWhenUsed="1"/>
+    <w:lsdException w:name="Outline List 3" w:semiHidden="1" w:unhideWhenUsed="1"/>
+    <w:lsdException w:name="Table Simple 1" w:semiHidden="1" w:unhideWhenUsed="1"/>
+    <w:lsdException w:name="Table Simple 2" w:semiHidden="1" w:unhideWhenUsed="1"/>
+    <w:lsdException w:name="Table Simple 3" w:semiHidden="1" w:unhideWhenUsed="1"/>
+    <w:lsdException w:name="Table Classic 1" w:semiHidden="1" w:unhideWhenUsed="1"/>
+    <w:lsdException w:name="Table Classic 2" w:semiHidden="1" w:unhideWhenUsed="1"/>
+    <w:lsdException w:name="Table Classic 3" w:semiHidden="1" w:unhideWhenUsed="1"/>
+    <w:lsdException w:name="Table Classic 4" w:semiHidden="1" w:unhideWhenUsed="1"/>
+    <w:lsdException w:name="Table Colorful 1" w:semiHidden="1" w:unhideWhenUsed="1"/>
+    <w:lsdException w:name="Table Colorful 2" w:semiHidden="1" w:unhideWhenUsed="1"/>
+    <w:lsdException w:name="Table Colorful 3" w:semiHidden="1" w:unhideWhenUsed="1"/>
+    <w:lsdException w:name="Table Columns 1" w:semiHidden="1" w:unhideWhenUsed="1"/>
+    <w:lsdException w:name="Table Columns 2" w:semiHidden="1" w:unhideWhenUsed="1"/>
+    <w:lsdException w:name="Table Columns 3" w:semiHidden="1" w:unhideWhenUsed="1"/>
+    <w:lsdException w:name="Table Columns 4" w:semiHidden="1" w:unhideWhenUsed="1"/>
+    <w:lsdException w:name="Table Columns 5" w:semiHidden="1" w:unhideWhenUsed="1"/>
+    <w:lsdException w:name="Table Grid 1" w:semiHidden="1" w:unhideWhenUsed="1"/>
+    <w:lsdException w:name="Table Grid 2" w:semiHidden="1" w:unhideWhenUsed="1"/>
+    <w:lsdException w:name="Table Grid 3" w:semiHidden="1" w:unhideWhenUsed="1"/>
+    <w:lsdException w:name="Table Grid 4" w:semiHidden="1" w:unhideWhenUsed="1"/>
+    <w:lsdException w:name="Table Grid 5" w:semiHidden="1" w:unhideWhenUsed="1"/>
+    <w:lsdException w:name="Table Grid 6" w:semiHidden="1" w:unhideWhenUsed="1"/>
+    <w:lsdException w:name="Table Grid 7" w:semiHidden="1" w:unhideWhenUsed="1"/>
+    <w:lsdException w:name="Table Grid 8" w:semiHidden="1" w:unhideWhenUsed="1"/>
+    <w:lsdException w:name="Table List 1" w:semiHidden="1" w:unhideWhenUsed="1"/>
+    <w:lsdException w:name="Table List 2" w:semiHidden="1" w:unhideWhenUsed="1"/>
+    <w:lsdException w:name="Table List 3" w:semiHidden="1" w:unhideWhenUsed="1"/>
+    <w:lsdException w:name="Table List 4" w:semiHidden="1" w:unhideWhenUsed="1"/>
+    <w:lsdException w:name="Table List 5" w:semiHidden="1" w:unhideWhenUsed="1"/>
+    <w:lsdException w:name="Table List 6" w:semiHidden="1" w:unhideWhenUsed="1"/>
+    <w:lsdException w:name="Table List 7" w:semiHidden="1" w:unhideWhenUsed="1"/>
+    <w:lsdException w:name="Table List 8" w:semiHidden="1" w:unhideWhenUsed="1"/>
+    <w:lsdException w:name="Table 3D effects 1" w:semiHidden="1" w:unhideWhenUsed="1"/>
+    <w:lsdException w:name="Table 3D effects 2" w:semiHidden="1" w:unhideWhenUsed="1"/>
+    <w:lsdException w:name="Table 3D effects 3" w:semiHidden="1" w:unhideWhenUsed="1"/>
+    <w:lsdException w:name="Table Contemporary" w:semiHidden="1" w:unhideWhenUsed="1"/>
+    <w:lsdException w:name="Table Elegant" w:semiHidden="1" w:unhideWhenUsed="1"/>
+    <w:lsdException w:name="Table Professional" w:semiHidden="1" w:unhideWhenUsed="1"/>
+    <w:lsdException w:name="Table Subtle 1" w:semiHidden="1" w:unhideWhenUsed="1"/>
+    <w:lsdException w:name="Table Subtle 2" w:semiHidden="1" w:unhideWhenUsed="1"/>
+    <w:lsdException w:name="Table Web 1" w:semiHidden="1" w:unhideWhenUsed="1"/>
+    <w:lsdException w:name="Table Web 2" w:semiHidden="1" w:unhideWhenUsed="1"/>
+    <w:lsdException w:name="Table Web 3" w:semiHidden="1" w:unhideWhenUsed="1"/>
+    <w:lsdException w:name="Balloon Text" w:semiHidden="1" w:unhideWhenUsed="1"/>
+    <w:lsdException w:name="Table Grid" w:uiPriority="39"/>
+    <w:lsdException w:name="Table Theme" w:semiHidden="1" w:unhideWhenUsed="1"/>
+    <w:lsdException w:name="Placeholder Text" w:semiHidden="1"/>
+    <w:lsdException w:name="No Spacing" w:uiPriority="1" w:qFormat="1"/>
+    <w:lsdException w:name="Light Shading" w:uiPriority="60"/>
+    <w:lsdException w:name="Light List" w:uiPriority="61"/>
+    <w:lsdException w:name="Light Grid" w:uiPriority="62"/>
+    <w:lsdException w:name="Medium Shading 1" w:uiPriority="63"/>
+    <w:lsdException w:name="Medium Shading 2" w:uiPriority="64"/>
+    <w:lsdException w:name="Medium List 1" w:uiPriority="65"/>
+    <w:lsdException w:name="Medium List 2" w:uiPriority="66"/>
+    <w:lsdException w:name="Medium Grid 1" w:uiPriority="67"/>
+    <w:lsdException w:name="Medium Grid 2" w:uiPriority="68"/>
+    <w:lsdException w:name="Medium Grid 3" w:uiPriority="69"/>
+    <w:lsdException w:name="Dark List" w:uiPriority="70"/>
+    <w:lsdException w:name="Colorful Shading" w:uiPriority="71"/>
+    <w:lsdException w:name="Colorful List" w:uiPriority="72"/>
+    <w:lsdException w:name="Colorful Grid" w:uiPriority="73"/>
+    <w:lsdException w:name="Light Shading Accent 1" w:uiPriority="60"/>
+    <w:lsdException w:name="Light List Accent 1" w:uiPriority="61"/>
+    <w:lsdException w:name="Light Grid Accent 1" w:uiPriority="62"/>
+    <w:lsdException w:name="Medium Shading 1 Accent 1" w:uiPriority="63"/>
+    <w:lsdException w:name="Medium Shading 2 Accent 1" w:uiPriority="64"/>
+    <w:lsdException w:name="Medium List 1 Accent 1" w:uiPriority="65"/>
+    <w:lsdException w:name="Revision" w:semiHidden="1"/>
+    <w:lsdException w:name="List Paragraph" w:uiPriority="34" w:qFormat="1"/>
+    <w:lsdException w:name="Quote" w:uiPriority="29" w:qFormat="1"/>
+    <w:lsdException w:name="Intense Quote" w:uiPriority="30" w:qFormat="1"/>
+    <w:lsdException w:name="Medium List 2 Accent 1" w:uiPriority="66"/>
+    <w:lsdException w:name="Medium Grid 1 Accent 1" w:uiPriority="67"/>
+    <w:lsdException w:name="Medium Grid 2 Accent 1" w:uiPriority="68"/>
+    <w:lsdException w:name="Medium Grid 3 Accent 1" w:uiPriority="69"/>
+    <w:lsdException w:name="Dark List Accent 1" w:uiPriority="70"/>
+    <w:lsdException w:name="Colorful Shading Accent 1" w:uiPriority="71"/>
+    <w:lsdException w:name="Colorful List Accent 1" w:uiPriority="72"/>
+    <w:lsdException w:name="Colorful Grid Accent 1" w:uiPriority="73"/>
+    <w:lsdException w:name="Light Shading Accent 2" w:uiPriority="60"/>
+    <w:lsdException w:name="Light List Accent 2" w:uiPriority="61"/>
+    <w:lsdException w:name="Light Grid Accent 2" w:uiPriority="62"/>
+    <w:lsdException w:name="Medium Shading 1 Accent 2" w:uiPriority="63"/>
+    <w:lsdException w:name="Medium Shading 2 Accent 2" w:uiPriority="64"/>
+    <w:lsdException w:name="Medium List 1 Accent 2" w:uiPriority="65"/>
+    <w:lsdException w:name="Medium List 2 Accent 2" w:uiPriority="66"/>
+    <w:lsdException w:name="Medium Grid 1 Accent 2" w:uiPriority="67"/>
+    <w:lsdException w:name="Medium Grid 2 Accent 2" w:uiPriority="68"/>
+    <w:lsdException w:name="Medium Grid 3 Accent 2" w:uiPriority="69"/>
+    <w:lsdException w:name="Dark List Accent 2" w:uiPriority="70"/>
+    <w:lsdException w:name="Colorful Shading Accent 2" w:uiPriority="71"/>
+    <w:lsdException w:name="Colorful List Accent 2" w:uiPriority="72"/>
+    <w:lsdException w:name="Colorful Grid Accent 2" w:uiPriority="73"/>
+    <w:lsdException w:name="Light Shading Accent 3" w:uiPriority="60"/>
+    <w:lsdException w:name="Light List Accent 3" w:uiPriority="61"/>
+    <w:lsdException w:name="Light Grid Accent 3" w:uiPriority="62"/>
+    <w:lsdException w:name="Medium Shading 1 Accent 3" w:uiPriority="63"/>
+    <w:lsdException w:name="Medium Shading 2 Accent 3" w:uiPriority="64"/>
+    <w:lsdException w:name="Medium List 1 Accent 3" w:uiPriority="65"/>
+    <w:lsdException w:name="Medium List 2 Accent 3" w:uiPriority="66"/>
+    <w:lsdException w:name="Medium Grid 1 Accent 3" w:uiPriority="67"/>
+    <w:lsdException w:name="Medium Grid 2 Accent 3" w:uiPriority="68"/>
+    <w:lsdException w:name="Medium Grid 3 Accent 3" w:uiPriority="69"/>
+    <w:lsdException w:name="Dark List Accent 3" w:uiPriority="70"/>
+    <w:lsdException w:name="Colorful Shading Accent 3" w:uiPriority="71"/>
+    <w:lsdException w:name="Colorful List Accent 3" w:uiPriority="72"/>
+    <w:lsdException w:name="Colorful Grid Accent 3" w:uiPriority="73"/>
+    <w:lsdException w:name="Light Shading Accent 4" w:uiPriority="60"/>
+    <w:lsdException w:name="Light List Accent 4" w:uiPriority="61"/>
+    <w:lsdException w:name="Light Grid Accent 4" w:uiPriority="62"/>
+    <w:lsdException w:name="Medium Shading 1 Accent 4" w:uiPriority="63"/>
+    <w:lsdException w:name="Medium Shading 2 Accent 4" w:uiPriority="64"/>
+    <w:lsdException w:name="Medium List 1 Accent 4" w:uiPriority="65"/>
+    <w:lsdException w:name="Medium List 2 Accent 4" w:uiPriority="66"/>
+    <w:lsdException w:name="Medium Grid 1 Accent 4" w:uiPriority="67"/>
+    <w:lsdException w:name="Medium Grid 2 Accent 4" w:uiPriority="68"/>
+    <w:lsdException w:name="Medium Grid 3 Accent 4" w:uiPriority="69"/>
+    <w:lsdException w:name="Dark List Accent 4" w:uiPriority="70"/>
+    <w:lsdException w:name="Colorful Shading Accent 4" w:uiPriority="71"/>
+    <w:lsdException w:name="Colorful List Accent 4" w:uiPriority="72"/>
+    <w:lsdException w:name="Colorful Grid Accent 4" w:uiPriority="73"/>
+    <w:lsdException w:name="Light Shading Accent 5" w:uiPriority="60"/>
+    <w:lsdException w:name="Light List Accent 5" w:uiPriority="61"/>
+    <w:lsdException w:name="Light Grid Accent 5" w:uiPriority="62"/>
+    <w:lsdException w:name="Medium Shading 1 Accent 5" w:uiPriority="63"/>
+    <w:lsdException w:name="Medium Shading 2 Accent 5" w:uiPriority="64"/>
+    <w:lsdException w:name="Medium List 1 Accent 5" w:uiPriority="65"/>
+    <w:lsdException w:name="Medium List 2 Accent 5" w:uiPriority="66"/>
+    <w:lsdException w:name="Medium Grid 1 Accent 5" w:uiPriority="67"/>
+    <w:lsdException w:name="Medium Grid 2 Accent 5" w:uiPriority="68"/>
+    <w:lsdException w:name="Medium Grid 3 Accent 5" w:uiPriority="69"/>
+    <w:lsdException w:name="Dark List Accent 5" w:uiPriority="70"/>
+    <w:lsdException w:name="Colorful Shading Accent 5" w:uiPriority="71"/>
+    <w:lsdException w:name="Colorful List Accent 5" w:uiPriority="72"/>
+    <w:lsdException w:name="Colorful Grid Accent 5" w:uiPriority="73"/>
+    <w:lsdException w:name="Light Shading Accent 6" w:uiPriority="60"/>
+    <w:lsdException w:name="Light List Accent 6" w:uiPriority="61"/>
+    <w:lsdException w:name="Light Grid Accent 6" w:uiPriority="62"/>
+    <w:lsdException w:name="Medium Shading 1 Accent 6" w:uiPriority="63"/>
+    <w:lsdException w:name="Medium Shading 2 Accent 6" w:uiPriority="64"/>
+    <w:lsdException w:name="Medium List 1 Accent 6" w:uiPriority="65"/>
+    <w:lsdException w:name="Medium List 2 Accent 6" w:uiPriority="66"/>
+    <w:lsdException w:name="Medium Grid 1 Accent 6" w:uiPriority="67"/>
+    <w:lsdException w:name="Medium Grid 2 Accent 6" w:uiPriority="68"/>
+    <w:lsdException w:name="Medium Grid 3 Accent 6" w:uiPriority="69"/>
+    <w:lsdException w:name="Dark List Accent 6" w:uiPriority="70"/>
+    <w:lsdException w:name="Colorful Shading Accent 6" w:uiPriority="71"/>
+    <w:lsdException w:name="Colorful List Accent 6" w:uiPriority="72"/>
+    <w:lsdException w:name="Colorful Grid Accent 6" w:uiPriority="73"/>
+    <w:lsdException w:name="Subtle Emphasis" w:uiPriority="19" w:qFormat="1"/>
+    <w:lsdException w:name="Intense Emphasis" w:uiPriority="21" w:qFormat="1"/>
+    <w:lsdException w:name="Subtle Reference" w:uiPriority="31" w:qFormat="1"/>
+    <w:lsdException w:name="Intense Reference" w:uiPriority="32" w:qFormat="1"/>
+    <w:lsdException w:name="Book Title" w:uiPriority="33" w:qFormat="1"/>
+    <w:lsdException w:name="Bibliography" w:semiHidden="1" w:uiPriority="37" w:unhideWhenUsed="1"/>
+    <w:lsdException w:name="TOC Heading" w:semiHidden="1" w:uiPriority="39" w:unhideWhenUsed="1" w:qFormat="1"/>
+    <w:lsdException w:name="Plain Table 1" w:uiPriority="41"/>
+    <w:lsdException w:name="Plain Table 2" w:uiPriority="42"/>
+    <w:lsdException w:name="Plain Table 3" w:uiPriority="43"/>
+    <w:lsdException w:name="Plain Table 4" w:uiPriority="44"/>
+    <w:lsdException w:name="Plain Table 5" w:uiPriority="45"/>
+    <w:lsdException w:name="Grid Table Light" w:uiPriority="40"/>
+    <w:lsdException w:name="Grid Table 1 Light" w:uiPriority="46"/>
+    <w:lsdException w:name="Grid Table 2" w:uiPriority="47"/>
+    <w:lsdException w:name="Grid Table 3" w:uiPriority="48"/>
+    <w:lsdException w:name="Grid Table 4" w:uiPriority="49"/>
+    <w:lsdException w:name="Grid Table 5 Dark" w:uiPriority="50"/>
+    <w:lsdException w:name="Grid Table 6 Colorful" w:uiPriority="51"/>
+    <w:lsdException w:name="Grid Table 7 Colorful" w:uiPriority="52"/>
+    <w:lsdException w:name="Grid Table 1 Light Accent 1" w:uiPriority="46"/>
+    <w:lsdException w:name="Grid Table 2 Accent 1" w:uiPriority="47"/>
+    <w:lsdException w:name="Grid Table 3 Accent 1" w:uiPriority="48"/>
+    <w:lsdException w:name="Grid Table 4 Accent 1" w:uiPriority="49"/>
+    <w:lsdException w:name="Grid Table 5 Dark Accent 1" w:uiPriority="50"/>
+    <w:lsdException w:name="Grid Table 6 Colorful Accent 1" w:uiPriority="51"/>
+    <w:lsdException w:name="Grid Table 7 Colorful Accent 1" w:uiPriority="52"/>
+    <w:lsdException w:name="Grid Table 1 Light Accent 2" w:uiPriority="46"/>
+    <w:lsdException w:name="Grid Table 2 Accent 2" w:uiPriority="47"/>
+    <w:lsdException w:name="Grid Table 3 Accent 2" w:uiPriority="48"/>
+    <w:lsdException w:name="Grid Table 4 Accent 2" w:uiPriority="49"/>
+    <w:lsdException w:name="Grid Table 5 Dark Accent 2" w:uiPriority="50"/>
+    <w:lsdException w:name="Grid Table 6 Colorful Accent 2" w:uiPriority="51"/>
+    <w:lsdException w:name="Grid Table 7 Colorful Accent 2" w:uiPriority="52"/>
+    <w:lsdException w:name="Grid Table 1 Light Accent 3" w:uiPriority="46"/>
+    <w:lsdException w:name="Grid Table 2 Accent 3" w:uiPriority="47"/>
+    <w:lsdException w:name="Grid Table 3 Accent 3" w:uiPriority="48"/>
+    <w:lsdException w:name="Grid Table 4 Accent 3" w:uiPriority="49"/>
+    <w:lsdException w:name="Grid Table 5 Dark Accent 3" w:uiPriority="50"/>
+    <w:lsdException w:name="Grid Table 6 Colorful Accent 3" w:uiPriority="51"/>
+    <w:lsdException w:name="Grid Table 7 Colorful Accent 3" w:uiPriority="52"/>
+    <w:lsdException w:name="Grid Table 1 Light Accent 4" w:uiPriority="46"/>
+    <w:lsdException w:name="Grid Table 2 Accent 4" w:uiPriority="47"/>
+    <w:lsdException w:name="Grid Table 3 Accent 4" w:uiPriority="48"/>
+    <w:lsdException w:name="Grid Table 4 Accent 4" w:uiPriority="49"/>
+    <w:lsdException w:name="Grid Table 5 Dark Accent 4" w:uiPriority="50"/>
+    <w:lsdException w:name="Grid Table 6 Colorful Accent 4" w:uiPriority="51"/>
+    <w:lsdException w:name="Grid Table 7 Colorful Accent 4" w:uiPriority="52"/>
+    <w:lsdException w:name="Grid Table 1 Light Accent 5" w:uiPriority="46"/>
+    <w:lsdException w:name="Grid Table 2 Accent 5" w:uiPriority="47"/>
+    <w:lsdException w:name="Grid Table 3 Accent 5" w:uiPriority="48"/>
+    <w:lsdException w:name="Grid Table 4 Accent 5" w:uiPriority="49"/>
+    <w:lsdException w:name="Grid Table 5 Dark Accent 5" w:uiPriority="50"/>
+    <w:lsdException w:name="Grid Table 6 Colorful Accent 5" w:uiPriority="51"/>
+    <w:lsdException w:name="Grid Table 7 Colorful Accent 5" w:uiPriority="52"/>
+    <w:lsdException w:name="Grid Table 1 Light Accent 6" w:uiPriority="46"/>
+    <w:lsdException w:name="Grid Table 2 Accent 6" w:uiPriority="47"/>
+    <w:lsdException w:name="Grid Table 3 Accent 6" w:uiPriority="48"/>
+    <w:lsdException w:name="Grid Table 4 Accent 6" w:uiPriority="49"/>
+    <w:lsdException w:name="Grid Table 5 Dark Accent 6" w:uiPriority="50"/>
+    <w:lsdException w:name="Grid Table 6 Colorful Accent 6" w:uiPriority="51"/>
+    <w:lsdException w:name="Grid Table 7 Colorful Accent 6" w:uiPriority="52"/>
+    <w:lsdException w:name="List Table 1 Light" w:uiPriority="46"/>
+    <w:lsdException w:name="List Table 2" w:uiPriority="47"/>
+    <w:lsdException w:name="List Table 3" w:uiPriority="48"/>
+    <w:lsdException w:name="List Table 4" w:uiPriority="49"/>
+    <w:lsdException w:name="List Table 5 Dark" w:uiPriority="50"/>
+    <w:lsdException w:name="List Table 6 Colorful" w:uiPriority="51"/>
+    <w:lsdException w:name="List Table 7 Colorful" w:uiPriority="52"/>
+    <w:lsdException w:name="List Table 1 Light Accent 1" w:uiPriority="46"/>
+    <w:lsdException w:name="List Table 2 Accent 1" w:uiPriority="47"/>
+    <w:lsdException w:name="List Table 3 Accent 1" w:uiPriority="48"/>
+    <w:lsdException w:name="List Table 4 Accent 1" w:uiPriority="49"/>
+    <w:lsdException w:name="List Table 5 Dark Accent 1" w:uiPriority="50"/>
+    <w:lsdException w:name="List Table 6 Colorful Accent 1" w:uiPriority="51"/>
+    <w:lsdException w:name="List Table 7 Colorful Accent 1" w:uiPriority="52"/>
+    <w:lsdException w:name="List Table 1 Light Accent 2" w:uiPriority="46"/>
+    <w:lsdException w:name="List Table 2 Accent 2" w:uiPriority="47"/>
+    <w:lsdException w:name="List Table 3 Accent 2" w:uiPriority="48"/>
+    <w:lsdException w:name="List Table 4 Accent 2" w:uiPriority="49"/>
+    <w:lsdException w:name="List Table 5 Dark Accent 2" w:uiPriority="50"/>
+    <w:lsdException w:name="List Table 6 Colorful Accent 2" w:uiPriority="51"/>
+    <w:lsdException w:name="List Table 7 Colorful Accent 2" w:uiPriority="52"/>
+    <w:lsdException w:name="List Table 1 Light Accent 3" w:uiPriority="46"/>
+    <w:lsdException w:name="List Table 2 Accent 3" w:uiPriority="47"/>
+    <w:lsdException w:name="List Table 3 Accent 3" w:uiPriority="48"/>
+    <w:lsdException w:name="List Table 4 Accent 3" w:uiPriority="49"/>
+    <w:lsdException w:name="List Table 5 Dark Accent 3" w:uiPriority="50"/>
+    <w:lsdException w:name="List Table 6 Colorful Accent 3" w:uiPriority="51"/>
+    <w:lsdException w:name="List Table 7 Colorful Accent 3" w:uiPriority="52"/>
+    <w:lsdException w:name="List Table 1 Light Accent 4" w:uiPriority="46"/>
+    <w:lsdException w:name="List Table 2 Accent 4" w:uiPriority="47"/>
+    <w:lsdException w:name="List Table 3 Accent 4" w:uiPriority="48"/>
+    <w:lsdException w:name="List Table 4 Accent 4" w:uiPriority="49"/>
+    <w:lsdException w:name="List Table 5 Dark Accent 4" w:uiPriority="50"/>
+    <w:lsdException w:name="List Table 6 Colorful Accent 4" w:uiPriority="51"/>
+    <w:lsdException w:name="List Table 7 Colorful Accent 4" w:uiPriority="52"/>
+    <w:lsdException w:name="List Table 1 Light Accent 5" w:uiPriority="46"/>
+    <w:lsdException w:name="List Table 2 Accent 5" w:uiPriority="47"/>
+    <w:lsdException w:name="List Table 3 Accent 5" w:uiPriority="48"/>
+    <w:lsdException w:name="List Table 4 Accent 5" w:uiPriority="49"/>
+    <w:lsdException w:name="List Table 5 Dark Accent 5" w:uiPriority="50"/>
+    <w:lsdException w:name="List Table 6 Colorful Accent 5" w:uiPriority="51"/>
+    <w:lsdException w:name="List Table 7 Colorful Accent 5" w:uiPriority="52"/>
+    <w:lsdException w:name="List Table 1 Light Accent 6" w:uiPriority="46"/>
+    <w:lsdException w:name="List Table 2 Accent 6" w:uiPriority="47"/>
+    <w:lsdException w:name="List Table 3 Accent 6" w:uiPriority="48"/>
+    <w:lsdException w:name="List Table 4 Accent 6" w:uiPriority="49"/>
+    <w:lsdException w:name="List Table 5 Dark Accent 6" w:uiPriority="50"/>
+    <w:lsdException w:name="List Table 6 Colorful Accent 6" w:uiPriority="51"/>
+    <w:lsdException w:name="List Table 7 Colorful Accent 6" w:uiPriority="52"/>
   </w:latentStyles>
   <w:style w:type="paragraph" w:default="1" w:styleId="Normal">
     <w:name w:val="Normal"/>
@@ -35999,7 +36165,6 @@
       <w:lang w:val="vi-VN"/>
     </w:rPr>
     <w:tblPr>
-      <w:tblInd w:w="0" w:type="dxa"/>
       <w:tblBorders>
         <w:top w:val="single" w:sz="4" w:space="0" w:color="auto"/>
         <w:left w:val="single" w:sz="4" w:space="0" w:color="auto"/>
@@ -36008,559 +36173,6 @@
         <w:insideH w:val="single" w:sz="4" w:space="0" w:color="auto"/>
         <w:insideV w:val="single" w:sz="4" w:space="0" w:color="auto"/>
       </w:tblBorders>
-      <w:tblCellMar>
-        <w:top w:w="0" w:type="dxa"/>
-        <w:left w:w="108" w:type="dxa"/>
-        <w:bottom w:w="0" w:type="dxa"/>
-        <w:right w:w="108" w:type="dxa"/>
-      </w:tblCellMar>
-    </w:tblPr>
-  </w:style>
-  <w:style w:type="paragraph" w:styleId="ListParagraph">
-    <w:name w:val="List Paragraph"/>
-    <w:basedOn w:val="Normal"/>
-    <w:uiPriority w:val="34"/>
-    <w:qFormat/>
-    <w:rsid w:val="003B34D3"/>
-    <w:pPr>
-      <w:ind w:left="720"/>
-      <w:contextualSpacing/>
-    </w:pPr>
-  </w:style>
-  <w:style w:type="paragraph" w:styleId="NormalWeb">
-    <w:name w:val="Normal (Web)"/>
-    <w:basedOn w:val="Normal"/>
-    <w:uiPriority w:val="99"/>
-    <w:unhideWhenUsed/>
-    <w:rsid w:val="003B34D3"/>
-    <w:pPr>
-      <w:spacing w:before="100" w:beforeAutospacing="1" w:after="100" w:afterAutospacing="1" w:line="240" w:lineRule="auto"/>
-    </w:pPr>
-    <w:rPr>
-      <w:rFonts w:ascii="Times New Roman" w:eastAsia="Times New Roman" w:hAnsi="Times New Roman" w:cs="Times New Roman"/>
-      <w:sz w:val="24"/>
-      <w:szCs w:val="24"/>
-    </w:rPr>
-  </w:style>
-  <w:style w:type="paragraph" w:styleId="BodyText">
-    <w:name w:val="Body Text"/>
-    <w:basedOn w:val="Normal"/>
-    <w:link w:val="BodyTextChar"/>
-    <w:uiPriority w:val="1"/>
-    <w:qFormat/>
-    <w:rsid w:val="003B34D3"/>
-    <w:pPr>
-      <w:widowControl w:val="0"/>
-      <w:autoSpaceDE w:val="0"/>
-      <w:autoSpaceDN w:val="0"/>
-      <w:spacing w:after="0" w:line="240" w:lineRule="auto"/>
-    </w:pPr>
-    <w:rPr>
-      <w:rFonts w:ascii="Times New Roman" w:eastAsia="Times New Roman" w:hAnsi="Times New Roman" w:cs="Times New Roman"/>
-      <w:sz w:val="24"/>
-      <w:szCs w:val="24"/>
-      <w:lang w:val="vi" w:eastAsia="vi"/>
-    </w:rPr>
-  </w:style>
-  <w:style w:type="character" w:customStyle="1" w:styleId="BodyTextChar">
-    <w:name w:val="Body Text Char"/>
-    <w:basedOn w:val="DefaultParagraphFont"/>
-    <w:link w:val="BodyText"/>
-    <w:uiPriority w:val="1"/>
-    <w:rsid w:val="003B34D3"/>
-    <w:rPr>
-      <w:rFonts w:ascii="Times New Roman" w:eastAsia="Times New Roman" w:hAnsi="Times New Roman" w:cs="Times New Roman"/>
-      <w:sz w:val="24"/>
-      <w:szCs w:val="24"/>
-      <w:lang w:val="vi" w:eastAsia="vi"/>
-    </w:rPr>
-  </w:style>
-  <w:style w:type="character" w:customStyle="1" w:styleId="normaltextrun">
-    <w:name w:val="normaltextrun"/>
-    <w:basedOn w:val="DefaultParagraphFont"/>
-    <w:rsid w:val="003B34D3"/>
-  </w:style>
-  <w:style w:type="character" w:customStyle="1" w:styleId="spellingerror">
-    <w:name w:val="spellingerror"/>
-    <w:basedOn w:val="DefaultParagraphFont"/>
-    <w:rsid w:val="003B34D3"/>
-  </w:style>
-  <w:style w:type="character" w:styleId="Hyperlink">
-    <w:name w:val="Hyperlink"/>
-    <w:basedOn w:val="DefaultParagraphFont"/>
-    <w:uiPriority w:val="99"/>
-    <w:unhideWhenUsed/>
-    <w:rsid w:val="003B34D3"/>
-    <w:rPr>
-      <w:color w:val="0000FF"/>
-      <w:u w:val="single"/>
-    </w:rPr>
-  </w:style>
-  <w:style w:type="paragraph" w:styleId="Header">
-    <w:name w:val="header"/>
-    <w:basedOn w:val="Normal"/>
-    <w:link w:val="HeaderChar"/>
-    <w:uiPriority w:val="99"/>
-    <w:unhideWhenUsed/>
-    <w:rsid w:val="003B34D3"/>
-    <w:pPr>
-      <w:tabs>
-        <w:tab w:val="center" w:pos="4680"/>
-        <w:tab w:val="right" w:pos="9360"/>
-      </w:tabs>
-      <w:spacing w:after="0" w:line="240" w:lineRule="auto"/>
-    </w:pPr>
-  </w:style>
-  <w:style w:type="character" w:customStyle="1" w:styleId="HeaderChar">
-    <w:name w:val="Header Char"/>
-    <w:basedOn w:val="DefaultParagraphFont"/>
-    <w:link w:val="Header"/>
-    <w:uiPriority w:val="99"/>
-    <w:rsid w:val="003B34D3"/>
-  </w:style>
-  <w:style w:type="paragraph" w:styleId="Footer">
-    <w:name w:val="footer"/>
-    <w:basedOn w:val="Normal"/>
-    <w:link w:val="FooterChar"/>
-    <w:uiPriority w:val="99"/>
-    <w:unhideWhenUsed/>
-    <w:rsid w:val="003B34D3"/>
-    <w:pPr>
-      <w:tabs>
-        <w:tab w:val="center" w:pos="4680"/>
-        <w:tab w:val="right" w:pos="9360"/>
-      </w:tabs>
-      <w:spacing w:after="0" w:line="240" w:lineRule="auto"/>
-    </w:pPr>
-  </w:style>
-  <w:style w:type="character" w:customStyle="1" w:styleId="FooterChar">
-    <w:name w:val="Footer Char"/>
-    <w:basedOn w:val="DefaultParagraphFont"/>
-    <w:link w:val="Footer"/>
-    <w:uiPriority w:val="99"/>
-    <w:rsid w:val="003B34D3"/>
-  </w:style>
-  <w:style w:type="character" w:styleId="Strong">
-    <w:name w:val="Strong"/>
-    <w:basedOn w:val="DefaultParagraphFont"/>
-    <w:uiPriority w:val="22"/>
-    <w:qFormat/>
-    <w:rsid w:val="003B34D3"/>
-    <w:rPr>
-      <w:b/>
-      <w:bCs/>
-    </w:rPr>
-  </w:style>
-  <w:style w:type="paragraph" w:styleId="TOCHeading">
-    <w:name w:val="TOC Heading"/>
-    <w:basedOn w:val="Heading1"/>
-    <w:next w:val="Normal"/>
-    <w:uiPriority w:val="39"/>
-    <w:unhideWhenUsed/>
-    <w:qFormat/>
-    <w:rsid w:val="003B34D3"/>
-    <w:pPr>
-      <w:outlineLvl w:val="9"/>
-    </w:pPr>
-  </w:style>
-  <w:style w:type="paragraph" w:styleId="TOC1">
-    <w:name w:val="toc 1"/>
-    <w:basedOn w:val="Normal"/>
-    <w:next w:val="Normal"/>
-    <w:autoRedefine/>
-    <w:uiPriority w:val="39"/>
-    <w:unhideWhenUsed/>
-    <w:rsid w:val="003B34D3"/>
-    <w:pPr>
-      <w:spacing w:after="100"/>
-    </w:pPr>
-  </w:style>
-  <w:style w:type="paragraph" w:styleId="TOC2">
-    <w:name w:val="toc 2"/>
-    <w:basedOn w:val="Normal"/>
-    <w:next w:val="Normal"/>
-    <w:autoRedefine/>
-    <w:uiPriority w:val="39"/>
-    <w:unhideWhenUsed/>
-    <w:rsid w:val="003B34D3"/>
-    <w:pPr>
-      <w:spacing w:after="100"/>
-      <w:ind w:left="220"/>
-    </w:pPr>
-  </w:style>
-  <w:style w:type="paragraph" w:styleId="TOC3">
-    <w:name w:val="toc 3"/>
-    <w:basedOn w:val="Normal"/>
-    <w:next w:val="Normal"/>
-    <w:autoRedefine/>
-    <w:uiPriority w:val="39"/>
-    <w:unhideWhenUsed/>
-    <w:rsid w:val="003B34D3"/>
-    <w:pPr>
-      <w:spacing w:after="100"/>
-      <w:ind w:left="440"/>
-    </w:pPr>
-  </w:style>
-  <w:style w:type="paragraph" w:styleId="BalloonText">
-    <w:name w:val="Balloon Text"/>
-    <w:basedOn w:val="Normal"/>
-    <w:link w:val="BalloonTextChar"/>
-    <w:uiPriority w:val="99"/>
-    <w:semiHidden/>
-    <w:unhideWhenUsed/>
-    <w:rsid w:val="003B34D3"/>
-    <w:pPr>
-      <w:spacing w:after="0" w:line="240" w:lineRule="auto"/>
-    </w:pPr>
-    <w:rPr>
-      <w:rFonts w:ascii="Tahoma" w:hAnsi="Tahoma" w:cs="Tahoma"/>
-      <w:sz w:val="16"/>
-      <w:szCs w:val="16"/>
-    </w:rPr>
-  </w:style>
-  <w:style w:type="character" w:customStyle="1" w:styleId="BalloonTextChar">
-    <w:name w:val="Balloon Text Char"/>
-    <w:basedOn w:val="DefaultParagraphFont"/>
-    <w:link w:val="BalloonText"/>
-    <w:uiPriority w:val="99"/>
-    <w:semiHidden/>
-    <w:rsid w:val="003B34D3"/>
-    <w:rPr>
-      <w:rFonts w:ascii="Tahoma" w:hAnsi="Tahoma" w:cs="Tahoma"/>
-      <w:sz w:val="16"/>
-      <w:szCs w:val="16"/>
-    </w:rPr>
-  </w:style>
-</w:styles>
-</file>
-
-<file path=word/stylesWithEffects.xml><?xml version="1.0" encoding="utf-8"?>
-<w:styles xmlns:wpc="http://schemas.microsoft.com/office/word/2010/wordprocessingCanvas" xmlns:mc="http://schemas.openxmlformats.org/markup-compatibility/2006" xmlns:o="urn:schemas-microsoft-com:office:office" xmlns:r="http://schemas.openxmlformats.org/officeDocument/2006/relationships" xmlns:m="http://schemas.openxmlformats.org/officeDocument/2006/math" xmlns:v="urn:schemas-microsoft-com:vml" xmlns:wp14="http://schemas.microsoft.com/office/word/2010/wordprocessingDrawing" xmlns:wp="http://schemas.openxmlformats.org/drawingml/2006/wordprocessingDrawing" xmlns:w10="urn:schemas-microsoft-com:office:word" xmlns:w="http://schemas.openxmlformats.org/wordprocessingml/2006/main" xmlns:w14="http://schemas.microsoft.com/office/word/2010/wordml" xmlns:wpg="http://schemas.microsoft.com/office/word/2010/wordprocessingGroup" xmlns:wpi="http://schemas.microsoft.com/office/word/2010/wordprocessingInk" xmlns:wne="http://schemas.microsoft.com/office/word/2006/wordml" xmlns:wps="http://schemas.microsoft.com/office/word/2010/wordprocessingShape" mc:Ignorable="w14 wp14">
-  <w:docDefaults>
-    <w:rPrDefault>
-      <w:rPr>
-        <w:rFonts w:asciiTheme="minorHAnsi" w:eastAsiaTheme="minorHAnsi" w:hAnsiTheme="minorHAnsi" w:cstheme="minorBidi"/>
-        <w:sz w:val="22"/>
-        <w:szCs w:val="22"/>
-        <w:lang w:val="en-US" w:eastAsia="en-US" w:bidi="ar-SA"/>
-      </w:rPr>
-    </w:rPrDefault>
-    <w:pPrDefault>
-      <w:pPr>
-        <w:spacing w:after="200" w:line="276" w:lineRule="auto"/>
-      </w:pPr>
-    </w:pPrDefault>
-  </w:docDefaults>
-  <w:latentStyles w:defLockedState="0" w:defUIPriority="99" w:defSemiHidden="1" w:defUnhideWhenUsed="1" w:defQFormat="0" w:count="267">
-    <w:lsdException w:name="Normal" w:semiHidden="0" w:uiPriority="0" w:unhideWhenUsed="0" w:qFormat="1"/>
-    <w:lsdException w:name="heading 1" w:semiHidden="0" w:uiPriority="9" w:unhideWhenUsed="0" w:qFormat="1"/>
-    <w:lsdException w:name="heading 2" w:uiPriority="9" w:qFormat="1"/>
-    <w:lsdException w:name="heading 3" w:uiPriority="9" w:qFormat="1"/>
-    <w:lsdException w:name="heading 4" w:uiPriority="9" w:qFormat="1"/>
-    <w:lsdException w:name="heading 5" w:uiPriority="9" w:qFormat="1"/>
-    <w:lsdException w:name="heading 6" w:uiPriority="9" w:qFormat="1"/>
-    <w:lsdException w:name="heading 7" w:uiPriority="9" w:qFormat="1"/>
-    <w:lsdException w:name="heading 8" w:uiPriority="9" w:qFormat="1"/>
-    <w:lsdException w:name="heading 9" w:uiPriority="9" w:qFormat="1"/>
-    <w:lsdException w:name="toc 1" w:uiPriority="39"/>
-    <w:lsdException w:name="toc 2" w:uiPriority="39"/>
-    <w:lsdException w:name="toc 3" w:uiPriority="39"/>
-    <w:lsdException w:name="toc 4" w:uiPriority="39"/>
-    <w:lsdException w:name="toc 5" w:uiPriority="39"/>
-    <w:lsdException w:name="toc 6" w:uiPriority="39"/>
-    <w:lsdException w:name="toc 7" w:uiPriority="39"/>
-    <w:lsdException w:name="toc 8" w:uiPriority="39"/>
-    <w:lsdException w:name="toc 9" w:uiPriority="39"/>
-    <w:lsdException w:name="caption" w:uiPriority="35" w:qFormat="1"/>
-    <w:lsdException w:name="Title" w:semiHidden="0" w:uiPriority="10" w:unhideWhenUsed="0" w:qFormat="1"/>
-    <w:lsdException w:name="Default Paragraph Font" w:uiPriority="1"/>
-    <w:lsdException w:name="Body Text" w:uiPriority="1" w:qFormat="1"/>
-    <w:lsdException w:name="Subtitle" w:semiHidden="0" w:uiPriority="11" w:unhideWhenUsed="0" w:qFormat="1"/>
-    <w:lsdException w:name="Strong" w:semiHidden="0" w:uiPriority="22" w:unhideWhenUsed="0" w:qFormat="1"/>
-    <w:lsdException w:name="Emphasis" w:semiHidden="0" w:uiPriority="20" w:unhideWhenUsed="0" w:qFormat="1"/>
-    <w:lsdException w:name="Table Grid" w:semiHidden="0" w:uiPriority="39" w:unhideWhenUsed="0"/>
-    <w:lsdException w:name="Placeholder Text" w:unhideWhenUsed="0"/>
-    <w:lsdException w:name="No Spacing" w:semiHidden="0" w:uiPriority="1" w:unhideWhenUsed="0" w:qFormat="1"/>
-    <w:lsdException w:name="Light Shading" w:semiHidden="0" w:uiPriority="60" w:unhideWhenUsed="0"/>
-    <w:lsdException w:name="Light List" w:semiHidden="0" w:uiPriority="61" w:unhideWhenUsed="0"/>
-    <w:lsdException w:name="Light Grid" w:semiHidden="0" w:uiPriority="62" w:unhideWhenUsed="0"/>
-    <w:lsdException w:name="Medium Shading 1" w:semiHidden="0" w:uiPriority="63" w:unhideWhenUsed="0"/>
-    <w:lsdException w:name="Medium Shading 2" w:semiHidden="0" w:uiPriority="64" w:unhideWhenUsed="0"/>
-    <w:lsdException w:name="Medium List 1" w:semiHidden="0" w:uiPriority="65" w:unhideWhenUsed="0"/>
-    <w:lsdException w:name="Medium List 2" w:semiHidden="0" w:uiPriority="66" w:unhideWhenUsed="0"/>
-    <w:lsdException w:name="Medium Grid 1" w:semiHidden="0" w:uiPriority="67" w:unhideWhenUsed="0"/>
-    <w:lsdException w:name="Medium Grid 2" w:semiHidden="0" w:uiPriority="68" w:unhideWhenUsed="0"/>
-    <w:lsdException w:name="Medium Grid 3" w:semiHidden="0" w:uiPriority="69" w:unhideWhenUsed="0"/>
-    <w:lsdException w:name="Dark List" w:semiHidden="0" w:uiPriority="70" w:unhideWhenUsed="0"/>
-    <w:lsdException w:name="Colorful Shading" w:semiHidden="0" w:uiPriority="71" w:unhideWhenUsed="0"/>
-    <w:lsdException w:name="Colorful List" w:semiHidden="0" w:uiPriority="72" w:unhideWhenUsed="0"/>
-    <w:lsdException w:name="Colorful Grid" w:semiHidden="0" w:uiPriority="73" w:unhideWhenUsed="0"/>
-    <w:lsdException w:name="Light Shading Accent 1" w:semiHidden="0" w:uiPriority="60" w:unhideWhenUsed="0"/>
-    <w:lsdException w:name="Light List Accent 1" w:semiHidden="0" w:uiPriority="61" w:unhideWhenUsed="0"/>
-    <w:lsdException w:name="Light Grid Accent 1" w:semiHidden="0" w:uiPriority="62" w:unhideWhenUsed="0"/>
-    <w:lsdException w:name="Medium Shading 1 Accent 1" w:semiHidden="0" w:uiPriority="63" w:unhideWhenUsed="0"/>
-    <w:lsdException w:name="Medium Shading 2 Accent 1" w:semiHidden="0" w:uiPriority="64" w:unhideWhenUsed="0"/>
-    <w:lsdException w:name="Medium List 1 Accent 1" w:semiHidden="0" w:uiPriority="65" w:unhideWhenUsed="0"/>
-    <w:lsdException w:name="Revision" w:unhideWhenUsed="0"/>
-    <w:lsdException w:name="List Paragraph" w:semiHidden="0" w:uiPriority="34" w:unhideWhenUsed="0" w:qFormat="1"/>
-    <w:lsdException w:name="Quote" w:semiHidden="0" w:uiPriority="29" w:unhideWhenUsed="0" w:qFormat="1"/>
-    <w:lsdException w:name="Intense Quote" w:semiHidden="0" w:uiPriority="30" w:unhideWhenUsed="0" w:qFormat="1"/>
-    <w:lsdException w:name="Medium List 2 Accent 1" w:semiHidden="0" w:uiPriority="66" w:unhideWhenUsed="0"/>
-    <w:lsdException w:name="Medium Grid 1 Accent 1" w:semiHidden="0" w:uiPriority="67" w:unhideWhenUsed="0"/>
-    <w:lsdException w:name="Medium Grid 2 Accent 1" w:semiHidden="0" w:uiPriority="68" w:unhideWhenUsed="0"/>
-    <w:lsdException w:name="Medium Grid 3 Accent 1" w:semiHidden="0" w:uiPriority="69" w:unhideWhenUsed="0"/>
-    <w:lsdException w:name="Dark List Accent 1" w:semiHidden="0" w:uiPriority="70" w:unhideWhenUsed="0"/>
-    <w:lsdException w:name="Colorful Shading Accent 1" w:semiHidden="0" w:uiPriority="71" w:unhideWhenUsed="0"/>
-    <w:lsdException w:name="Colorful List Accent 1" w:semiHidden="0" w:uiPriority="72" w:unhideWhenUsed="0"/>
-    <w:lsdException w:name="Colorful Grid Accent 1" w:semiHidden="0" w:uiPriority="73" w:unhideWhenUsed="0"/>
-    <w:lsdException w:name="Light Shading Accent 2" w:semiHidden="0" w:uiPriority="60" w:unhideWhenUsed="0"/>
-    <w:lsdException w:name="Light List Accent 2" w:semiHidden="0" w:uiPriority="61" w:unhideWhenUsed="0"/>
-    <w:lsdException w:name="Light Grid Accent 2" w:semiHidden="0" w:uiPriority="62" w:unhideWhenUsed="0"/>
-    <w:lsdException w:name="Medium Shading 1 Accent 2" w:semiHidden="0" w:uiPriority="63" w:unhideWhenUsed="0"/>
-    <w:lsdException w:name="Medium Shading 2 Accent 2" w:semiHidden="0" w:uiPriority="64" w:unhideWhenUsed="0"/>
-    <w:lsdException w:name="Medium List 1 Accent 2" w:semiHidden="0" w:uiPriority="65" w:unhideWhenUsed="0"/>
-    <w:lsdException w:name="Medium List 2 Accent 2" w:semiHidden="0" w:uiPriority="66" w:unhideWhenUsed="0"/>
-    <w:lsdException w:name="Medium Grid 1 Accent 2" w:semiHidden="0" w:uiPriority="67" w:unhideWhenUsed="0"/>
-    <w:lsdException w:name="Medium Grid 2 Accent 2" w:semiHidden="0" w:uiPriority="68" w:unhideWhenUsed="0"/>
-    <w:lsdException w:name="Medium Grid 3 Accent 2" w:semiHidden="0" w:uiPriority="69" w:unhideWhenUsed="0"/>
-    <w:lsdException w:name="Dark List Accent 2" w:semiHidden="0" w:uiPriority="70" w:unhideWhenUsed="0"/>
-    <w:lsdException w:name="Colorful Shading Accent 2" w:semiHidden="0" w:uiPriority="71" w:unhideWhenUsed="0"/>
-    <w:lsdException w:name="Colorful List Accent 2" w:semiHidden="0" w:uiPriority="72" w:unhideWhenUsed="0"/>
-    <w:lsdException w:name="Colorful Grid Accent 2" w:semiHidden="0" w:uiPriority="73" w:unhideWhenUsed="0"/>
-    <w:lsdException w:name="Light Shading Accent 3" w:semiHidden="0" w:uiPriority="60" w:unhideWhenUsed="0"/>
-    <w:lsdException w:name="Light List Accent 3" w:semiHidden="0" w:uiPriority="61" w:unhideWhenUsed="0"/>
-    <w:lsdException w:name="Light Grid Accent 3" w:semiHidden="0" w:uiPriority="62" w:unhideWhenUsed="0"/>
-    <w:lsdException w:name="Medium Shading 1 Accent 3" w:semiHidden="0" w:uiPriority="63" w:unhideWhenUsed="0"/>
-    <w:lsdException w:name="Medium Shading 2 Accent 3" w:semiHidden="0" w:uiPriority="64" w:unhideWhenUsed="0"/>
-    <w:lsdException w:name="Medium List 1 Accent 3" w:semiHidden="0" w:uiPriority="65" w:unhideWhenUsed="0"/>
-    <w:lsdException w:name="Medium List 2 Accent 3" w:semiHidden="0" w:uiPriority="66" w:unhideWhenUsed="0"/>
-    <w:lsdException w:name="Medium Grid 1 Accent 3" w:semiHidden="0" w:uiPriority="67" w:unhideWhenUsed="0"/>
-    <w:lsdException w:name="Medium Grid 2 Accent 3" w:semiHidden="0" w:uiPriority="68" w:unhideWhenUsed="0"/>
-    <w:lsdException w:name="Medium Grid 3 Accent 3" w:semiHidden="0" w:uiPriority="69" w:unhideWhenUsed="0"/>
-    <w:lsdException w:name="Dark List Accent 3" w:semiHidden="0" w:uiPriority="70" w:unhideWhenUsed="0"/>
-    <w:lsdException w:name="Colorful Shading Accent 3" w:semiHidden="0" w:uiPriority="71" w:unhideWhenUsed="0"/>
-    <w:lsdException w:name="Colorful List Accent 3" w:semiHidden="0" w:uiPriority="72" w:unhideWhenUsed="0"/>
-    <w:lsdException w:name="Colorful Grid Accent 3" w:semiHidden="0" w:uiPriority="73" w:unhideWhenUsed="0"/>
-    <w:lsdException w:name="Light Shading Accent 4" w:semiHidden="0" w:uiPriority="60" w:unhideWhenUsed="0"/>
-    <w:lsdException w:name="Light List Accent 4" w:semiHidden="0" w:uiPriority="61" w:unhideWhenUsed="0"/>
-    <w:lsdException w:name="Light Grid Accent 4" w:semiHidden="0" w:uiPriority="62" w:unhideWhenUsed="0"/>
-    <w:lsdException w:name="Medium Shading 1 Accent 4" w:semiHidden="0" w:uiPriority="63" w:unhideWhenUsed="0"/>
-    <w:lsdException w:name="Medium Shading 2 Accent 4" w:semiHidden="0" w:uiPriority="64" w:unhideWhenUsed="0"/>
-    <w:lsdException w:name="Medium List 1 Accent 4" w:semiHidden="0" w:uiPriority="65" w:unhideWhenUsed="0"/>
-    <w:lsdException w:name="Medium List 2 Accent 4" w:semiHidden="0" w:uiPriority="66" w:unhideWhenUsed="0"/>
-    <w:lsdException w:name="Medium Grid 1 Accent 4" w:semiHidden="0" w:uiPriority="67" w:unhideWhenUsed="0"/>
-    <w:lsdException w:name="Medium Grid 2 Accent 4" w:semiHidden="0" w:uiPriority="68" w:unhideWhenUsed="0"/>
-    <w:lsdException w:name="Medium Grid 3 Accent 4" w:semiHidden="0" w:uiPriority="69" w:unhideWhenUsed="0"/>
-    <w:lsdException w:name="Dark List Accent 4" w:semiHidden="0" w:uiPriority="70" w:unhideWhenUsed="0"/>
-    <w:lsdException w:name="Colorful Shading Accent 4" w:semiHidden="0" w:uiPriority="71" w:unhideWhenUsed="0"/>
-    <w:lsdException w:name="Colorful List Accent 4" w:semiHidden="0" w:uiPriority="72" w:unhideWhenUsed="0"/>
-    <w:lsdException w:name="Colorful Grid Accent 4" w:semiHidden="0" w:uiPriority="73" w:unhideWhenUsed="0"/>
-    <w:lsdException w:name="Light Shading Accent 5" w:semiHidden="0" w:uiPriority="60" w:unhideWhenUsed="0"/>
-    <w:lsdException w:name="Light List Accent 5" w:semiHidden="0" w:uiPriority="61" w:unhideWhenUsed="0"/>
-    <w:lsdException w:name="Light Grid Accent 5" w:semiHidden="0" w:uiPriority="62" w:unhideWhenUsed="0"/>
-    <w:lsdException w:name="Medium Shading 1 Accent 5" w:semiHidden="0" w:uiPriority="63" w:unhideWhenUsed="0"/>
-    <w:lsdException w:name="Medium Shading 2 Accent 5" w:semiHidden="0" w:uiPriority="64" w:unhideWhenUsed="0"/>
-    <w:lsdException w:name="Medium List 1 Accent 5" w:semiHidden="0" w:uiPriority="65" w:unhideWhenUsed="0"/>
-    <w:lsdException w:name="Medium List 2 Accent 5" w:semiHidden="0" w:uiPriority="66" w:unhideWhenUsed="0"/>
-    <w:lsdException w:name="Medium Grid 1 Accent 5" w:semiHidden="0" w:uiPriority="67" w:unhideWhenUsed="0"/>
-    <w:lsdException w:name="Medium Grid 2 Accent 5" w:semiHidden="0" w:uiPriority="68" w:unhideWhenUsed="0"/>
-    <w:lsdException w:name="Medium Grid 3 Accent 5" w:semiHidden="0" w:uiPriority="69" w:unhideWhenUsed="0"/>
-    <w:lsdException w:name="Dark List Accent 5" w:semiHidden="0" w:uiPriority="70" w:unhideWhenUsed="0"/>
-    <w:lsdException w:name="Colorful Shading Accent 5" w:semiHidden="0" w:uiPriority="71" w:unhideWhenUsed="0"/>
-    <w:lsdException w:name="Colorful List Accent 5" w:semiHidden="0" w:uiPriority="72" w:unhideWhenUsed="0"/>
-    <w:lsdException w:name="Colorful Grid Accent 5" w:semiHidden="0" w:uiPriority="73" w:unhideWhenUsed="0"/>
-    <w:lsdException w:name="Light Shading Accent 6" w:semiHidden="0" w:uiPriority="60" w:unhideWhenUsed="0"/>
-    <w:lsdException w:name="Light List Accent 6" w:semiHidden="0" w:uiPriority="61" w:unhideWhenUsed="0"/>
-    <w:lsdException w:name="Light Grid Accent 6" w:semiHidden="0" w:uiPriority="62" w:unhideWhenUsed="0"/>
-    <w:lsdException w:name="Medium Shading 1 Accent 6" w:semiHidden="0" w:uiPriority="63" w:unhideWhenUsed="0"/>
-    <w:lsdException w:name="Medium Shading 2 Accent 6" w:semiHidden="0" w:uiPriority="64" w:unhideWhenUsed="0"/>
-    <w:lsdException w:name="Medium List 1 Accent 6" w:semiHidden="0" w:uiPriority="65" w:unhideWhenUsed="0"/>
-    <w:lsdException w:name="Medium List 2 Accent 6" w:semiHidden="0" w:uiPriority="66" w:unhideWhenUsed="0"/>
-    <w:lsdException w:name="Medium Grid 1 Accent 6" w:semiHidden="0" w:uiPriority="67" w:unhideWhenUsed="0"/>
-    <w:lsdException w:name="Medium Grid 2 Accent 6" w:semiHidden="0" w:uiPriority="68" w:unhideWhenUsed="0"/>
-    <w:lsdException w:name="Medium Grid 3 Accent 6" w:semiHidden="0" w:uiPriority="69" w:unhideWhenUsed="0"/>
-    <w:lsdException w:name="Dark List Accent 6" w:semiHidden="0" w:uiPriority="70" w:unhideWhenUsed="0"/>
-    <w:lsdException w:name="Colorful Shading Accent 6" w:semiHidden="0" w:uiPriority="71" w:unhideWhenUsed="0"/>
-    <w:lsdException w:name="Colorful List Accent 6" w:semiHidden="0" w:uiPriority="72" w:unhideWhenUsed="0"/>
-    <w:lsdException w:name="Colorful Grid Accent 6" w:semiHidden="0" w:uiPriority="73" w:unhideWhenUsed="0"/>
-    <w:lsdException w:name="Subtle Emphasis" w:semiHidden="0" w:uiPriority="19" w:unhideWhenUsed="0" w:qFormat="1"/>
-    <w:lsdException w:name="Intense Emphasis" w:semiHidden="0" w:uiPriority="21" w:unhideWhenUsed="0" w:qFormat="1"/>
-    <w:lsdException w:name="Subtle Reference" w:semiHidden="0" w:uiPriority="31" w:unhideWhenUsed="0" w:qFormat="1"/>
-    <w:lsdException w:name="Intense Reference" w:semiHidden="0" w:uiPriority="32" w:unhideWhenUsed="0" w:qFormat="1"/>
-    <w:lsdException w:name="Book Title" w:semiHidden="0" w:uiPriority="33" w:unhideWhenUsed="0" w:qFormat="1"/>
-    <w:lsdException w:name="Bibliography" w:uiPriority="37"/>
-    <w:lsdException w:name="TOC Heading" w:uiPriority="39" w:qFormat="1"/>
-  </w:latentStyles>
-  <w:style w:type="paragraph" w:default="1" w:styleId="Normal">
-    <w:name w:val="Normal"/>
-    <w:qFormat/>
-    <w:rsid w:val="008522C6"/>
-    <w:pPr>
-      <w:spacing w:after="160" w:line="259" w:lineRule="auto"/>
-    </w:pPr>
-  </w:style>
-  <w:style w:type="paragraph" w:styleId="Heading1">
-    <w:name w:val="heading 1"/>
-    <w:basedOn w:val="Normal"/>
-    <w:next w:val="Normal"/>
-    <w:link w:val="Heading1Char"/>
-    <w:uiPriority w:val="9"/>
-    <w:qFormat/>
-    <w:rsid w:val="003B34D3"/>
-    <w:pPr>
-      <w:keepNext/>
-      <w:keepLines/>
-      <w:spacing w:before="240" w:after="0"/>
-      <w:outlineLvl w:val="0"/>
-    </w:pPr>
-    <w:rPr>
-      <w:rFonts w:asciiTheme="majorHAnsi" w:eastAsiaTheme="majorEastAsia" w:hAnsiTheme="majorHAnsi" w:cstheme="majorBidi"/>
-      <w:color w:val="365F91" w:themeColor="accent1" w:themeShade="BF"/>
-      <w:sz w:val="32"/>
-      <w:szCs w:val="32"/>
-    </w:rPr>
-  </w:style>
-  <w:style w:type="paragraph" w:styleId="Heading2">
-    <w:name w:val="heading 2"/>
-    <w:basedOn w:val="Normal"/>
-    <w:next w:val="Normal"/>
-    <w:link w:val="Heading2Char"/>
-    <w:uiPriority w:val="9"/>
-    <w:unhideWhenUsed/>
-    <w:qFormat/>
-    <w:rsid w:val="003B34D3"/>
-    <w:pPr>
-      <w:keepNext/>
-      <w:keepLines/>
-      <w:spacing w:before="40" w:after="0"/>
-      <w:outlineLvl w:val="1"/>
-    </w:pPr>
-    <w:rPr>
-      <w:rFonts w:asciiTheme="majorHAnsi" w:eastAsiaTheme="majorEastAsia" w:hAnsiTheme="majorHAnsi" w:cstheme="majorBidi"/>
-      <w:color w:val="365F91" w:themeColor="accent1" w:themeShade="BF"/>
-      <w:sz w:val="26"/>
-      <w:szCs w:val="26"/>
-    </w:rPr>
-  </w:style>
-  <w:style w:type="paragraph" w:styleId="Heading3">
-    <w:name w:val="heading 3"/>
-    <w:basedOn w:val="Normal"/>
-    <w:next w:val="Normal"/>
-    <w:link w:val="Heading3Char"/>
-    <w:uiPriority w:val="9"/>
-    <w:semiHidden/>
-    <w:unhideWhenUsed/>
-    <w:qFormat/>
-    <w:rsid w:val="003B34D3"/>
-    <w:pPr>
-      <w:keepNext/>
-      <w:keepLines/>
-      <w:spacing w:before="40" w:after="0"/>
-      <w:outlineLvl w:val="2"/>
-    </w:pPr>
-    <w:rPr>
-      <w:rFonts w:asciiTheme="majorHAnsi" w:eastAsiaTheme="majorEastAsia" w:hAnsiTheme="majorHAnsi" w:cstheme="majorBidi"/>
-      <w:color w:val="243F60" w:themeColor="accent1" w:themeShade="7F"/>
-      <w:sz w:val="24"/>
-      <w:szCs w:val="24"/>
-    </w:rPr>
-  </w:style>
-  <w:style w:type="character" w:default="1" w:styleId="DefaultParagraphFont">
-    <w:name w:val="Default Paragraph Font"/>
-    <w:uiPriority w:val="1"/>
-    <w:semiHidden/>
-    <w:unhideWhenUsed/>
-  </w:style>
-  <w:style w:type="table" w:default="1" w:styleId="TableNormal">
-    <w:name w:val="Normal Table"/>
-    <w:uiPriority w:val="99"/>
-    <w:semiHidden/>
-    <w:unhideWhenUsed/>
-    <w:tblPr>
-      <w:tblInd w:w="0" w:type="dxa"/>
-      <w:tblCellMar>
-        <w:top w:w="0" w:type="dxa"/>
-        <w:left w:w="108" w:type="dxa"/>
-        <w:bottom w:w="0" w:type="dxa"/>
-        <w:right w:w="108" w:type="dxa"/>
-      </w:tblCellMar>
-    </w:tblPr>
-  </w:style>
-  <w:style w:type="numbering" w:default="1" w:styleId="NoList">
-    <w:name w:val="No List"/>
-    <w:uiPriority w:val="99"/>
-    <w:semiHidden/>
-    <w:unhideWhenUsed/>
-  </w:style>
-  <w:style w:type="character" w:customStyle="1" w:styleId="Heading1Char">
-    <w:name w:val="Heading 1 Char"/>
-    <w:basedOn w:val="DefaultParagraphFont"/>
-    <w:link w:val="Heading1"/>
-    <w:uiPriority w:val="9"/>
-    <w:rsid w:val="003B34D3"/>
-    <w:rPr>
-      <w:rFonts w:asciiTheme="majorHAnsi" w:eastAsiaTheme="majorEastAsia" w:hAnsiTheme="majorHAnsi" w:cstheme="majorBidi"/>
-      <w:color w:val="365F91" w:themeColor="accent1" w:themeShade="BF"/>
-      <w:sz w:val="32"/>
-      <w:szCs w:val="32"/>
-    </w:rPr>
-  </w:style>
-  <w:style w:type="character" w:customStyle="1" w:styleId="Heading2Char">
-    <w:name w:val="Heading 2 Char"/>
-    <w:basedOn w:val="DefaultParagraphFont"/>
-    <w:link w:val="Heading2"/>
-    <w:uiPriority w:val="9"/>
-    <w:rsid w:val="003B34D3"/>
-    <w:rPr>
-      <w:rFonts w:asciiTheme="majorHAnsi" w:eastAsiaTheme="majorEastAsia" w:hAnsiTheme="majorHAnsi" w:cstheme="majorBidi"/>
-      <w:color w:val="365F91" w:themeColor="accent1" w:themeShade="BF"/>
-      <w:sz w:val="26"/>
-      <w:szCs w:val="26"/>
-    </w:rPr>
-  </w:style>
-  <w:style w:type="character" w:customStyle="1" w:styleId="Heading3Char">
-    <w:name w:val="Heading 3 Char"/>
-    <w:basedOn w:val="DefaultParagraphFont"/>
-    <w:link w:val="Heading3"/>
-    <w:uiPriority w:val="9"/>
-    <w:semiHidden/>
-    <w:rsid w:val="003B34D3"/>
-    <w:rPr>
-      <w:rFonts w:asciiTheme="majorHAnsi" w:eastAsiaTheme="majorEastAsia" w:hAnsiTheme="majorHAnsi" w:cstheme="majorBidi"/>
-      <w:color w:val="243F60" w:themeColor="accent1" w:themeShade="7F"/>
-      <w:sz w:val="24"/>
-      <w:szCs w:val="24"/>
-    </w:rPr>
-  </w:style>
-  <w:style w:type="table" w:styleId="TableGrid">
-    <w:name w:val="Table Grid"/>
-    <w:basedOn w:val="TableNormal"/>
-    <w:uiPriority w:val="39"/>
-    <w:rsid w:val="003B34D3"/>
-    <w:pPr>
-      <w:spacing w:before="100" w:beforeAutospacing="1" w:after="100" w:afterAutospacing="1" w:line="240" w:lineRule="auto"/>
-      <w:ind w:firstLine="720"/>
-    </w:pPr>
-    <w:rPr>
-      <w:sz w:val="26"/>
-      <w:lang w:val="vi-VN"/>
-    </w:rPr>
-    <w:tblPr>
-      <w:tblInd w:w="0" w:type="dxa"/>
-      <w:tblBorders>
-        <w:top w:val="single" w:sz="4" w:space="0" w:color="auto"/>
-        <w:left w:val="single" w:sz="4" w:space="0" w:color="auto"/>
-        <w:bottom w:val="single" w:sz="4" w:space="0" w:color="auto"/>
-        <w:right w:val="single" w:sz="4" w:space="0" w:color="auto"/>
-        <w:insideH w:val="single" w:sz="4" w:space="0" w:color="auto"/>
-        <w:insideV w:val="single" w:sz="4" w:space="0" w:color="auto"/>
-      </w:tblBorders>
-      <w:tblCellMar>
-        <w:top w:w="0" w:type="dxa"/>
-        <w:left w:w="108" w:type="dxa"/>
-        <w:bottom w:w="0" w:type="dxa"/>
-        <w:right w:w="108" w:type="dxa"/>
-      </w:tblCellMar>
     </w:tblPr>
   </w:style>
   <w:style w:type="paragraph" w:styleId="ListParagraph">

</xml_diff>